<commit_message>
fixed words and spaces
</commit_message>
<xml_diff>
--- a/COMPUTER AND NETWORK SECURITY (CN6003)/encryptionTools_Michail_Markou_UEL_2020732.docx
+++ b/COMPUTER AND NETWORK SECURITY (CN6003)/encryptionTools_Michail_Markou_UEL_2020732.docx
@@ -1963,7 +1963,7 @@
                 <w:noProof/>
                 <w:webHidden/>
               </w:rPr>
-              <w:t>2</w:t>
+              <w:t>19</w:t>
             </w:r>
             <w:r>
               <w:rPr>
@@ -2047,7 +2047,7 @@
                 <w:noProof/>
                 <w:webHidden/>
               </w:rPr>
-              <w:t>2</w:t>
+              <w:t>19</w:t>
             </w:r>
             <w:r>
               <w:rPr>
@@ -2131,7 +2131,7 @@
                 <w:noProof/>
                 <w:webHidden/>
               </w:rPr>
-              <w:t>3</w:t>
+              <w:t>21</w:t>
             </w:r>
             <w:r>
               <w:rPr>
@@ -2215,7 +2215,7 @@
                 <w:noProof/>
                 <w:webHidden/>
               </w:rPr>
-              <w:t>3</w:t>
+              <w:t>21</w:t>
             </w:r>
             <w:r>
               <w:rPr>
@@ -2299,7 +2299,7 @@
                 <w:noProof/>
                 <w:webHidden/>
               </w:rPr>
-              <w:t>3</w:t>
+              <w:t>21</w:t>
             </w:r>
             <w:r>
               <w:rPr>
@@ -2383,7 +2383,7 @@
                 <w:noProof/>
                 <w:webHidden/>
               </w:rPr>
-              <w:t>3</w:t>
+              <w:t>21</w:t>
             </w:r>
             <w:r>
               <w:rPr>
@@ -2467,7 +2467,7 @@
                 <w:noProof/>
                 <w:webHidden/>
               </w:rPr>
-              <w:t>5</w:t>
+              <w:t>23</w:t>
             </w:r>
             <w:r>
               <w:rPr>
@@ -2551,7 +2551,7 @@
                 <w:noProof/>
                 <w:webHidden/>
               </w:rPr>
-              <w:t>5</w:t>
+              <w:t>23</w:t>
             </w:r>
             <w:r>
               <w:rPr>
@@ -2635,7 +2635,7 @@
                 <w:noProof/>
                 <w:webHidden/>
               </w:rPr>
-              <w:t>5</w:t>
+              <w:t>23</w:t>
             </w:r>
             <w:r>
               <w:rPr>
@@ -2719,7 +2719,7 @@
                 <w:noProof/>
                 <w:webHidden/>
               </w:rPr>
-              <w:t>6</w:t>
+              <w:t>24</w:t>
             </w:r>
             <w:r>
               <w:rPr>
@@ -2803,7 +2803,7 @@
                 <w:noProof/>
                 <w:webHidden/>
               </w:rPr>
-              <w:t>10</w:t>
+              <w:t>28</w:t>
             </w:r>
             <w:r>
               <w:rPr>
@@ -2887,7 +2887,7 @@
                 <w:noProof/>
                 <w:webHidden/>
               </w:rPr>
-              <w:t>10</w:t>
+              <w:t>28</w:t>
             </w:r>
             <w:r>
               <w:rPr>
@@ -2971,7 +2971,7 @@
                 <w:noProof/>
                 <w:webHidden/>
               </w:rPr>
-              <w:t>10</w:t>
+              <w:t>28</w:t>
             </w:r>
             <w:r>
               <w:rPr>
@@ -3055,7 +3055,7 @@
                 <w:noProof/>
                 <w:webHidden/>
               </w:rPr>
-              <w:t>10</w:t>
+              <w:t>28</w:t>
             </w:r>
             <w:r>
               <w:rPr>
@@ -3139,7 +3139,7 @@
                 <w:noProof/>
                 <w:webHidden/>
               </w:rPr>
-              <w:t>10</w:t>
+              <w:t>28</w:t>
             </w:r>
             <w:r>
               <w:rPr>
@@ -3232,7 +3232,7 @@
                 <w:noProof/>
                 <w:webHidden/>
               </w:rPr>
-              <w:t>11</w:t>
+              <w:t>30</w:t>
             </w:r>
             <w:r>
               <w:rPr>
@@ -3314,7 +3314,7 @@
                 <w:noProof/>
                 <w:webHidden/>
               </w:rPr>
-              <w:t>14</w:t>
+              <w:t>33</w:t>
             </w:r>
             <w:r>
               <w:rPr>
@@ -3383,7 +3383,7 @@
                 <w:noProof/>
                 <w:webHidden/>
               </w:rPr>
-              <w:t>20</w:t>
+              <w:t>39</w:t>
             </w:r>
             <w:r>
               <w:rPr>
@@ -3452,7 +3452,7 @@
                 <w:noProof/>
                 <w:webHidden/>
               </w:rPr>
-              <w:t>20</w:t>
+              <w:t>39</w:t>
             </w:r>
             <w:r>
               <w:rPr>
@@ -4046,7 +4046,7 @@
             <w:noProof/>
             <w:webHidden/>
           </w:rPr>
-          <w:t>14</w:t>
+          <w:t>15</w:t>
         </w:r>
         <w:r>
           <w:rPr>
@@ -4184,7 +4184,7 @@
             <w:noProof/>
             <w:webHidden/>
           </w:rPr>
-          <w:t>2</w:t>
+          <w:t>19</w:t>
         </w:r>
         <w:r>
           <w:rPr>
@@ -4253,7 +4253,7 @@
             <w:noProof/>
             <w:webHidden/>
           </w:rPr>
-          <w:t>2</w:t>
+          <w:t>20</w:t>
         </w:r>
         <w:r>
           <w:rPr>
@@ -4322,7 +4322,7 @@
             <w:noProof/>
             <w:webHidden/>
           </w:rPr>
-          <w:t>3</w:t>
+          <w:t>21</w:t>
         </w:r>
         <w:r>
           <w:rPr>
@@ -4391,7 +4391,7 @@
             <w:noProof/>
             <w:webHidden/>
           </w:rPr>
-          <w:t>5</w:t>
+          <w:t>23</w:t>
         </w:r>
         <w:r>
           <w:rPr>
@@ -4460,7 +4460,7 @@
             <w:noProof/>
             <w:webHidden/>
           </w:rPr>
-          <w:t>11</w:t>
+          <w:t>29</w:t>
         </w:r>
         <w:r>
           <w:rPr>
@@ -4529,7 +4529,7 @@
             <w:noProof/>
             <w:webHidden/>
           </w:rPr>
-          <w:t>12</w:t>
+          <w:t>30</w:t>
         </w:r>
         <w:r>
           <w:rPr>
@@ -4598,7 +4598,7 @@
             <w:noProof/>
             <w:webHidden/>
           </w:rPr>
-          <w:t>13</w:t>
+          <w:t>32</w:t>
         </w:r>
         <w:r>
           <w:rPr>
@@ -4667,7 +4667,7 @@
             <w:noProof/>
             <w:webHidden/>
           </w:rPr>
-          <w:t>14</w:t>
+          <w:t>32</w:t>
         </w:r>
         <w:r>
           <w:rPr>
@@ -4745,15 +4745,13 @@
         <w:footnoteReference w:id="2"/>
       </w:r>
       <w:r>
-        <w:t xml:space="preserve"> communications network </w:t>
-      </w:r>
-      <w:proofErr w:type="gramStart"/>
-      <w:r>
-        <w:t>were</w:t>
-      </w:r>
-      <w:proofErr w:type="gramEnd"/>
-      <w:r>
-        <w:t xml:space="preserve"> born to protect the privacy</w:t>
+        <w:t xml:space="preserve"> communications network</w:t>
+      </w:r>
+      <w:r>
+        <w:t>s</w:t>
+      </w:r>
+      <w:r>
+        <w:t xml:space="preserve"> were born to protect the privacy</w:t>
       </w:r>
       <w:r>
         <w:t>, security</w:t>
@@ -4771,7 +4769,13 @@
         <w:t xml:space="preserve">the most famous </w:t>
       </w:r>
       <w:r>
-        <w:t xml:space="preserve">in encryption category </w:t>
+        <w:t xml:space="preserve">in </w:t>
+      </w:r>
+      <w:r>
+        <w:t xml:space="preserve">the </w:t>
+      </w:r>
+      <w:r>
+        <w:t xml:space="preserve">encryption category </w:t>
       </w:r>
       <w:r>
         <w:t>that everybody uses for privacy without transparency</w:t>
@@ -4844,12 +4848,15 @@
         <w:t xml:space="preserve">comprehensive </w:t>
       </w:r>
       <w:r>
-        <w:t xml:space="preserve">review has been developed from a </w:t>
+        <w:t xml:space="preserve">review has been developed from </w:t>
       </w:r>
       <w:r>
         <w:t>various selection article</w:t>
       </w:r>
       <w:r>
+        <w:t>s</w:t>
+      </w:r>
+      <w:r>
         <w:t xml:space="preserve"> and </w:t>
       </w:r>
       <w:r>
@@ -4919,7 +4926,7 @@
         <w:t>, b</w:t>
       </w:r>
       <w:r>
-        <w:t xml:space="preserve">ut in order to understand a specific tool first we are going to see </w:t>
+        <w:t xml:space="preserve">ut to understand a specific tool first we are going to see </w:t>
       </w:r>
       <w:r>
         <w:t xml:space="preserve">how </w:t>
@@ -5080,7 +5087,13 @@
         <w:jc w:val="both"/>
       </w:pPr>
       <w:r>
-        <w:t xml:space="preserve">Cryptography for first time appeared in </w:t>
+        <w:t xml:space="preserve">Cryptography for </w:t>
+      </w:r>
+      <w:r>
+        <w:t xml:space="preserve">the </w:t>
+      </w:r>
+      <w:r>
+        <w:t xml:space="preserve">first time appeared in </w:t>
       </w:r>
       <w:r>
         <w:t>~</w:t>
@@ -5089,7 +5102,13 @@
         <w:t>1900 BC</w:t>
       </w:r>
       <w:r>
-        <w:t>, it is used either to alter a meaning of a text with inscription</w:t>
+        <w:t xml:space="preserve">, it is used either to alter </w:t>
+      </w:r>
+      <w:r>
+        <w:t xml:space="preserve">the </w:t>
+      </w:r>
+      <w:r>
+        <w:t>meaning of a text with inscription</w:t>
       </w:r>
       <w:r>
         <w:t>s</w:t>
@@ -5155,7 +5174,19 @@
         <w:jc w:val="both"/>
       </w:pPr>
       <w:r>
-        <w:t>Fast forwarding to around 100 BC, Julius Caesar used a form of encryption for messages to his army generals posted in the war front.</w:t>
+        <w:t>Fast</w:t>
+      </w:r>
+      <w:r>
+        <w:t>-</w:t>
+      </w:r>
+      <w:r>
+        <w:t xml:space="preserve">forwarding to around 100 BC, Julius Caesar used a form of encryption for messages to his army generals posted </w:t>
+      </w:r>
+      <w:r>
+        <w:t>o</w:t>
+      </w:r>
+      <w:r>
+        <w:t>n the war front.</w:t>
       </w:r>
       <w:r>
         <w:rPr>
@@ -5171,7 +5202,13 @@
         <w:t>This substitution cipher, known as Caesar cipher</w:t>
       </w:r>
       <w:r>
-        <w:t xml:space="preserve"> but as with all encryption systems its some kind of mathematic formula and the way you design the system of this formula mat</w:t>
+        <w:t xml:space="preserve"> but as with all encryption systems it</w:t>
+      </w:r>
+      <w:r>
+        <w:t>'</w:t>
+      </w:r>
+      <w:r>
+        <w:t>s some kind of mathematic formula and the way you design the system of this formula mat</w:t>
       </w:r>
       <w:r>
         <w:softHyphen/>
@@ -5231,7 +5268,13 @@
         <w:jc w:val="both"/>
       </w:pPr>
       <w:r>
-        <w:t>The first hardcore ciphers which used encryption key w</w:t>
+        <w:t>The first hardcore ciphers which used encryption key</w:t>
+      </w:r>
+      <w:r>
+        <w:t>s</w:t>
+      </w:r>
+      <w:r>
+        <w:t xml:space="preserve"> w</w:t>
       </w:r>
       <w:r>
         <w:t xml:space="preserve">ere </w:t>
@@ -5391,7 +5434,7 @@
         <w:t xml:space="preserve">in the late ~1950s </w:t>
       </w:r>
       <w:r>
-        <w:t xml:space="preserve">because cryptography as a science after him became a heavily thing </w:t>
+        <w:t xml:space="preserve">because cryptography as a science after him became a heavy thing </w:t>
       </w:r>
       <w:r>
         <w:t>but there was a catch</w:t>
@@ -5424,7 +5467,10 @@
         <w:t xml:space="preserve">old </w:t>
       </w:r>
       <w:r>
-        <w:t>idea arised</w:t>
+        <w:t>idea ar</w:t>
+      </w:r>
+      <w:r>
+        <w:t>ose</w:t>
       </w:r>
       <w:r>
         <w:t xml:space="preserve"> again</w:t>
@@ -5694,7 +5740,19 @@
         <w:t xml:space="preserve">by 2 DARPA scientists </w:t>
       </w:r>
       <w:r>
-        <w:t>and used from project ARPANET a military network grade communication level</w:t>
+        <w:t xml:space="preserve">and </w:t>
+      </w:r>
+      <w:r>
+        <w:t xml:space="preserve">was </w:t>
+      </w:r>
+      <w:r>
+        <w:t>used from project ARPANET a military network</w:t>
+      </w:r>
+      <w:r>
+        <w:t>-</w:t>
+      </w:r>
+      <w:r>
+        <w:t>grade communication level</w:t>
       </w:r>
       <w:r>
         <w:t xml:space="preserve"> for exchang</w:t>
@@ -5772,7 +5830,13 @@
         <w:t xml:space="preserve"> In 1981 </w:t>
       </w:r>
       <w:r>
-        <w:t>TCP/IP version 4 released</w:t>
+        <w:t xml:space="preserve">TCP/IP version 4 </w:t>
+      </w:r>
+      <w:r>
+        <w:t xml:space="preserve">was </w:t>
+      </w:r>
+      <w:r>
+        <w:t>released</w:t>
       </w:r>
       <w:r>
         <w:t xml:space="preserve"> </w:t>
@@ -5865,15 +5929,7 @@
         <w:t>-in</w:t>
       </w:r>
       <w:r>
-        <w:t xml:space="preserve"> for encryption by default then where modules/plugins kicked in creating on top of </w:t>
-      </w:r>
-      <w:proofErr w:type="gramStart"/>
-      <w:r>
-        <w:t>it</w:t>
-      </w:r>
-      <w:proofErr w:type="gramEnd"/>
-      <w:r>
-        <w:t xml:space="preserve"> secure </w:t>
+        <w:t xml:space="preserve"> for encryption by default then where modules/plugins kicked in creating on top of it secure </w:t>
       </w:r>
       <w:r>
         <w:t>communications</w:t>
@@ -5882,7 +5938,19 @@
         <w:t>.</w:t>
       </w:r>
       <w:r>
-        <w:t xml:space="preserve"> In early ~1990s IP-layer encryption </w:t>
+        <w:t xml:space="preserve"> In </w:t>
+      </w:r>
+      <w:r>
+        <w:t xml:space="preserve">the </w:t>
+      </w:r>
+      <w:r>
+        <w:t>early ~1990s</w:t>
+      </w:r>
+      <w:r>
+        <w:t>,</w:t>
+      </w:r>
+      <w:r>
+        <w:t xml:space="preserve"> IP-layer encryption </w:t>
       </w:r>
       <w:sdt>
         <w:sdtPr>
@@ -5999,7 +6067,13 @@
         <w:softHyphen/>
       </w:r>
       <w:r>
-        <w:t>ways (network-to-network) or between security gateway and a host (network-to-host)</w:t>
+        <w:t xml:space="preserve">ways (network-to-network) or between </w:t>
+      </w:r>
+      <w:r>
+        <w:t xml:space="preserve">a </w:t>
+      </w:r>
+      <w:r>
+        <w:t>security gateway and a host (network-to-host)</w:t>
       </w:r>
       <w:r>
         <w:t>.</w:t>
@@ -6029,13 +6103,25 @@
         <w:t>tween agents at the beginning of a session and negotiation. It supports network-level peer authentication, data origin authentication, data integrity, data confidentiality (encryption), and replay protection (CIA triangle).</w:t>
       </w:r>
       <w:r>
-        <w:t xml:space="preserve"> In Later </w:t>
+        <w:t xml:space="preserve"> In </w:t>
+      </w:r>
+      <w:r>
+        <w:t xml:space="preserve">the </w:t>
+      </w:r>
+      <w:r>
+        <w:t xml:space="preserve">Later </w:t>
       </w:r>
       <w:r>
         <w:t>19</w:t>
       </w:r>
       <w:r>
-        <w:t>90s got adopted in first VPN in the history by Microsoft Peer</w:t>
+        <w:t xml:space="preserve">90s got adopted </w:t>
+      </w:r>
+      <w:r>
+        <w:t xml:space="preserve">the </w:t>
+      </w:r>
+      <w:r>
+        <w:t>first VPN in history by Microsoft Peer</w:t>
       </w:r>
       <w:r>
         <w:t>-</w:t>
@@ -6091,32 +6177,24 @@
       <w:r>
         <w:t xml:space="preserve">logical path or virtual circuit aka VPN </w:t>
       </w:r>
-      <w:del w:id="6" w:author="Michail M">
-        <w:r>
-          <w:delText>Tunnel</w:delText>
-        </w:r>
-      </w:del>
-      <w:ins w:id="7" w:author="Michail M">
-        <w:r>
-          <w:t>tunnel</w:t>
-        </w:r>
-      </w:ins>
+      <w:r>
+        <w:t>tunnel</w:t>
+      </w:r>
       <w:r>
         <w:t xml:space="preserve"> acts in the same way as a direct connection between the two ports. In this way, two applications could communicate over a shared network securely </w:t>
       </w:r>
-      <w:del w:id="8" w:author="Michail M">
-        <w:r>
-          <w:delText>with</w:delText>
-        </w:r>
-      </w:del>
-      <w:r>
-        <w:t xml:space="preserve"> privately by passing all Internet traffic t</w:t>
-      </w:r>
-      <w:ins w:id="9" w:author="Michail M">
-        <w:r>
-          <w:t>hought</w:t>
-        </w:r>
-      </w:ins>
+      <w:r>
+        <w:t xml:space="preserve">with </w:t>
+      </w:r>
+      <w:r>
+        <w:t xml:space="preserve">privately bypassing all Internet traffic </w:t>
+      </w:r>
+      <w:r>
+        <w:t>th</w:t>
+      </w:r>
+      <w:r>
+        <w:t>rough</w:t>
+      </w:r>
       <w:r>
         <w:t xml:space="preserve"> the tunnel. T</w:t>
       </w:r>
@@ -6128,7 +6206,7 @@
           <w:szCs w:val="21"/>
           <w:shd w:val="clear" w:color="auto" w:fill="FFFFFF"/>
         </w:rPr>
-        <w:t>his happen either on computers interface client pc (remote access VPN) or Router interface</w:t>
+        <w:t>his happen</w:t>
       </w:r>
       <w:r>
         <w:rPr>
@@ -6138,7 +6216,7 @@
           <w:szCs w:val="21"/>
           <w:shd w:val="clear" w:color="auto" w:fill="FFFFFF"/>
         </w:rPr>
-        <w:t xml:space="preserve"> </w:t>
+        <w:t>s</w:t>
       </w:r>
       <w:r>
         <w:rPr>
@@ -6148,7 +6226,7 @@
           <w:szCs w:val="21"/>
           <w:shd w:val="clear" w:color="auto" w:fill="FFFFFF"/>
         </w:rPr>
-        <w:t>(network-to-network). Thus, keeping the user data secure and pri</w:t>
+        <w:t xml:space="preserve"> either on </w:t>
       </w:r>
       <w:r>
         <w:rPr>
@@ -6158,7 +6236,7 @@
           <w:szCs w:val="21"/>
           <w:shd w:val="clear" w:color="auto" w:fill="FFFFFF"/>
         </w:rPr>
-        <w:softHyphen/>
+        <w:t xml:space="preserve">a </w:t>
       </w:r>
       <w:r>
         <w:rPr>
@@ -6168,23 +6246,69 @@
           <w:szCs w:val="21"/>
           <w:shd w:val="clear" w:color="auto" w:fill="FFFFFF"/>
         </w:rPr>
+        <w:t>computer interface client pc (remote access VPN) or Router interface</w:t>
+      </w:r>
+      <w:r>
+        <w:rPr>
+          <w:rFonts w:ascii="Lato" w:hAnsi="Lato"/>
+          <w:color w:val="000000"/>
+          <w:sz w:val="21"/>
+          <w:szCs w:val="21"/>
+          <w:shd w:val="clear" w:color="auto" w:fill="FFFFFF"/>
+        </w:rPr>
+        <w:t xml:space="preserve"> </w:t>
+      </w:r>
+      <w:r>
+        <w:rPr>
+          <w:rFonts w:ascii="Lato" w:hAnsi="Lato"/>
+          <w:color w:val="000000"/>
+          <w:sz w:val="21"/>
+          <w:szCs w:val="21"/>
+          <w:shd w:val="clear" w:color="auto" w:fill="FFFFFF"/>
+        </w:rPr>
+        <w:t>(network-to-network). Thus, keeping the user data secure and pri</w:t>
+      </w:r>
+      <w:r>
+        <w:rPr>
+          <w:rFonts w:ascii="Lato" w:hAnsi="Lato"/>
+          <w:color w:val="000000"/>
+          <w:sz w:val="21"/>
+          <w:szCs w:val="21"/>
+          <w:shd w:val="clear" w:color="auto" w:fill="FFFFFF"/>
+        </w:rPr>
+        <w:softHyphen/>
+      </w:r>
+      <w:r>
+        <w:rPr>
+          <w:rFonts w:ascii="Lato" w:hAnsi="Lato"/>
+          <w:color w:val="000000"/>
+          <w:sz w:val="21"/>
+          <w:szCs w:val="21"/>
+          <w:shd w:val="clear" w:color="auto" w:fill="FFFFFF"/>
+        </w:rPr>
         <w:t>vate.</w:t>
       </w:r>
       <w:r>
-        <w:t xml:space="preserve"> At that point of time, the core prin</w:t>
+        <w:t xml:space="preserve"> At that point </w:t>
+      </w:r>
+      <w:r>
+        <w:t>in</w:t>
+      </w:r>
+      <w:r>
+        <w:t xml:space="preserve"> time, the core prin</w:t>
       </w:r>
       <w:r>
         <w:softHyphen/>
       </w:r>
       <w:r>
-        <w:t>ciple of Tor, Onion routing, was developed in the mid-1990s by</w:t>
-      </w:r>
-      <w:r>
-        <w:t xml:space="preserve"> Naval </w:t>
+        <w:t xml:space="preserve">ciple of Tor, Onion routing, was developed in the </w:t>
       </w:r>
       <w:r>
         <w:lastRenderedPageBreak/>
-        <w:t>Research Laboratory employees, mathe</w:t>
+        <w:t>mid-1990s by</w:t>
+      </w:r>
+      <w:r>
+        <w:t xml:space="preserve"> Naval Research Laboratory employees, mathe</w:t>
       </w:r>
       <w:r>
         <w:softHyphen/>
@@ -6198,7 +6322,10 @@
       </w:r>
       <w:proofErr w:type="spellEnd"/>
       <w:r>
-        <w:t xml:space="preserve">, and computer scientists Michael G. Reed and David </w:t>
+        <w:t xml:space="preserve">, and computer scientists </w:t>
+      </w:r>
+      <w:r>
+        <w:t xml:space="preserve">Michael G. Reed and David </w:t>
       </w:r>
       <w:proofErr w:type="spellStart"/>
       <w:r>
@@ -6359,20 +6486,26 @@
         <w:jc w:val="both"/>
       </w:pPr>
       <w:r>
-        <w:t>Related to the above, always use ciphers which have been publicly reviewed and have been established as a standard. Using "secret crypto" is bad, because just like the Caesar cipher, once the system is known, all messages can be decrypted. For example, if your key is compromised, an attacker could access your messages; however, if the attacker can compromise the crypto system itself, they can obtain the plain text of every message (not just for a single person) encrypted by that system.</w:t>
+        <w:t xml:space="preserve">Related to the above, always use ciphers </w:t>
+      </w:r>
+      <w:r>
+        <w:t>that</w:t>
+      </w:r>
+      <w:r>
+        <w:t xml:space="preserve"> have been publicly reviewed and have been established as a standard. Using "secret crypto" is bad, because just like the Caesar cipher, once the system is known, all messages can be decrypted. For example, if your key is compromised, an attacker could access your messages; however, if the attacker can compromise the crypto system itself, they can obtain the plain text of every message (not just for a single person) encrypted by that system.</w:t>
       </w:r>
     </w:p>
     <w:p>
       <w:pPr>
         <w:pStyle w:val="Heading2"/>
       </w:pPr>
-      <w:bookmarkStart w:id="10" w:name="_Toc89480405"/>
-      <w:bookmarkStart w:id="11" w:name="_Toc89629735"/>
+      <w:bookmarkStart w:id="6" w:name="_Toc89480405"/>
+      <w:bookmarkStart w:id="7" w:name="_Toc89629735"/>
       <w:r>
         <w:t>Internet Service Providers</w:t>
       </w:r>
-      <w:bookmarkEnd w:id="10"/>
-      <w:bookmarkEnd w:id="11"/>
+      <w:bookmarkEnd w:id="6"/>
+      <w:bookmarkEnd w:id="7"/>
     </w:p>
     <w:p>
       <w:pPr>
@@ -6394,7 +6527,19 @@
         <w:jc w:val="both"/>
       </w:pPr>
       <w:r>
-        <w:t>In the beginning Internet was a bunch of universit</w:t>
+        <w:t>In the beginning</w:t>
+      </w:r>
+      <w:r>
+        <w:t>,</w:t>
+      </w:r>
+      <w:r>
+        <w:t xml:space="preserve"> </w:t>
+      </w:r>
+      <w:r>
+        <w:t xml:space="preserve">the </w:t>
+      </w:r>
+      <w:r>
+        <w:t>Internet was a bunch of universit</w:t>
       </w:r>
       <w:r>
         <w:t>ies</w:t>
@@ -6430,7 +6575,7 @@
         <w:t xml:space="preserve"> </w:t>
       </w:r>
       <w:r>
-        <w:t>As years goes and the internet became the new on de</w:t>
+        <w:t>As years go and the internet became the new on de</w:t>
       </w:r>
       <w:r>
         <w:softHyphen/>
@@ -6514,13 +6659,25 @@
         <w:t>.</w:t>
       </w:r>
       <w:r>
-        <w:t xml:space="preserve"> There were many ISPs with different type of Internet con</w:t>
+        <w:t xml:space="preserve"> There were many ISPs with </w:t>
+      </w:r>
+      <w:r>
+        <w:t xml:space="preserve">a </w:t>
+      </w:r>
+      <w:r>
+        <w:t>different type of Internet con</w:t>
       </w:r>
       <w:r>
         <w:softHyphen/>
       </w:r>
       <w:r>
-        <w:t xml:space="preserve">nection from last-mile of ISP perspective </w:t>
+        <w:t xml:space="preserve">nection from </w:t>
+      </w:r>
+      <w:r>
+        <w:t xml:space="preserve">the </w:t>
+      </w:r>
+      <w:r>
+        <w:t xml:space="preserve">last-mile of ISP perspective </w:t>
       </w:r>
       <w:r>
         <w:t>connection types (e.g., xDSL</w:t>
@@ -6556,7 +6713,19 @@
         <w:footnoteReference w:id="6"/>
       </w:r>
       <w:r>
-        <w:t xml:space="preserve"> of main network consisted with VPN technologies and leased lines</w:t>
+        <w:t xml:space="preserve"> of </w:t>
+      </w:r>
+      <w:r>
+        <w:t xml:space="preserve">the </w:t>
+      </w:r>
+      <w:r>
+        <w:t xml:space="preserve">main network consisted </w:t>
+      </w:r>
+      <w:r>
+        <w:t>of</w:t>
+      </w:r>
+      <w:r>
+        <w:t xml:space="preserve"> VPN technologies and leased lines</w:t>
       </w:r>
       <w:r>
         <w:t xml:space="preserve"> for business solutions</w:t>
@@ -6569,6 +6738,9 @@
       </w:r>
       <w:r>
         <w:t xml:space="preserve"> as analog</w:t>
+      </w:r>
+      <w:r>
+        <w:t>ue</w:t>
       </w:r>
       <w:r>
         <w:t>-digital</w:t>
@@ -6709,7 +6881,13 @@
         <w:jc w:val="both"/>
       </w:pPr>
       <w:r>
-        <w:t>The client consumer was using internet above a public line meaning anyone could reach him and it wasn’t encrypted definitely not anonymized</w:t>
+        <w:t xml:space="preserve">The client consumer was using </w:t>
+      </w:r>
+      <w:r>
+        <w:t xml:space="preserve">the </w:t>
+      </w:r>
+      <w:r>
+        <w:t>internet above a public line meaning anyone could reach him and it wasn’t encrypted definitely not anonymized</w:t>
       </w:r>
       <w:r>
         <w:t xml:space="preserve"> </w:t>
@@ -6826,7 +7004,7 @@
         <w:t xml:space="preserve"> </w:t>
       </w:r>
       <w:r>
-        <w:t>and an ISDN for a public access which had more than 1 telephone incoming line phone calls ability</w:t>
+        <w:t>and an ISDN for public access which had more than 1 telephone incoming line phone calls ability</w:t>
       </w:r>
       <w:r>
         <w:rPr>
@@ -6845,7 +7023,25 @@
         <w:t>/security</w:t>
       </w:r>
       <w:r>
-        <w:t xml:space="preserve"> circuit between two branches but if they wanted also public access, they should use a different connection like ISDN in most cases. Point-to-multipoint had the ability to connect more than 2 branches as long with a public one e.g., ISDN. From ISP perspective the leased line is based on MPLS VPN technology </w:t>
+        <w:t xml:space="preserve"> circuit between two branches but if they wanted also public access, they should use a different connection like ISDN in most cases. Point-to-multipoint had the ability to connect more than 2 branches as long </w:t>
+      </w:r>
+      <w:r>
+        <w:t>as</w:t>
+      </w:r>
+      <w:r>
+        <w:t xml:space="preserve"> a public one e.g., ISDN. From </w:t>
+      </w:r>
+      <w:r>
+        <w:t xml:space="preserve">the </w:t>
+      </w:r>
+      <w:r>
+        <w:t>ISP perspective</w:t>
+      </w:r>
+      <w:r>
+        <w:t>,</w:t>
+      </w:r>
+      <w:r>
+        <w:t xml:space="preserve"> the leased line is based on MPLS VPN technology </w:t>
       </w:r>
       <w:sdt>
         <w:sdtPr>
@@ -6977,7 +7173,13 @@
         <w:t xml:space="preserve">due to it must pass through ISP from all branches and older days as frame-relays (hub n spoke). Leased lines, are private network connections </w:t>
       </w:r>
       <w:r>
-        <w:t xml:space="preserve">meaning nobody can reach you from outer world, </w:t>
+        <w:t xml:space="preserve">meaning nobody can reach you from </w:t>
+      </w:r>
+      <w:r>
+        <w:t xml:space="preserve">the </w:t>
+      </w:r>
+      <w:r>
+        <w:t xml:space="preserve">outer world, </w:t>
       </w:r>
       <w:r>
         <w:t>that a telecom</w:t>
@@ -7118,10 +7320,13 @@
         <w:t xml:space="preserve"> </w:t>
       </w:r>
       <w:r>
-        <w:t>than a large organization but Encryption and Anonymization were always a different</w:t>
+        <w:t>than a large organization but Encryption and Anonymization were always different</w:t>
       </w:r>
       <w:r>
         <w:t xml:space="preserve"> thing</w:t>
+      </w:r>
+      <w:r>
+        <w:t>s</w:t>
       </w:r>
       <w:r>
         <w:t>.</w:t>
@@ -7206,24 +7411,37 @@
         <w:pStyle w:val="Caption"/>
         <w:jc w:val="center"/>
       </w:pPr>
-      <w:bookmarkStart w:id="12" w:name="_Ref89537209"/>
-      <w:bookmarkStart w:id="13" w:name="_Toc88917397"/>
-      <w:bookmarkStart w:id="14" w:name="_Toc89099760"/>
-      <w:bookmarkStart w:id="15" w:name="_Toc89104280"/>
-      <w:bookmarkStart w:id="16" w:name="_Toc89172091"/>
-      <w:bookmarkStart w:id="17" w:name="_Toc89630656"/>
+      <w:bookmarkStart w:id="8" w:name="_Ref89537209"/>
+      <w:bookmarkStart w:id="9" w:name="_Toc88917397"/>
+      <w:bookmarkStart w:id="10" w:name="_Toc89099760"/>
+      <w:bookmarkStart w:id="11" w:name="_Toc89104280"/>
+      <w:bookmarkStart w:id="12" w:name="_Toc89172091"/>
+      <w:bookmarkStart w:id="13" w:name="_Toc89630656"/>
       <w:r>
         <w:t xml:space="preserve">Figure </w:t>
       </w:r>
-      <w:fldSimple w:instr=" SEQ Figure \* ARABIC ">
-        <w:r>
-          <w:rPr>
-            <w:noProof/>
-          </w:rPr>
-          <w:t>1</w:t>
-        </w:r>
-      </w:fldSimple>
-      <w:bookmarkEnd w:id="12"/>
+      <w:r>
+        <w:fldChar w:fldCharType="begin"/>
+      </w:r>
+      <w:r>
+        <w:instrText xml:space="preserve"> SEQ Figure \* ARABIC </w:instrText>
+      </w:r>
+      <w:r>
+        <w:fldChar w:fldCharType="separate"/>
+      </w:r>
+      <w:r>
+        <w:rPr>
+          <w:noProof/>
+        </w:rPr>
+        <w:t>1</w:t>
+      </w:r>
+      <w:r>
+        <w:rPr>
+          <w:noProof/>
+        </w:rPr>
+        <w:fldChar w:fldCharType="end"/>
+      </w:r>
+      <w:bookmarkEnd w:id="8"/>
       <w:r>
         <w:t xml:space="preserve"> </w:t>
       </w:r>
@@ -7234,24 +7452,24 @@
           </w:rPr>
           <w:t>Internet connectivity options from end-user to tier 3/2 ISPs (tiers are ISP's)</w:t>
         </w:r>
+        <w:bookmarkEnd w:id="9"/>
+        <w:bookmarkEnd w:id="10"/>
+        <w:bookmarkEnd w:id="11"/>
+        <w:bookmarkEnd w:id="12"/>
         <w:bookmarkEnd w:id="13"/>
-        <w:bookmarkEnd w:id="14"/>
-        <w:bookmarkEnd w:id="15"/>
-        <w:bookmarkEnd w:id="16"/>
-        <w:bookmarkEnd w:id="17"/>
       </w:hyperlink>
     </w:p>
     <w:p>
       <w:pPr>
         <w:pStyle w:val="Heading2"/>
       </w:pPr>
-      <w:bookmarkStart w:id="18" w:name="_Toc89480406"/>
-      <w:bookmarkStart w:id="19" w:name="_Toc89629736"/>
+      <w:bookmarkStart w:id="14" w:name="_Toc89480406"/>
+      <w:bookmarkStart w:id="15" w:name="_Toc89629736"/>
       <w:r>
         <w:t>Encrypted Network communication</w:t>
       </w:r>
-      <w:bookmarkEnd w:id="18"/>
-      <w:bookmarkEnd w:id="19"/>
+      <w:bookmarkEnd w:id="14"/>
+      <w:bookmarkEnd w:id="15"/>
     </w:p>
     <w:p>
       <w:pPr>
@@ -7262,7 +7480,31 @@
         <w:t>VPN</w:t>
       </w:r>
       <w:r>
-        <w:t xml:space="preserve"> technology got a boost with plethora of implementation techniques in the market started with many VPN’s but all of them had same approach of security in implementation </w:t>
+        <w:t xml:space="preserve"> technology got a boost with </w:t>
+      </w:r>
+      <w:r>
+        <w:t xml:space="preserve">a </w:t>
+      </w:r>
+      <w:r>
+        <w:t xml:space="preserve">plethora of implementation techniques in the market started with many VPN’s but all of them had </w:t>
+      </w:r>
+      <w:r>
+        <w:t xml:space="preserve">the </w:t>
+      </w:r>
+      <w:r>
+        <w:t xml:space="preserve">same approach of security </w:t>
+      </w:r>
+      <w:r>
+        <w:t>at</w:t>
+      </w:r>
+      <w:r>
+        <w:t xml:space="preserve"> </w:t>
+      </w:r>
+      <w:r>
+        <w:t xml:space="preserve">the </w:t>
+      </w:r>
+      <w:r>
+        <w:t xml:space="preserve">implementation </w:t>
       </w:r>
       <w:r>
         <w:t>l</w:t>
@@ -7274,10 +7516,10 @@
         <w:t>l</w:t>
       </w:r>
       <w:r>
-        <w:t xml:space="preserve">evel this is where they are </w:t>
-      </w:r>
-      <w:r>
-        <w:t>differed</w:t>
+        <w:t xml:space="preserve">evel this is where they </w:t>
+      </w:r>
+      <w:r>
+        <w:t>differ</w:t>
       </w:r>
       <w:r>
         <w:t>, this is the true privacy target</w:t>
@@ -7307,7 +7549,13 @@
         <w:t>typically use tunnels, firewalls and proxy servers</w:t>
       </w:r>
       <w:r>
-        <w:t xml:space="preserve"> and its architecture is either centralized or the new generation of VPN’s WEB 3.0 based decentralized</w:t>
+        <w:t xml:space="preserve"> and its architecture </w:t>
+      </w:r>
+      <w:r>
+        <w:t>are</w:t>
+      </w:r>
+      <w:r>
+        <w:t xml:space="preserve"> either centralized or the new generation of VPN’s WEB 3.0 based decentralized</w:t>
       </w:r>
       <w:r>
         <w:t>.</w:t>
@@ -7378,49 +7626,62 @@
         <w:pStyle w:val="Caption"/>
         <w:jc w:val="center"/>
       </w:pPr>
-      <w:bookmarkStart w:id="20" w:name="_Toc89099761"/>
-      <w:bookmarkStart w:id="21" w:name="_Toc89104281"/>
-      <w:bookmarkStart w:id="22" w:name="_Toc89172092"/>
-      <w:bookmarkStart w:id="23" w:name="_Toc89630657"/>
+      <w:bookmarkStart w:id="16" w:name="_Toc89099761"/>
+      <w:bookmarkStart w:id="17" w:name="_Toc89104281"/>
+      <w:bookmarkStart w:id="18" w:name="_Toc89172092"/>
+      <w:bookmarkStart w:id="19" w:name="_Toc89630657"/>
       <w:r>
         <w:t xml:space="preserve">Figure </w:t>
       </w:r>
-      <w:fldSimple w:instr=" SEQ Figure \* ARABIC ">
-        <w:r>
-          <w:rPr>
-            <w:noProof/>
-          </w:rPr>
-          <w:t>2</w:t>
-        </w:r>
-      </w:fldSimple>
+      <w:r>
+        <w:fldChar w:fldCharType="begin"/>
+      </w:r>
+      <w:r>
+        <w:instrText xml:space="preserve"> SEQ Figure \* ARABIC </w:instrText>
+      </w:r>
+      <w:r>
+        <w:fldChar w:fldCharType="separate"/>
+      </w:r>
+      <w:r>
+        <w:rPr>
+          <w:noProof/>
+        </w:rPr>
+        <w:t>2</w:t>
+      </w:r>
+      <w:r>
+        <w:rPr>
+          <w:noProof/>
+        </w:rPr>
+        <w:fldChar w:fldCharType="end"/>
+      </w:r>
       <w:r>
         <w:t xml:space="preserve"> </w:t>
       </w:r>
       <w:r>
         <w:t>https://hackernoon.com/decentralized-vpn-the-evolution-of-tor-hkv3uix</w:t>
+      </w:r>
+      <w:bookmarkEnd w:id="16"/>
+      <w:bookmarkEnd w:id="17"/>
+      <w:bookmarkEnd w:id="18"/>
+      <w:bookmarkEnd w:id="19"/>
+    </w:p>
+    <w:p>
+      <w:pPr>
+        <w:pStyle w:val="Heading3"/>
+      </w:pPr>
+      <w:bookmarkStart w:id="20" w:name="_Toc89480407"/>
+      <w:bookmarkStart w:id="21" w:name="_Toc89629737"/>
+      <w:r>
+        <w:t xml:space="preserve">How it </w:t>
+      </w:r>
+      <w:r>
+        <w:t>w</w:t>
+      </w:r>
+      <w:r>
+        <w:t>orks</w:t>
       </w:r>
       <w:bookmarkEnd w:id="20"/>
       <w:bookmarkEnd w:id="21"/>
-      <w:bookmarkEnd w:id="22"/>
-      <w:bookmarkEnd w:id="23"/>
-    </w:p>
-    <w:p>
-      <w:pPr>
-        <w:pStyle w:val="Heading3"/>
-      </w:pPr>
-      <w:bookmarkStart w:id="24" w:name="_Toc89480407"/>
-      <w:bookmarkStart w:id="25" w:name="_Toc89629737"/>
-      <w:r>
-        <w:t xml:space="preserve">How it </w:t>
-      </w:r>
-      <w:r>
-        <w:t>w</w:t>
-      </w:r>
-      <w:r>
-        <w:t>orks</w:t>
-      </w:r>
-      <w:bookmarkEnd w:id="24"/>
-      <w:bookmarkEnd w:id="25"/>
     </w:p>
     <w:p>
       <w:pPr>
@@ -7442,7 +7703,25 @@
         <w:jc w:val="both"/>
       </w:pPr>
       <w:r>
-        <w:t>Organizations in order to use Internet as private WAN, they need to overcome two main challenges. First, networks often communicate with a variety of protocols and not IP e.g., IPX so there is this issue of compatibility using cross-platform</w:t>
+        <w:t xml:space="preserve">Organizations in order to use </w:t>
+      </w:r>
+      <w:r>
+        <w:t xml:space="preserve">the </w:t>
+      </w:r>
+      <w:r>
+        <w:t xml:space="preserve">Internet as </w:t>
+      </w:r>
+      <w:r>
+        <w:t xml:space="preserve">a </w:t>
+      </w:r>
+      <w:r>
+        <w:t>private WAN,</w:t>
+      </w:r>
+      <w:r>
+        <w:t xml:space="preserve"> </w:t>
+      </w:r>
+      <w:r>
+        <w:t>they need to overcome two main challenges. First, networks often communicate with a variety of protocols and not IP e.g., IPX so there is this issue of compatibility using cross-platform</w:t>
       </w:r>
       <w:r>
         <w:t>, but the Internet is designed to carry and process IP traffic.</w:t>
@@ -7463,10 +7742,45 @@
         <w:t xml:space="preserve">Consequently, anyone who can see Internet traffic can also read the data contained in the packets. This is </w:t>
       </w:r>
       <w:r>
-        <w:t xml:space="preserve">a main concern of privacy and security especially from business perspective when confidential business information is crossing the Internet. VPN’s can eliminate these obstacles by using a strategy called tunneling which instead of packets </w:t>
-      </w:r>
-      <w:r>
-        <w:t>crossing the internet out in the open, data packets first encrypted for security, and then encapsulated in an IP package by the VPN and tunneled through the internet.</w:t>
+        <w:t>the</w:t>
+      </w:r>
+      <w:r>
+        <w:t xml:space="preserve"> main concern of privacy and security especially from </w:t>
+      </w:r>
+      <w:r>
+        <w:t xml:space="preserve">a </w:t>
+      </w:r>
+      <w:r>
+        <w:t>business perspective when confidential business information is crossing the Internet. VPN’s can eliminate these obstacles by using a strategy called tunne</w:t>
+      </w:r>
+      <w:r>
+        <w:t>l</w:t>
+      </w:r>
+      <w:r>
+        <w:t xml:space="preserve">ling which instead of packets </w:t>
+      </w:r>
+      <w:r>
+        <w:t xml:space="preserve">crossing the internet out in the open, data packets </w:t>
+      </w:r>
+      <w:r>
+        <w:t xml:space="preserve">are </w:t>
+      </w:r>
+      <w:r>
+        <w:t xml:space="preserve">first encrypted for security, and then encapsulated in an IP package by the VPN and </w:t>
+      </w:r>
+      <w:proofErr w:type="spellStart"/>
+      <w:r>
+        <w:t>tunne</w:t>
+      </w:r>
+      <w:r>
+        <w:t>l</w:t>
+      </w:r>
+      <w:r>
+        <w:t>led</w:t>
+      </w:r>
+      <w:proofErr w:type="spellEnd"/>
+      <w:r>
+        <w:t xml:space="preserve"> through the internet.</w:t>
       </w:r>
     </w:p>
     <w:p>
@@ -7485,7 +7799,13 @@
         <w:t xml:space="preserve">for security. Finally, the VPN initiator encapsulates the entire encrypted package in an IP packet. Now, regardless of the type of protocol originally being transmitted, it can travel the IP-only Internet. And, because the packet is encrypted, no one can read the original data. On the destination end, the VPN tunnel </w:t>
       </w:r>
       <w:r>
-        <w:t>terminator receives the packet and removes the IP information. It then decrypts the packet according to the agreed upon encryption scheme and sends the resulting packet to the remote access server or local router, which passes the hidden IPX packet to the network for delivery to the appropriate destination</w:t>
+        <w:t>terminator receives the packet and removes the IP information. It then decrypts the packet according to the agreed</w:t>
+      </w:r>
+      <w:r>
+        <w:t>-</w:t>
+      </w:r>
+      <w:r>
+        <w:t>upon encryption scheme and sends the resulting packet to the remote access server or local router, which passes the hidden IPX packet to the network for delivery to the appropriate destination</w:t>
       </w:r>
       <w:r>
         <w:t xml:space="preserve"> </w:t>
@@ -7604,24 +7924,37 @@
         <w:pStyle w:val="Caption"/>
         <w:jc w:val="center"/>
       </w:pPr>
-      <w:bookmarkStart w:id="26" w:name="_Toc88847377"/>
-      <w:bookmarkStart w:id="27" w:name="_Toc88913089"/>
-      <w:bookmarkStart w:id="28" w:name="_Toc88917398"/>
-      <w:bookmarkStart w:id="29" w:name="_Toc89099762"/>
-      <w:bookmarkStart w:id="30" w:name="_Toc89104282"/>
-      <w:bookmarkStart w:id="31" w:name="_Toc89172093"/>
-      <w:bookmarkStart w:id="32" w:name="_Toc89630658"/>
+      <w:bookmarkStart w:id="22" w:name="_Toc88847377"/>
+      <w:bookmarkStart w:id="23" w:name="_Toc88913089"/>
+      <w:bookmarkStart w:id="24" w:name="_Toc88917398"/>
+      <w:bookmarkStart w:id="25" w:name="_Toc89099762"/>
+      <w:bookmarkStart w:id="26" w:name="_Toc89104282"/>
+      <w:bookmarkStart w:id="27" w:name="_Toc89172093"/>
+      <w:bookmarkStart w:id="28" w:name="_Toc89630658"/>
       <w:r>
         <w:t xml:space="preserve">Figure </w:t>
       </w:r>
-      <w:fldSimple w:instr=" SEQ Figure \* ARABIC ">
-        <w:r>
-          <w:rPr>
-            <w:noProof/>
-          </w:rPr>
-          <w:t>3</w:t>
-        </w:r>
-      </w:fldSimple>
+      <w:r>
+        <w:fldChar w:fldCharType="begin"/>
+      </w:r>
+      <w:r>
+        <w:instrText xml:space="preserve"> SEQ Figure \* ARABIC </w:instrText>
+      </w:r>
+      <w:r>
+        <w:fldChar w:fldCharType="separate"/>
+      </w:r>
+      <w:r>
+        <w:rPr>
+          <w:noProof/>
+        </w:rPr>
+        <w:t>3</w:t>
+      </w:r>
+      <w:r>
+        <w:rPr>
+          <w:noProof/>
+        </w:rPr>
+        <w:fldChar w:fldCharType="end"/>
+      </w:r>
       <w:r>
         <w:t xml:space="preserve"> </w:t>
       </w:r>
@@ -7632,13 +7965,13 @@
           </w:rPr>
           <w:t>VPN Architecture Diagram with Routers/ VPN Concentrators</w:t>
         </w:r>
+        <w:bookmarkEnd w:id="22"/>
+        <w:bookmarkEnd w:id="23"/>
+        <w:bookmarkEnd w:id="24"/>
+        <w:bookmarkEnd w:id="25"/>
         <w:bookmarkEnd w:id="26"/>
         <w:bookmarkEnd w:id="27"/>
         <w:bookmarkEnd w:id="28"/>
-        <w:bookmarkEnd w:id="29"/>
-        <w:bookmarkEnd w:id="30"/>
-        <w:bookmarkEnd w:id="31"/>
-        <w:bookmarkEnd w:id="32"/>
       </w:hyperlink>
     </w:p>
     <w:p>
@@ -7706,24 +8039,37 @@
         <w:pStyle w:val="Caption"/>
         <w:jc w:val="center"/>
       </w:pPr>
-      <w:bookmarkStart w:id="33" w:name="_Toc88847378"/>
-      <w:bookmarkStart w:id="34" w:name="_Toc88913090"/>
-      <w:bookmarkStart w:id="35" w:name="_Toc88917399"/>
-      <w:bookmarkStart w:id="36" w:name="_Toc89099763"/>
-      <w:bookmarkStart w:id="37" w:name="_Toc89104283"/>
-      <w:bookmarkStart w:id="38" w:name="_Toc89172094"/>
-      <w:bookmarkStart w:id="39" w:name="_Toc89630659"/>
+      <w:bookmarkStart w:id="29" w:name="_Toc88847378"/>
+      <w:bookmarkStart w:id="30" w:name="_Toc88913090"/>
+      <w:bookmarkStart w:id="31" w:name="_Toc88917399"/>
+      <w:bookmarkStart w:id="32" w:name="_Toc89099763"/>
+      <w:bookmarkStart w:id="33" w:name="_Toc89104283"/>
+      <w:bookmarkStart w:id="34" w:name="_Toc89172094"/>
+      <w:bookmarkStart w:id="35" w:name="_Toc89630659"/>
       <w:r>
         <w:t xml:space="preserve">Figure </w:t>
       </w:r>
-      <w:fldSimple w:instr=" SEQ Figure \* ARABIC ">
-        <w:r>
-          <w:rPr>
-            <w:noProof/>
-          </w:rPr>
-          <w:t>4</w:t>
-        </w:r>
-      </w:fldSimple>
+      <w:r>
+        <w:fldChar w:fldCharType="begin"/>
+      </w:r>
+      <w:r>
+        <w:instrText xml:space="preserve"> SEQ Figure \* ARABIC </w:instrText>
+      </w:r>
+      <w:r>
+        <w:fldChar w:fldCharType="separate"/>
+      </w:r>
+      <w:r>
+        <w:rPr>
+          <w:noProof/>
+        </w:rPr>
+        <w:t>4</w:t>
+      </w:r>
+      <w:r>
+        <w:rPr>
+          <w:noProof/>
+        </w:rPr>
+        <w:fldChar w:fldCharType="end"/>
+      </w:r>
       <w:r>
         <w:t xml:space="preserve"> </w:t>
       </w:r>
@@ -7734,13 +8080,13 @@
           </w:rPr>
           <w:t>VPN Architecture Diagram with UTM Appliances</w:t>
         </w:r>
+        <w:bookmarkEnd w:id="29"/>
+        <w:bookmarkEnd w:id="30"/>
+        <w:bookmarkEnd w:id="31"/>
+        <w:bookmarkEnd w:id="32"/>
         <w:bookmarkEnd w:id="33"/>
         <w:bookmarkEnd w:id="34"/>
         <w:bookmarkEnd w:id="35"/>
-        <w:bookmarkEnd w:id="36"/>
-        <w:bookmarkEnd w:id="37"/>
-        <w:bookmarkEnd w:id="38"/>
-        <w:bookmarkEnd w:id="39"/>
       </w:hyperlink>
     </w:p>
     <w:p>
@@ -7807,24 +8153,37 @@
         <w:pStyle w:val="Caption"/>
         <w:jc w:val="center"/>
       </w:pPr>
-      <w:bookmarkStart w:id="40" w:name="_Toc88847379"/>
-      <w:bookmarkStart w:id="41" w:name="_Toc88913091"/>
-      <w:bookmarkStart w:id="42" w:name="_Toc88917400"/>
-      <w:bookmarkStart w:id="43" w:name="_Toc89099764"/>
-      <w:bookmarkStart w:id="44" w:name="_Toc89104284"/>
-      <w:bookmarkStart w:id="45" w:name="_Toc89172095"/>
-      <w:bookmarkStart w:id="46" w:name="_Toc89630660"/>
+      <w:bookmarkStart w:id="36" w:name="_Toc88847379"/>
+      <w:bookmarkStart w:id="37" w:name="_Toc88913091"/>
+      <w:bookmarkStart w:id="38" w:name="_Toc88917400"/>
+      <w:bookmarkStart w:id="39" w:name="_Toc89099764"/>
+      <w:bookmarkStart w:id="40" w:name="_Toc89104284"/>
+      <w:bookmarkStart w:id="41" w:name="_Toc89172095"/>
+      <w:bookmarkStart w:id="42" w:name="_Toc89630660"/>
       <w:r>
         <w:t xml:space="preserve">Figure </w:t>
       </w:r>
-      <w:fldSimple w:instr=" SEQ Figure \* ARABIC ">
-        <w:r>
-          <w:rPr>
-            <w:noProof/>
-          </w:rPr>
-          <w:t>5</w:t>
-        </w:r>
-      </w:fldSimple>
+      <w:r>
+        <w:fldChar w:fldCharType="begin"/>
+      </w:r>
+      <w:r>
+        <w:instrText xml:space="preserve"> SEQ Figure \* ARABIC </w:instrText>
+      </w:r>
+      <w:r>
+        <w:fldChar w:fldCharType="separate"/>
+      </w:r>
+      <w:r>
+        <w:rPr>
+          <w:noProof/>
+        </w:rPr>
+        <w:t>5</w:t>
+      </w:r>
+      <w:r>
+        <w:rPr>
+          <w:noProof/>
+        </w:rPr>
+        <w:fldChar w:fldCharType="end"/>
+      </w:r>
       <w:r>
         <w:t xml:space="preserve"> </w:t>
       </w:r>
@@ -7835,13 +8194,13 @@
           </w:rPr>
           <w:t>VPN Architecture Diagram using Wireless Controller</w:t>
         </w:r>
+        <w:bookmarkEnd w:id="36"/>
+        <w:bookmarkEnd w:id="37"/>
+        <w:bookmarkEnd w:id="38"/>
+        <w:bookmarkEnd w:id="39"/>
         <w:bookmarkEnd w:id="40"/>
         <w:bookmarkEnd w:id="41"/>
         <w:bookmarkEnd w:id="42"/>
-        <w:bookmarkEnd w:id="43"/>
-        <w:bookmarkEnd w:id="44"/>
-        <w:bookmarkEnd w:id="45"/>
-        <w:bookmarkEnd w:id="46"/>
       </w:hyperlink>
     </w:p>
     <w:p>
@@ -7909,50 +8268,63 @@
         <w:pStyle w:val="Caption"/>
         <w:jc w:val="center"/>
       </w:pPr>
-      <w:bookmarkStart w:id="47" w:name="_Ref88956029"/>
-      <w:bookmarkStart w:id="48" w:name="_Toc88917401"/>
-      <w:bookmarkStart w:id="49" w:name="_Toc89099765"/>
-      <w:bookmarkStart w:id="50" w:name="_Toc89104285"/>
-      <w:bookmarkStart w:id="51" w:name="_Toc89172096"/>
-      <w:bookmarkStart w:id="52" w:name="_Toc89630661"/>
+      <w:bookmarkStart w:id="43" w:name="_Ref88956029"/>
+      <w:bookmarkStart w:id="44" w:name="_Toc88917401"/>
+      <w:bookmarkStart w:id="45" w:name="_Toc89099765"/>
+      <w:bookmarkStart w:id="46" w:name="_Toc89104285"/>
+      <w:bookmarkStart w:id="47" w:name="_Toc89172096"/>
+      <w:bookmarkStart w:id="48" w:name="_Toc89630661"/>
       <w:r>
         <w:t xml:space="preserve">Figure </w:t>
       </w:r>
-      <w:fldSimple w:instr=" SEQ Figure \* ARABIC ">
-        <w:r>
-          <w:rPr>
-            <w:noProof/>
-          </w:rPr>
-          <w:t>6</w:t>
-        </w:r>
-      </w:fldSimple>
+      <w:r>
+        <w:fldChar w:fldCharType="begin"/>
+      </w:r>
+      <w:r>
+        <w:instrText xml:space="preserve"> SEQ Figure \* ARABIC </w:instrText>
+      </w:r>
+      <w:r>
+        <w:fldChar w:fldCharType="separate"/>
+      </w:r>
+      <w:r>
+        <w:rPr>
+          <w:noProof/>
+        </w:rPr>
+        <w:t>6</w:t>
+      </w:r>
+      <w:r>
+        <w:rPr>
+          <w:noProof/>
+        </w:rPr>
+        <w:fldChar w:fldCharType="end"/>
+      </w:r>
+      <w:bookmarkEnd w:id="43"/>
+      <w:r>
+        <w:t xml:space="preserve"> </w:t>
+      </w:r>
+      <w:r>
+        <w:t>https://www.bitvpn.net/blog/centralized-vs-decentralized-vpn/</w:t>
+      </w:r>
+      <w:bookmarkEnd w:id="44"/>
+      <w:bookmarkEnd w:id="45"/>
+      <w:bookmarkEnd w:id="46"/>
       <w:bookmarkEnd w:id="47"/>
-      <w:r>
-        <w:t xml:space="preserve"> </w:t>
-      </w:r>
-      <w:r>
-        <w:t>https://www.bitvpn.net/blog/centralized-vs-decentralized-vpn/</w:t>
-      </w:r>
       <w:bookmarkEnd w:id="48"/>
+    </w:p>
+    <w:p>
+      <w:pPr>
+        <w:pStyle w:val="Heading3"/>
+      </w:pPr>
+      <w:bookmarkStart w:id="49" w:name="_Toc89480408"/>
+      <w:bookmarkStart w:id="50" w:name="_Toc89629738"/>
+      <w:r>
+        <w:t>VPN types</w:t>
+      </w:r>
+      <w:r>
+        <w:t xml:space="preserve"> and use cases</w:t>
+      </w:r>
       <w:bookmarkEnd w:id="49"/>
       <w:bookmarkEnd w:id="50"/>
-      <w:bookmarkEnd w:id="51"/>
-      <w:bookmarkEnd w:id="52"/>
-    </w:p>
-    <w:p>
-      <w:pPr>
-        <w:pStyle w:val="Heading3"/>
-      </w:pPr>
-      <w:bookmarkStart w:id="53" w:name="_Toc89480408"/>
-      <w:bookmarkStart w:id="54" w:name="_Toc89629738"/>
-      <w:r>
-        <w:t>VPN types</w:t>
-      </w:r>
-      <w:r>
-        <w:t xml:space="preserve"> and use cases</w:t>
-      </w:r>
-      <w:bookmarkEnd w:id="53"/>
-      <w:bookmarkEnd w:id="54"/>
     </w:p>
     <w:p>
       <w:pPr>
@@ -8391,7 +8763,13 @@
         <w:jc w:val="both"/>
       </w:pPr>
       <w:r>
-        <w:t>Client based or client-less (with specific software or just browser)</w:t>
+        <w:t>Client</w:t>
+      </w:r>
+      <w:r>
+        <w:t>-</w:t>
+      </w:r>
+      <w:r>
+        <w:t>based or client-less (with specific software or just browser)</w:t>
       </w:r>
       <w:r>
         <w:rPr>
@@ -8448,7 +8826,13 @@
         <w:jc w:val="both"/>
       </w:pPr>
       <w:r>
-        <w:t>Automatic Fail Over backup line</w:t>
+        <w:t>Automatic Fail</w:t>
+      </w:r>
+      <w:r>
+        <w:t>-</w:t>
+      </w:r>
+      <w:r>
+        <w:t>Over backup line</w:t>
       </w:r>
     </w:p>
     <w:p>
@@ -8461,15 +8845,7 @@
         <w:jc w:val="both"/>
       </w:pPr>
       <w:r>
-        <w:t xml:space="preserve">SSL </w:t>
-      </w:r>
-      <w:proofErr w:type="gramStart"/>
-      <w:r>
-        <w:t>VPN’s</w:t>
-      </w:r>
-      <w:proofErr w:type="gramEnd"/>
-      <w:r>
-        <w:t xml:space="preserve"> are better for disaster recovery/ business continuity as it allows for anywhere    anytime access to the corporate networks for authorized users.</w:t>
+        <w:t>SSL VPN’s are better for disaster recovery/ business continuity as it allows for anywhere anytime access to the corporate networks for authorized users.</w:t>
       </w:r>
     </w:p>
     <w:p>
@@ -8482,7 +8858,25 @@
         <w:jc w:val="both"/>
       </w:pPr>
       <w:r>
-        <w:t>VPN is scalable and cost saving meaning can be extended to any branch/ individual user who has access to Internet via Internet Leased Lines/ Fixed Broadband/ Mobile Broadband etc. Usually preferred over leased line since leases are expensive, and as the distance between offices increases, the cost of leased line increase</w:t>
+        <w:t>VPN is scalable and cost</w:t>
+      </w:r>
+      <w:r>
+        <w:t>-</w:t>
+      </w:r>
+      <w:r>
+        <w:t xml:space="preserve">saving meaning can be extended to any branch/ individual user who has access to </w:t>
+      </w:r>
+      <w:r>
+        <w:t xml:space="preserve">the </w:t>
+      </w:r>
+      <w:r>
+        <w:t xml:space="preserve">Internet via Internet Leased Lines/ Fixed Broadband/ Mobile Broadband etc. Usually preferred over </w:t>
+      </w:r>
+      <w:r>
+        <w:t xml:space="preserve">the </w:t>
+      </w:r>
+      <w:r>
+        <w:t>leased line since leases are expensive, and as the distance between offices increases, the cost of leased line increase</w:t>
       </w:r>
     </w:p>
     <w:p>
@@ -8548,7 +8942,13 @@
       </w:pPr>
       <w:r>
         <w:lastRenderedPageBreak/>
-        <w:t>Provides flexibility for remote/traveling offices and employees to use the business corporate resources in the intranet over an existing Internet connection as if they're directly connected to the network with a VPN client software access (with SSL VPN technologies, even the client software may not be required, just a standard browser).</w:t>
+        <w:t>Provides flexibility for remote/trave</w:t>
+      </w:r>
+      <w:r>
+        <w:t>l</w:t>
+      </w:r>
+      <w:r>
+        <w:t>ling offices and employees to use the business corporate resources in the intranet over an existing Internet connection as if they're directly connected to the network with a VPN client software access (with SSL VPN technologies, even the client software may not be required, just a standard browser).</w:t>
       </w:r>
     </w:p>
     <w:p>
@@ -8560,13 +8960,8 @@
         </w:numPr>
         <w:jc w:val="both"/>
       </w:pPr>
-      <w:proofErr w:type="gramStart"/>
-      <w:r>
-        <w:t>VPN’s</w:t>
-      </w:r>
-      <w:proofErr w:type="gramEnd"/>
-      <w:r>
-        <w:t xml:space="preserve"> allow for selective access to vendors and partners via an external portal in order to increase their efficiency and get work done faster (extranet).</w:t>
+      <w:r>
+        <w:t>VPN’s allow for selective access to vendors and partners via an external portal in order to increase their efficiency and get work done faster (extranet).</w:t>
       </w:r>
     </w:p>
     <w:p>
@@ -8623,7 +9018,13 @@
         <w:t xml:space="preserve">demand </w:t>
       </w:r>
       <w:r>
-        <w:t>even without you use any special Tor browser</w:t>
+        <w:t>even without you us</w:t>
+      </w:r>
+      <w:r>
+        <w:t>ing</w:t>
+      </w:r>
+      <w:r>
+        <w:t xml:space="preserve"> any special Tor browser</w:t>
       </w:r>
     </w:p>
     <w:p>
@@ -8881,7 +9282,57 @@
           <w:sz w:val="22"/>
           <w:szCs w:val="22"/>
         </w:rPr>
-        <w:t xml:space="preserve"> The encapsulated packed is called the tunneled packet and the outer, is called the transport packet. An outer IP header is added to the original header and between the two of these headers is the security information specific to the tunnel. The outer header include</w:t>
+        <w:t xml:space="preserve"> The encapsulated packe</w:t>
+      </w:r>
+      <w:r>
+        <w:rPr>
+          <w:rFonts w:asciiTheme="minorHAnsi" w:eastAsiaTheme="minorHAnsi" w:hAnsiTheme="minorHAnsi" w:cstheme="minorBidi"/>
+          <w:sz w:val="22"/>
+          <w:szCs w:val="22"/>
+        </w:rPr>
+        <w:t>t</w:t>
+      </w:r>
+      <w:r>
+        <w:rPr>
+          <w:rFonts w:asciiTheme="minorHAnsi" w:eastAsiaTheme="minorHAnsi" w:hAnsiTheme="minorHAnsi" w:cstheme="minorBidi"/>
+          <w:sz w:val="22"/>
+          <w:szCs w:val="22"/>
+        </w:rPr>
+        <w:t xml:space="preserve"> is called the </w:t>
+      </w:r>
+      <w:proofErr w:type="spellStart"/>
+      <w:r>
+        <w:rPr>
+          <w:rFonts w:asciiTheme="minorHAnsi" w:eastAsiaTheme="minorHAnsi" w:hAnsiTheme="minorHAnsi" w:cstheme="minorBidi"/>
+          <w:sz w:val="22"/>
+          <w:szCs w:val="22"/>
+        </w:rPr>
+        <w:t>tunne</w:t>
+      </w:r>
+      <w:r>
+        <w:rPr>
+          <w:rFonts w:asciiTheme="minorHAnsi" w:eastAsiaTheme="minorHAnsi" w:hAnsiTheme="minorHAnsi" w:cstheme="minorBidi"/>
+          <w:sz w:val="22"/>
+          <w:szCs w:val="22"/>
+        </w:rPr>
+        <w:t>l</w:t>
+      </w:r>
+      <w:r>
+        <w:rPr>
+          <w:rFonts w:asciiTheme="minorHAnsi" w:eastAsiaTheme="minorHAnsi" w:hAnsiTheme="minorHAnsi" w:cstheme="minorBidi"/>
+          <w:sz w:val="22"/>
+          <w:szCs w:val="22"/>
+        </w:rPr>
+        <w:t>led</w:t>
+      </w:r>
+      <w:proofErr w:type="spellEnd"/>
+      <w:r>
+        <w:rPr>
+          <w:rFonts w:asciiTheme="minorHAnsi" w:eastAsiaTheme="minorHAnsi" w:hAnsiTheme="minorHAnsi" w:cstheme="minorBidi"/>
+          <w:sz w:val="22"/>
+          <w:szCs w:val="22"/>
+        </w:rPr>
+        <w:t xml:space="preserve"> packet and the outer is called the transport packet. An outer IP header is added to the original header and between the two of these headers is the security information specific to the tunnel. The outer header include</w:t>
       </w:r>
       <w:r>
         <w:rPr>
@@ -9056,13 +9507,17 @@
         <w:t>Users’</w:t>
       </w:r>
       <w:r>
-        <w:t xml:space="preserve"> conscious of Internet security also </w:t>
-      </w:r>
-      <w:proofErr w:type="gramStart"/>
-      <w:r>
-        <w:t>use</w:t>
-      </w:r>
-      <w:proofErr w:type="gramEnd"/>
+        <w:t xml:space="preserve"> consciou</w:t>
+      </w:r>
+      <w:r>
+        <w:t>snes</w:t>
+      </w:r>
+      <w:r>
+        <w:t>s of Internet security also use</w:t>
+      </w:r>
+      <w:r>
+        <w:t>s</w:t>
+      </w:r>
       <w:r>
         <w:t xml:space="preserve"> VPN services to enhance their Internet security and privacy.</w:t>
       </w:r>
@@ -9088,7 +9543,13 @@
         <w:t xml:space="preserve"> </w:t>
       </w:r>
       <w:r>
-        <w:t>employee, while traveling, uses a VPN to connect to his/her company’s private network and remotely access files and resources on the private network</w:t>
+        <w:t>employee, while trave</w:t>
+      </w:r>
+      <w:r>
+        <w:t>l</w:t>
+      </w:r>
+      <w:r>
+        <w:t>ling, uses a VPN to connect to his/her company’s private network and remotely access files and resources on the private network</w:t>
       </w:r>
       <w:r>
         <w:t xml:space="preserve"> </w:t>
@@ -9165,7 +9626,7 @@
           <w:sz w:val="22"/>
           <w:szCs w:val="22"/>
         </w:rPr>
-        <w:t xml:space="preserve"> VPN is also called as Router-to-Router VPN and is mostly used in the corporates. Companies, with offices in different geographical locations</w:t>
+        <w:t xml:space="preserve"> VPN is also called as Router-to-Router VPN and is mostly used in corporates. Companies, with offices in different geographical locations</w:t>
       </w:r>
       <w:r>
         <w:rPr>
@@ -9189,7 +9650,7 @@
           <w:sz w:val="22"/>
           <w:szCs w:val="22"/>
         </w:rPr>
-        <w:t xml:space="preserve">and they </w:t>
+        <w:t>and they</w:t>
       </w:r>
       <w:r>
         <w:rPr>
@@ -9197,7 +9658,55 @@
           <w:sz w:val="22"/>
           <w:szCs w:val="22"/>
         </w:rPr>
-        <w:t>use Site-to-site VPN to connect the network of one office location to the network at another office location. When multiple offices of the same company are connected using Site-to-Site VPN type, it is called as Intranet based VPN. When companies use Site-to-site VPN type to connect to the office of another company, it is called as Extranet based VPN. Basically, Site-to-site VPN create a virtual bridge between the networks at geographically distant offices and connect them through the Internet and maintain a secure and private communication between the networks.</w:t>
+        <w:t>,</w:t>
+      </w:r>
+      <w:r>
+        <w:rPr>
+          <w:rFonts w:asciiTheme="minorHAnsi" w:eastAsiaTheme="minorHAnsi" w:hAnsiTheme="minorHAnsi" w:cstheme="minorBidi"/>
+          <w:sz w:val="22"/>
+          <w:szCs w:val="22"/>
+        </w:rPr>
+        <w:t xml:space="preserve"> </w:t>
+      </w:r>
+      <w:r>
+        <w:rPr>
+          <w:rFonts w:asciiTheme="minorHAnsi" w:eastAsiaTheme="minorHAnsi" w:hAnsiTheme="minorHAnsi" w:cstheme="minorBidi"/>
+          <w:sz w:val="22"/>
+          <w:szCs w:val="22"/>
+        </w:rPr>
+        <w:t xml:space="preserve">use Site-to-site VPN to connect the network of one office location to the network at another office location. When multiple offices of the same company are connected using </w:t>
+      </w:r>
+      <w:r>
+        <w:rPr>
+          <w:rFonts w:asciiTheme="minorHAnsi" w:eastAsiaTheme="minorHAnsi" w:hAnsiTheme="minorHAnsi" w:cstheme="minorBidi"/>
+          <w:sz w:val="22"/>
+          <w:szCs w:val="22"/>
+        </w:rPr>
+        <w:t xml:space="preserve">a </w:t>
+      </w:r>
+      <w:r>
+        <w:rPr>
+          <w:rFonts w:asciiTheme="minorHAnsi" w:eastAsiaTheme="minorHAnsi" w:hAnsiTheme="minorHAnsi" w:cstheme="minorBidi"/>
+          <w:sz w:val="22"/>
+          <w:szCs w:val="22"/>
+        </w:rPr>
+        <w:t>Site-to-Site VPN type, it is called as Intranet</w:t>
+      </w:r>
+      <w:r>
+        <w:rPr>
+          <w:rFonts w:asciiTheme="minorHAnsi" w:eastAsiaTheme="minorHAnsi" w:hAnsiTheme="minorHAnsi" w:cstheme="minorBidi"/>
+          <w:sz w:val="22"/>
+          <w:szCs w:val="22"/>
+        </w:rPr>
+        <w:t>-</w:t>
+      </w:r>
+      <w:r>
+        <w:rPr>
+          <w:rFonts w:asciiTheme="minorHAnsi" w:eastAsiaTheme="minorHAnsi" w:hAnsiTheme="minorHAnsi" w:cstheme="minorBidi"/>
+          <w:sz w:val="22"/>
+          <w:szCs w:val="22"/>
+        </w:rPr>
+        <w:t>based VPN. When companies use Site-to-site VPN type to connect to the office of another company, it is called as Extranet based VPN. Basically, Site-to-site VPN create a virtual bridge between the networks at geographically distant offices and connect them through the Internet and maintain secure and private communication between the networks.</w:t>
       </w:r>
     </w:p>
     <w:p>
@@ -9220,7 +9729,7 @@
           <w:sz w:val="22"/>
           <w:szCs w:val="22"/>
         </w:rPr>
-        <w:t>Since Site-to-site VPN is based on Router-to-Router communication, in this VPN type one router acts as a VPN Client and another router as a VPN Server. The communication between the two routers starts only after an authentication is validated between the two</w:t>
+        <w:t>Since Site-to-site VPN is based on Router-to-Router communication, in this VPN type one router acts as a VPN Client and another router as a VPN Server. The communication between the two routers starts only after authentication is validated between the two</w:t>
       </w:r>
       <w:r>
         <w:rPr>
@@ -9663,7 +10172,7 @@
           <w:sz w:val="22"/>
           <w:szCs w:val="22"/>
         </w:rPr>
-        <w:t>ability does Routing with the remote connected broadcast domain with a secure tunnel between them you get different IP range addresses</w:t>
+        <w:t>ability does Routing with the remote</w:t>
       </w:r>
       <w:r>
         <w:rPr>
@@ -9671,7 +10180,7 @@
           <w:sz w:val="22"/>
           <w:szCs w:val="22"/>
         </w:rPr>
-        <w:t xml:space="preserve"> in a different subnet</w:t>
+        <w:t>ly</w:t>
       </w:r>
       <w:r>
         <w:rPr>
@@ -9679,7 +10188,55 @@
           <w:sz w:val="22"/>
           <w:szCs w:val="22"/>
         </w:rPr>
-        <w:t>. This has lower traffic overhead since broadcast packet will not pass at least by default (it depends how the technology of Layer 3 VPN is implemented on code)</w:t>
+        <w:t xml:space="preserve"> connected broadcast domain with a secure tunnel between them you get different IP range addresses</w:t>
+      </w:r>
+      <w:r>
+        <w:rPr>
+          <w:rFonts w:asciiTheme="minorHAnsi" w:eastAsiaTheme="minorHAnsi" w:hAnsiTheme="minorHAnsi" w:cstheme="minorBidi"/>
+          <w:sz w:val="22"/>
+          <w:szCs w:val="22"/>
+        </w:rPr>
+        <w:t xml:space="preserve"> in a different subnet</w:t>
+      </w:r>
+      <w:r>
+        <w:rPr>
+          <w:rFonts w:asciiTheme="minorHAnsi" w:eastAsiaTheme="minorHAnsi" w:hAnsiTheme="minorHAnsi" w:cstheme="minorBidi"/>
+          <w:sz w:val="22"/>
+          <w:szCs w:val="22"/>
+        </w:rPr>
+        <w:t xml:space="preserve">. This has lower traffic overhead since </w:t>
+      </w:r>
+      <w:r>
+        <w:rPr>
+          <w:rFonts w:asciiTheme="minorHAnsi" w:eastAsiaTheme="minorHAnsi" w:hAnsiTheme="minorHAnsi" w:cstheme="minorBidi"/>
+          <w:sz w:val="22"/>
+          <w:szCs w:val="22"/>
+        </w:rPr>
+        <w:t xml:space="preserve">the </w:t>
+      </w:r>
+      <w:r>
+        <w:rPr>
+          <w:rFonts w:asciiTheme="minorHAnsi" w:eastAsiaTheme="minorHAnsi" w:hAnsiTheme="minorHAnsi" w:cstheme="minorBidi"/>
+          <w:sz w:val="22"/>
+          <w:szCs w:val="22"/>
+        </w:rPr>
+        <w:t xml:space="preserve">broadcast packet will not pass at least by default (it depends </w:t>
+      </w:r>
+      <w:r>
+        <w:rPr>
+          <w:rFonts w:asciiTheme="minorHAnsi" w:eastAsiaTheme="minorHAnsi" w:hAnsiTheme="minorHAnsi" w:cstheme="minorBidi"/>
+          <w:sz w:val="22"/>
+          <w:szCs w:val="22"/>
+        </w:rPr>
+        <w:t xml:space="preserve">on </w:t>
+      </w:r>
+      <w:r>
+        <w:rPr>
+          <w:rFonts w:asciiTheme="minorHAnsi" w:eastAsiaTheme="minorHAnsi" w:hAnsiTheme="minorHAnsi" w:cstheme="minorBidi"/>
+          <w:sz w:val="22"/>
+          <w:szCs w:val="22"/>
+        </w:rPr>
+        <w:t>how the technology of Layer 3 VPN is implemented on code)</w:t>
       </w:r>
       <w:r>
         <w:rPr>
@@ -10266,6 +10823,15 @@
           <w:szCs w:val="22"/>
         </w:rPr>
         <w:fldChar w:fldCharType="separate"/>
+      </w:r>
+      <w:r>
+        <w:t xml:space="preserve">Figure </w:t>
+      </w:r>
+      <w:r>
+        <w:rPr>
+          <w:noProof/>
+        </w:rPr>
+        <w:t>7</w:t>
       </w:r>
       <w:r>
         <w:rPr>
@@ -11594,8 +12160,8 @@
         </w:rPr>
         <w:lastRenderedPageBreak/>
         <w:drawing>
-          <wp:inline distT="0" distB="0" distL="0" distR="0" wp14:anchorId="348FD13B" wp14:editId="08AA20F2">
-            <wp:extent cx="3810000" cy="3181350"/>
+          <wp:inline distT="0" distB="0" distL="0" distR="0" wp14:anchorId="348FD13B" wp14:editId="04C3FE21">
+            <wp:extent cx="3543300" cy="2958655"/>
             <wp:effectExtent l="0" t="0" r="0" b="0"/>
             <wp:docPr id="13" name="Picture 13"/>
             <wp:cNvGraphicFramePr>
@@ -11626,7 +12192,7 @@
                   <pic:spPr bwMode="auto">
                     <a:xfrm>
                       <a:off x="0" y="0"/>
-                      <a:ext cx="3810000" cy="3181350"/>
+                      <a:ext cx="3559610" cy="2972274"/>
                     </a:xfrm>
                     <a:prstGeom prst="rect">
                       <a:avLst/>
@@ -11648,23 +12214,36 @@
         <w:pStyle w:val="Caption"/>
         <w:jc w:val="center"/>
       </w:pPr>
-      <w:bookmarkStart w:id="55" w:name="_Ref88939838"/>
-      <w:bookmarkStart w:id="56" w:name="_Toc89099766"/>
-      <w:bookmarkStart w:id="57" w:name="_Toc89104286"/>
-      <w:bookmarkStart w:id="58" w:name="_Toc89172097"/>
-      <w:bookmarkStart w:id="59" w:name="_Toc89630662"/>
+      <w:bookmarkStart w:id="51" w:name="_Ref88939838"/>
+      <w:bookmarkStart w:id="52" w:name="_Toc89099766"/>
+      <w:bookmarkStart w:id="53" w:name="_Toc89104286"/>
+      <w:bookmarkStart w:id="54" w:name="_Toc89172097"/>
+      <w:bookmarkStart w:id="55" w:name="_Toc89630662"/>
       <w:r>
         <w:t xml:space="preserve">Figure </w:t>
       </w:r>
-      <w:fldSimple w:instr=" SEQ Figure \* ARABIC ">
-        <w:r>
-          <w:rPr>
-            <w:noProof/>
-          </w:rPr>
-          <w:t>7</w:t>
-        </w:r>
-      </w:fldSimple>
-      <w:bookmarkEnd w:id="55"/>
+      <w:r>
+        <w:fldChar w:fldCharType="begin"/>
+      </w:r>
+      <w:r>
+        <w:instrText xml:space="preserve"> SEQ Figure \* ARABIC </w:instrText>
+      </w:r>
+      <w:r>
+        <w:fldChar w:fldCharType="separate"/>
+      </w:r>
+      <w:r>
+        <w:rPr>
+          <w:noProof/>
+        </w:rPr>
+        <w:t>7</w:t>
+      </w:r>
+      <w:r>
+        <w:rPr>
+          <w:noProof/>
+        </w:rPr>
+        <w:fldChar w:fldCharType="end"/>
+      </w:r>
+      <w:bookmarkEnd w:id="51"/>
       <w:r>
         <w:t xml:space="preserve"> </w:t>
       </w:r>
@@ -11675,10 +12254,10 @@
           </w:rPr>
           <w:t>virtual network device interfaces used by VPN clients to establish virtual instances of physical networking connections.</w:t>
         </w:r>
-        <w:bookmarkEnd w:id="56"/>
-        <w:bookmarkEnd w:id="57"/>
-        <w:bookmarkEnd w:id="58"/>
-        <w:bookmarkEnd w:id="59"/>
+        <w:bookmarkEnd w:id="52"/>
+        <w:bookmarkEnd w:id="53"/>
+        <w:bookmarkEnd w:id="54"/>
+        <w:bookmarkEnd w:id="55"/>
       </w:hyperlink>
     </w:p>
     <w:p>
@@ -12165,7 +12744,13 @@
         <w:t>or</w:t>
       </w:r>
       <w:r>
-        <w:t xml:space="preserve"> tunneling mode</w:t>
+        <w:t xml:space="preserve"> tunne</w:t>
+      </w:r>
+      <w:r>
+        <w:t>l</w:t>
+      </w:r>
+      <w:r>
+        <w:t>ling mode</w:t>
       </w:r>
     </w:p>
     <w:p>
@@ -12464,6 +13049,9 @@
         <w:t xml:space="preserve">No need for </w:t>
       </w:r>
       <w:r>
+        <w:t xml:space="preserve">a </w:t>
+      </w:r>
+      <w:r>
         <w:t xml:space="preserve">special </w:t>
       </w:r>
       <w:r>
@@ -12473,13 +13061,25 @@
         <w:t xml:space="preserve"> (</w:t>
       </w:r>
       <w:r>
-        <w:t>browser based</w:t>
+        <w:t>browser</w:t>
+      </w:r>
+      <w:r>
+        <w:t>-</w:t>
+      </w:r>
+      <w:r>
+        <w:t>based</w:t>
       </w:r>
       <w:r>
         <w:t>/clientless</w:t>
       </w:r>
       <w:r>
-        <w:t xml:space="preserve"> with optional </w:t>
+        <w:t xml:space="preserve"> with </w:t>
+      </w:r>
+      <w:r>
+        <w:t xml:space="preserve">an </w:t>
+      </w:r>
+      <w:r>
+        <w:t xml:space="preserve">optional </w:t>
       </w:r>
       <w:r>
         <w:t>thin client)</w:t>
@@ -12498,7 +13098,13 @@
         <w:jc w:val="both"/>
       </w:pPr>
       <w:r>
-        <w:t>Portal through web browser to access application</w:t>
+        <w:t xml:space="preserve">Portal through </w:t>
+      </w:r>
+      <w:r>
+        <w:t xml:space="preserve">a </w:t>
+      </w:r>
+      <w:r>
+        <w:t>web browser to access application</w:t>
       </w:r>
     </w:p>
     <w:p>
@@ -12512,6 +13118,9 @@
       </w:pPr>
       <w:r>
         <w:t xml:space="preserve">Used everywhere because HTTPS traffic </w:t>
+      </w:r>
+      <w:r>
+        <w:t xml:space="preserve">is </w:t>
       </w:r>
       <w:r>
         <w:t xml:space="preserve">most </w:t>
@@ -12681,7 +13290,13 @@
         <w:jc w:val="both"/>
       </w:pPr>
       <w:r>
-        <w:t>L2 bridging used in ISP’s</w:t>
+        <w:t xml:space="preserve">L2 bridging </w:t>
+      </w:r>
+      <w:r>
+        <w:t xml:space="preserve">is </w:t>
+      </w:r>
+      <w:r>
+        <w:t>used in ISP’s</w:t>
       </w:r>
       <w:r>
         <w:t xml:space="preserve"> or big corporate disjoint networks</w:t>
@@ -12813,7 +13428,13 @@
         <w:t xml:space="preserve"> side</w:t>
       </w:r>
       <w:r>
-        <w:t xml:space="preserve"> used above any </w:t>
+        <w:t xml:space="preserve"> </w:t>
+      </w:r>
+      <w:r>
+        <w:t xml:space="preserve">is </w:t>
+      </w:r>
+      <w:r>
+        <w:t xml:space="preserve">used above any </w:t>
       </w:r>
       <w:r>
         <w:t xml:space="preserve">first-mile </w:t>
@@ -13162,7 +13783,21 @@
               <w:jc w:val="both"/>
             </w:pPr>
             <w:r>
-              <w:t>Easy Selection at anytime, anywhere</w:t>
+              <w:t xml:space="preserve">Easy Selection at </w:t>
+            </w:r>
+            <w:proofErr w:type="spellStart"/>
+            <w:r>
+              <w:t>any</w:t>
+            </w:r>
+            <w:r>
+              <w:t xml:space="preserve"> </w:t>
+            </w:r>
+            <w:r>
+              <w:t>time</w:t>
+            </w:r>
+            <w:proofErr w:type="spellEnd"/>
+            <w:r>
+              <w:t>, anywhere</w:t>
             </w:r>
             <w:r>
               <w:t>, No Firewall blocking policy</w:t>
@@ -13297,7 +13932,13 @@
               <w:jc w:val="both"/>
             </w:pPr>
             <w:r>
-              <w:t>All protocol based on IP service</w:t>
+              <w:t>All protocol</w:t>
+            </w:r>
+            <w:r>
+              <w:t>s</w:t>
+            </w:r>
+            <w:r>
+              <w:t xml:space="preserve"> based on IP service</w:t>
             </w:r>
           </w:p>
         </w:tc>
@@ -13574,26 +14215,38 @@
       <w:pPr>
         <w:pStyle w:val="Heading2"/>
       </w:pPr>
-      <w:bookmarkStart w:id="60" w:name="_Toc89480409"/>
-      <w:bookmarkStart w:id="61" w:name="_Toc89629739"/>
+      <w:bookmarkStart w:id="56" w:name="_Toc89480409"/>
+      <w:bookmarkStart w:id="57" w:name="_Toc89629739"/>
       <w:r>
         <w:t>Anonymous Network communication</w:t>
       </w:r>
-      <w:bookmarkEnd w:id="60"/>
-      <w:bookmarkEnd w:id="61"/>
+      <w:bookmarkEnd w:id="56"/>
+      <w:bookmarkEnd w:id="57"/>
     </w:p>
     <w:p>
       <w:pPr>
         <w:ind w:left="720"/>
       </w:pPr>
       <w:r>
-        <w:t xml:space="preserve">Tor consists of a network of relay servers which are run by volunteers all over the world. </w:t>
+        <w:t xml:space="preserve">Tor consists of a network of relay servers </w:t>
+      </w:r>
+      <w:r>
+        <w:t>that</w:t>
+      </w:r>
+      <w:r>
+        <w:t xml:space="preserve"> are run by volunteers all over the world. </w:t>
       </w:r>
       <w:r>
         <w:t xml:space="preserve">When people hear about The Onion Router (Tor) </w:t>
       </w:r>
       <w:r>
-        <w:t xml:space="preserve">which is implementation of </w:t>
+        <w:t xml:space="preserve">which is </w:t>
+      </w:r>
+      <w:r>
+        <w:t xml:space="preserve">an </w:t>
+      </w:r>
+      <w:r>
+        <w:t xml:space="preserve">implementation of </w:t>
       </w:r>
       <w:r>
         <w:t xml:space="preserve">onion </w:t>
@@ -13644,7 +14297,13 @@
         <w:t>Tor differs from confidentiality which is usually associated with encryption</w:t>
       </w:r>
       <w:r>
-        <w:t xml:space="preserve"> (e.g., encrypting messages) and even if some people see and get these messages can’t read what it is but sometimes, we don’t want people to see at all in first place that we sent messages</w:t>
+        <w:t xml:space="preserve"> (e.g., encrypting messages) and even if some people see and get these messages can’t read what it is but sometimes, we don’t want people to see at all in </w:t>
+      </w:r>
+      <w:r>
+        <w:t xml:space="preserve">the </w:t>
+      </w:r>
+      <w:r>
+        <w:t>first place that we sent messages</w:t>
       </w:r>
       <w:r>
         <w:t xml:space="preserve">. </w:t>
@@ -13687,8 +14346,8 @@
       <w:pPr>
         <w:pStyle w:val="Heading3"/>
       </w:pPr>
-      <w:bookmarkStart w:id="62" w:name="_Toc89480410"/>
-      <w:bookmarkStart w:id="63" w:name="_Toc89629740"/>
+      <w:bookmarkStart w:id="58" w:name="_Toc89480410"/>
+      <w:bookmarkStart w:id="59" w:name="_Toc89629740"/>
       <w:r>
         <w:t xml:space="preserve">The Onion Routing </w:t>
       </w:r>
@@ -13747,8 +14406,8 @@
           </w:r>
         </w:sdtContent>
       </w:sdt>
-      <w:bookmarkEnd w:id="62"/>
-      <w:bookmarkEnd w:id="63"/>
+      <w:bookmarkEnd w:id="58"/>
+      <w:bookmarkEnd w:id="59"/>
     </w:p>
     <w:p>
       <w:pPr>
@@ -13773,7 +14432,13 @@
         <w:t xml:space="preserve"> is a </w:t>
       </w:r>
       <w:r>
-        <w:t>circuit based low-latency anonymous communication service</w:t>
+        <w:t>circuit</w:t>
+      </w:r>
+      <w:r>
+        <w:t>-</w:t>
+      </w:r>
+      <w:r>
+        <w:t>based low-latency anonymous communication service</w:t>
       </w:r>
       <w:sdt>
         <w:sdtPr>
@@ -13824,7 +14489,13 @@
         <w:t xml:space="preserve">over a public network </w:t>
       </w:r>
       <w:r>
-        <w:t>and not inherently a peer-to-per network</w:t>
+        <w:t>and not inherently a peer-to-p</w:t>
+      </w:r>
+      <w:r>
+        <w:t>e</w:t>
+      </w:r>
+      <w:r>
+        <w:t>er network</w:t>
       </w:r>
       <w:r>
         <w:t>.</w:t>
@@ -13842,7 +14513,13 @@
         <w:t xml:space="preserve"> (anonymity)</w:t>
       </w:r>
       <w:r>
-        <w:t xml:space="preserve"> on TCP-based application like web browsing, secure shell and instant messaging</w:t>
+        <w:t xml:space="preserve"> on TCP-based application</w:t>
+      </w:r>
+      <w:r>
+        <w:t>s</w:t>
+      </w:r>
+      <w:r>
+        <w:t xml:space="preserve"> like web browsing, secure shell and instant messaging</w:t>
       </w:r>
       <w:r>
         <w:t xml:space="preserve"> et al</w:t>
@@ -13857,7 +14534,13 @@
         <w:t xml:space="preserve">by </w:t>
       </w:r>
       <w:r>
-        <w:t xml:space="preserve">bouncing connections to different routers so they’ re hard to track and provides anonymity) </w:t>
+        <w:t xml:space="preserve">bouncing connections to different routers so they’ </w:t>
+      </w:r>
+      <w:r>
+        <w:t>'</w:t>
+      </w:r>
+      <w:r>
+        <w:t xml:space="preserve">re hard to track and provides anonymity) </w:t>
       </w:r>
       <w:r>
         <w:t>sending your traffic through three random servers (also known as </w:t>
@@ -14021,7 +14704,13 @@
         <w:t xml:space="preserve">, so the last exit-node is </w:t>
       </w:r>
       <w:r>
-        <w:t>basically to your behalf is acting like a proxy</w:t>
+        <w:t xml:space="preserve">basically to your behalf is acting </w:t>
+      </w:r>
+      <w:r>
+        <w:t>as</w:t>
+      </w:r>
+      <w:r>
+        <w:t xml:space="preserve"> a proxy</w:t>
       </w:r>
       <w:r>
         <w:t>.</w:t>
@@ -14154,21 +14843,34 @@
         <w:pStyle w:val="Caption"/>
         <w:jc w:val="center"/>
       </w:pPr>
-      <w:bookmarkStart w:id="64" w:name="_Ref89170843"/>
-      <w:bookmarkStart w:id="65" w:name="_Toc89172098"/>
-      <w:bookmarkStart w:id="66" w:name="_Toc89630663"/>
+      <w:bookmarkStart w:id="60" w:name="_Ref89170843"/>
+      <w:bookmarkStart w:id="61" w:name="_Toc89630663"/>
+      <w:bookmarkStart w:id="62" w:name="_Toc89172098"/>
       <w:r>
         <w:t xml:space="preserve">Figure </w:t>
       </w:r>
-      <w:fldSimple w:instr=" SEQ Figure \* ARABIC ">
-        <w:r>
-          <w:rPr>
-            <w:noProof/>
-          </w:rPr>
-          <w:t>8</w:t>
-        </w:r>
-      </w:fldSimple>
-      <w:bookmarkEnd w:id="64"/>
+      <w:r>
+        <w:fldChar w:fldCharType="begin"/>
+      </w:r>
+      <w:r>
+        <w:instrText xml:space="preserve"> SEQ Figure \* ARABIC </w:instrText>
+      </w:r>
+      <w:r>
+        <w:fldChar w:fldCharType="separate"/>
+      </w:r>
+      <w:r>
+        <w:rPr>
+          <w:noProof/>
+        </w:rPr>
+        <w:t>8</w:t>
+      </w:r>
+      <w:r>
+        <w:rPr>
+          <w:noProof/>
+        </w:rPr>
+        <w:fldChar w:fldCharType="end"/>
+      </w:r>
+      <w:bookmarkEnd w:id="60"/>
       <w:r>
         <w:t xml:space="preserve"> </w:t>
       </w:r>
@@ -14179,9 +14881,9 @@
           </w:rPr>
           <w:t>https://tb-manual.torproject.org/about/</w:t>
         </w:r>
-        <w:bookmarkEnd w:id="66"/>
+        <w:bookmarkEnd w:id="61"/>
       </w:hyperlink>
-      <w:bookmarkEnd w:id="65"/>
+      <w:bookmarkEnd w:id="62"/>
     </w:p>
     <w:p>
       <w:pPr>
@@ -14400,7 +15102,7 @@
         <w:t xml:space="preserve">no one in this network knows anything about the whole connection, they just know what’s before them and what’s after them. Let’s assume </w:t>
       </w:r>
       <w:r>
-        <w:t>PC1 (top left) wants to send traffic to PC2 (web server Right)</w:t>
+        <w:t>PC1 (top left) wants to send traffic to PC2 (webserver Right)</w:t>
       </w:r>
       <w:r>
         <w:t xml:space="preserve"> the first thing that happens is</w:t>
@@ -14559,13 +15261,25 @@
         <w:t>are going to</w:t>
       </w:r>
       <w:r>
-        <w:t xml:space="preserve"> access knows that you had interaction with it and a log with timestamp but does not know your actual location.</w:t>
+        <w:t xml:space="preserve"> access knows that you had interaction with it and a log with </w:t>
+      </w:r>
+      <w:r>
+        <w:t xml:space="preserve">a </w:t>
+      </w:r>
+      <w:r>
+        <w:t>timestamp but does not know your actual location.</w:t>
       </w:r>
       <w:r>
         <w:t xml:space="preserve"> Then the reverse process happens</w:t>
       </w:r>
       <w:r>
-        <w:t xml:space="preserve"> in backward pass</w:t>
+        <w:t xml:space="preserve"> in </w:t>
+      </w:r>
+      <w:r>
+        <w:t xml:space="preserve">the </w:t>
+      </w:r>
+      <w:r>
+        <w:t>backward pass</w:t>
       </w:r>
       <w:r>
         <w:t xml:space="preserve">. Web server (PC2) send to exit-node as it only knows that this was the Source IP address. The exit-node get the data packet from PC2 it </w:t>
@@ -14647,13 +15361,19 @@
         <w:t>s</w:t>
       </w:r>
       <w:r>
-        <w:t xml:space="preserve"> the packet raw as it was sent it from PC1 but does not know who about PC1 only that someone in this Tor network wants to access this web site</w:t>
+        <w:t xml:space="preserve"> the packet raw as it was sent it from PC1 but does not know who about PC1 only that someone in this Tor network wants to access this website</w:t>
       </w:r>
       <w:r>
         <w:t xml:space="preserve">. Middle relay doesn’t know anything at all except where to forward the message and another interesting thing is middle-relay does not know either who the entry-guard-node is because the </w:t>
       </w:r>
       <w:r>
-        <w:t xml:space="preserve">Tor the way it works is when you decrypt a layer of security (in the process of forward pass before web server gets the message) </w:t>
+        <w:t>Tor the way it works is when you decrypt a layer of security (in the process of forward pass before web</w:t>
+      </w:r>
+      <w:r>
+        <w:t xml:space="preserve"> </w:t>
+      </w:r>
+      <w:r>
+        <w:t xml:space="preserve">server gets the message) </w:t>
       </w:r>
       <w:r>
         <w:t>you</w:t>
@@ -14744,18 +15464,31 @@
         <w:pStyle w:val="Caption"/>
         <w:jc w:val="center"/>
       </w:pPr>
-      <w:bookmarkStart w:id="67" w:name="_Toc89630664"/>
+      <w:bookmarkStart w:id="63" w:name="_Toc89630664"/>
       <w:r>
         <w:t xml:space="preserve">Figure </w:t>
       </w:r>
-      <w:fldSimple w:instr=" SEQ Figure \* ARABIC ">
-        <w:r>
-          <w:rPr>
-            <w:noProof/>
-          </w:rPr>
-          <w:t>9</w:t>
-        </w:r>
-      </w:fldSimple>
+      <w:r>
+        <w:fldChar w:fldCharType="begin"/>
+      </w:r>
+      <w:r>
+        <w:instrText xml:space="preserve"> SEQ Figure \* ARABIC </w:instrText>
+      </w:r>
+      <w:r>
+        <w:fldChar w:fldCharType="separate"/>
+      </w:r>
+      <w:r>
+        <w:rPr>
+          <w:noProof/>
+        </w:rPr>
+        <w:t>9</w:t>
+      </w:r>
+      <w:r>
+        <w:rPr>
+          <w:noProof/>
+        </w:rPr>
+        <w:fldChar w:fldCharType="end"/>
+      </w:r>
       <w:r>
         <w:t xml:space="preserve"> </w:t>
       </w:r>
@@ -14766,20 +15499,20 @@
           </w:rPr>
           <w:t>https://www.youtube.com/watch?v=QRYzre4bf7I</w:t>
         </w:r>
-        <w:bookmarkEnd w:id="67"/>
+        <w:bookmarkEnd w:id="63"/>
       </w:hyperlink>
     </w:p>
     <w:p>
       <w:pPr>
         <w:pStyle w:val="Heading3"/>
       </w:pPr>
-      <w:bookmarkStart w:id="68" w:name="_Toc89480411"/>
-      <w:bookmarkStart w:id="69" w:name="_Toc89629741"/>
+      <w:bookmarkStart w:id="64" w:name="_Toc89480411"/>
+      <w:bookmarkStart w:id="65" w:name="_Toc89629741"/>
       <w:r>
         <w:t>Tor Hidden Services – How it works</w:t>
       </w:r>
-      <w:bookmarkEnd w:id="68"/>
-      <w:bookmarkEnd w:id="69"/>
+      <w:bookmarkEnd w:id="64"/>
+      <w:bookmarkEnd w:id="65"/>
     </w:p>
     <w:p>
       <w:pPr>
@@ -14865,7 +15598,13 @@
         <w:t xml:space="preserve">and </w:t>
       </w:r>
       <w:r>
-        <w:t xml:space="preserve">can be depicted at picture </w:t>
+        <w:t xml:space="preserve">can be depicted </w:t>
+      </w:r>
+      <w:r>
+        <w:t>in</w:t>
+      </w:r>
+      <w:r>
+        <w:t xml:space="preserve"> picture </w:t>
       </w:r>
       <w:r>
         <w:fldChar w:fldCharType="begin"/>
@@ -14957,24 +15696,31 @@
         <w:t xml:space="preserve">These services can be identified because their addresses are </w:t>
       </w:r>
       <w:r>
-        <w:t xml:space="preserve">finished in </w:t>
-      </w:r>
-      <w:proofErr w:type="gramStart"/>
-      <w:r>
-        <w:t>“.onion</w:t>
-      </w:r>
-      <w:proofErr w:type="gramEnd"/>
-      <w:r>
-        <w:t>” and any of them requires that any citizen executes the rendezvous protocols to contact the service in an anonymous way.</w:t>
-      </w:r>
-      <w:r>
-        <w:t xml:space="preserve"> That is one of the reasons that THS is linked with various illegal activity but “Tor is critical technology not just in terms of privacy protection but in defense of our publication right”</w:t>
+        <w:t>finished in “.onion” and any of them requires that any citizen executes the rendezvous protocols to contact the service in an anonymous way.</w:t>
+      </w:r>
+      <w:r>
+        <w:t xml:space="preserve"> That is one of the reasons that THS is linked with various illegal activity but “Tor is critical technology not just in terms of privacy protection but in </w:t>
+      </w:r>
+      <w:proofErr w:type="spellStart"/>
+      <w:r>
+        <w:t>defen</w:t>
+      </w:r>
+      <w:r>
+        <w:t>c</w:t>
+      </w:r>
+      <w:r>
+        <w:t>e</w:t>
+      </w:r>
+      <w:proofErr w:type="spellEnd"/>
+      <w:r>
+        <w:t xml:space="preserve"> of our publication right”</w:t>
       </w:r>
       <w:sdt>
         <w:sdtPr>
           <w:id w:val="-1911222552"/>
           <w:citation/>
         </w:sdtPr>
+        <w:sdtEndPr/>
         <w:sdtContent>
           <w:r>
             <w:fldChar w:fldCharType="begin"/>
@@ -15020,6 +15766,7 @@
           <w:id w:val="1459226214"/>
           <w:citation/>
         </w:sdtPr>
+        <w:sdtEndPr/>
         <w:sdtContent>
           <w:r>
             <w:fldChar w:fldCharType="begin"/>
@@ -15050,7 +15797,25 @@
         <w:ind w:left="1080"/>
       </w:pPr>
       <w:r>
-        <w:t>For a user to communicate with a HS mainly 3 nodes are required chosen by HS and 3 by the user, but the bigger the network the more robust it can be. So, in contrast with a normal anonymous communication to a site outside the Tor network (surface | deep web) more nodes take place. One of those 3 chosen by user becomes the Rendezvous point (RP) that in simple words relays client’s encrypted messages to the services and vice versa.</w:t>
+        <w:t>For a user to communicate with a</w:t>
+      </w:r>
+      <w:r>
+        <w:t>n</w:t>
+      </w:r>
+      <w:r>
+        <w:t xml:space="preserve"> HS mainly 3 nodes are required chosen by HS and 3 by the user, but the bigger the network the more robust it can be. So, in contrast with a normal anonymous communication to a site outside the Tor network (surface | deep web) more nodes take place. One of those 3 chosen by </w:t>
+      </w:r>
+      <w:r>
+        <w:t xml:space="preserve">the </w:t>
+      </w:r>
+      <w:r>
+        <w:t xml:space="preserve">user becomes the Rendezvous point (RP) that in simple words relays </w:t>
+      </w:r>
+      <w:r>
+        <w:t xml:space="preserve">the </w:t>
+      </w:r>
+      <w:r>
+        <w:t>client’s encrypted messages to the services and vice versa.</w:t>
       </w:r>
     </w:p>
     <w:p>
@@ -15072,31 +15837,37 @@
         <w:t>) that is basically a hash table (DHT)</w:t>
       </w:r>
       <w:r>
-        <w:t xml:space="preserve"> </w:t>
-      </w:r>
-      <w:r>
-        <w:t xml:space="preserve">distributed </w:t>
-      </w:r>
-      <w:r>
-        <w:t>(</w:t>
-      </w:r>
-      <w:r>
-        <w:t>among all nodes in network</w:t>
-      </w:r>
-      <w:r>
-        <w:t>)</w:t>
-      </w:r>
-      <w:r>
-        <w:t xml:space="preserve"> that contains the descriptors of each HS, and finds an introduction point (IP) that the hidden service has previously defined. Simultaneously, client also chooses a node that will function as RP and builds a circuit to it. Once that client connects to one of these nodes, the IP transmits a </w:t>
-      </w:r>
-      <w:r>
-        <w:t>notification to the hidden service, that contains the address of the rendezvous point. When the Hidden Service recognizes the RP, it creates a new circuit to it, and sends a new message to the client through the IP, in order to this closes the initial connection with the IP, and both of them keep the circuit built towards the RP, the communication is finally established. Both the IPs and RP have three intermediate jumps between them and user, and between them and the server. Therefore, none knows the identity of each part.</w:t>
-      </w:r>
-      <w:r>
-        <w:t xml:space="preserve"> In addition, each Tor messages is a fixed 512B which creates another “layer” of indistinguishability of Tor’s traffic analysis movement only inside the network.</w:t>
-      </w:r>
-      <w:r>
-        <w:t xml:space="preserve"> Finally, the communication of the HS and user travels through 6 hops and use the RP as an intermediary, so they do not identify each other. </w:t>
+        <w:t xml:space="preserve"> distributed (among all nodes in </w:t>
+      </w:r>
+      <w:r>
+        <w:t xml:space="preserve">the </w:t>
+      </w:r>
+      <w:r>
+        <w:t>network)</w:t>
+      </w:r>
+      <w:r>
+        <w:t xml:space="preserve"> that contains the descriptors of each HS and finds an introduction point (IP) that the hidden service has previously defined. Simultaneously, </w:t>
+      </w:r>
+      <w:r>
+        <w:t xml:space="preserve">the </w:t>
+      </w:r>
+      <w:r>
+        <w:t xml:space="preserve">client also chooses a node that will function as RP and builds a circuit to it. Once that client connects to one of these nodes, the IP transmits a </w:t>
+      </w:r>
+      <w:r>
+        <w:t xml:space="preserve">notification to the hidden service, that contains the address of the rendezvous point. When the Hidden Service recognizes the RP, it creates a new circuit to it, and sends a new message to the client through the IP, in order to this close the initial connection with the IP, and both of them keep the circuit built towards the RP, the communication is finally established. Both the IPs and RP have three intermediate jumps between them and </w:t>
+      </w:r>
+      <w:r>
+        <w:t xml:space="preserve">the </w:t>
+      </w:r>
+      <w:r>
+        <w:t>user, and between them and the server. Therefore, none knows the identity of each part.</w:t>
+      </w:r>
+      <w:r>
+        <w:t xml:space="preserve"> In addition, each Tor message is a fixed 512B which creates another “layer” of indistinguishability of Tor’s traffic analysis movement only inside the network.</w:t>
+      </w:r>
+      <w:r>
+        <w:t xml:space="preserve"> Finally, the communication of the HS and user travel through 6 hops and use the RP as an intermediary, so they do not identify each other. </w:t>
       </w:r>
       <w:r>
         <w:t>This</w:t>
@@ -15105,13 +15876,37 @@
         <w:t xml:space="preserve"> as far as it relates</w:t>
       </w:r>
       <w:r>
-        <w:t xml:space="preserve"> to Client-server anonymity now a server maybe does not want a “hide” protection but only wants user’s </w:t>
+        <w:t xml:space="preserve"> to Client-server anonymity now a server maybe does not want a “hide” protection but only wants </w:t>
+      </w:r>
+      <w:r>
+        <w:t xml:space="preserve">the </w:t>
+      </w:r>
+      <w:r>
+        <w:t xml:space="preserve">user’s </w:t>
       </w:r>
       <w:r>
         <w:t>to be protected</w:t>
       </w:r>
       <w:r>
-        <w:t xml:space="preserve"> so in that case 3 IP will be excluded from part process and will directly will go from server to RP.</w:t>
+        <w:t xml:space="preserve"> so in that case 3 IP</w:t>
+      </w:r>
+      <w:r>
+        <w:t>s</w:t>
+      </w:r>
+      <w:r>
+        <w:t xml:space="preserve"> will be excluded from </w:t>
+      </w:r>
+      <w:r>
+        <w:t xml:space="preserve">the </w:t>
+      </w:r>
+      <w:r>
+        <w:t xml:space="preserve">part process and will directly will go from </w:t>
+      </w:r>
+      <w:r>
+        <w:t xml:space="preserve">the </w:t>
+      </w:r>
+      <w:r>
+        <w:t>server to RP.</w:t>
       </w:r>
     </w:p>
     <w:p>
@@ -15137,6 +15932,7 @@
           <w:id w:val="-1917231599"/>
           <w:citation/>
         </w:sdtPr>
+        <w:sdtEndPr/>
         <w:sdtContent>
           <w:r>
             <w:fldChar w:fldCharType="begin"/>
@@ -15166,6 +15962,7 @@
           <w:id w:val="605002878"/>
           <w:citation/>
         </w:sdtPr>
+        <w:sdtEndPr/>
         <w:sdtContent>
           <w:r>
             <w:fldChar w:fldCharType="begin"/>
@@ -15198,6 +15995,7 @@
           <w:id w:val="1830637589"/>
           <w:citation/>
         </w:sdtPr>
+        <w:sdtEndPr/>
         <w:sdtContent>
           <w:r>
             <w:fldChar w:fldCharType="begin"/>
@@ -15242,7 +16040,7 @@
         </w:rPr>
         <w:lastRenderedPageBreak/>
         <w:drawing>
-          <wp:inline distT="0" distB="0" distL="0" distR="0" wp14:anchorId="3430752F" wp14:editId="6211AFFB">
+          <wp:inline distT="0" distB="0" distL="0" distR="0" wp14:anchorId="3430752F" wp14:editId="46216564">
             <wp:extent cx="5943600" cy="3698240"/>
             <wp:effectExtent l="0" t="0" r="0" b="0"/>
             <wp:docPr id="19" name="Picture 19"/>
@@ -15296,43 +16094,62 @@
         <w:pStyle w:val="Caption"/>
         <w:jc w:val="center"/>
       </w:pPr>
-      <w:bookmarkStart w:id="70" w:name="_Ref89540360"/>
-      <w:bookmarkStart w:id="71" w:name="_Toc89630665"/>
+      <w:bookmarkStart w:id="66" w:name="_Ref89540360"/>
+      <w:bookmarkStart w:id="67" w:name="_Toc89630665"/>
       <w:r>
         <w:t xml:space="preserve">Figure </w:t>
       </w:r>
-      <w:fldSimple w:instr=" SEQ Figure \* ARABIC ">
-        <w:r>
-          <w:rPr>
-            <w:noProof/>
-          </w:rPr>
-          <w:t>10</w:t>
-        </w:r>
-      </w:fldSimple>
-      <w:bookmarkEnd w:id="70"/>
+      <w:r>
+        <w:fldChar w:fldCharType="begin"/>
+      </w:r>
+      <w:r>
+        <w:instrText xml:space="preserve"> SEQ Figure \* ARABIC </w:instrText>
+      </w:r>
+      <w:r>
+        <w:fldChar w:fldCharType="separate"/>
+      </w:r>
+      <w:r>
+        <w:rPr>
+          <w:noProof/>
+        </w:rPr>
+        <w:t>10</w:t>
+      </w:r>
+      <w:r>
+        <w:rPr>
+          <w:noProof/>
+        </w:rPr>
+        <w:fldChar w:fldCharType="end"/>
+      </w:r>
+      <w:bookmarkEnd w:id="66"/>
       <w:r>
         <w:t xml:space="preserve"> Normal Onion Routing and Hidden Services</w:t>
       </w:r>
-      <w:bookmarkEnd w:id="71"/>
+      <w:bookmarkEnd w:id="67"/>
     </w:p>
     <w:p>
       <w:pPr>
         <w:pStyle w:val="Heading3"/>
       </w:pPr>
-      <w:bookmarkStart w:id="72" w:name="_Toc89480412"/>
-      <w:bookmarkStart w:id="73" w:name="_Toc89629742"/>
+      <w:bookmarkStart w:id="68" w:name="_Toc89480412"/>
+      <w:bookmarkStart w:id="69" w:name="_Toc89629742"/>
       <w:r>
         <w:t>Vulnerability issues &amp; Forensics</w:t>
       </w:r>
-      <w:bookmarkEnd w:id="72"/>
-      <w:bookmarkEnd w:id="73"/>
+      <w:bookmarkEnd w:id="68"/>
+      <w:bookmarkEnd w:id="69"/>
     </w:p>
     <w:p>
       <w:pPr>
         <w:ind w:left="1080"/>
       </w:pPr>
       <w:r>
-        <w:t>The actual vulnerability is that your traffic is weak at Entry Guard node and Exit-node</w:t>
+        <w:t xml:space="preserve">The actual vulnerability is that your traffic is weak at </w:t>
+      </w:r>
+      <w:r>
+        <w:t xml:space="preserve">the </w:t>
+      </w:r>
+      <w:r>
+        <w:t>Entry Guard node and Exit-node</w:t>
       </w:r>
       <w:r>
         <w:rPr>
@@ -15350,6 +16167,9 @@
         <w:t>/monitor</w:t>
       </w:r>
       <w:r>
+        <w:t>s</w:t>
+      </w:r>
+      <w:r>
         <w:t xml:space="preserve"> those two nodes</w:t>
       </w:r>
       <w:r>
@@ -15362,7 +16182,13 @@
         <w:t xml:space="preserve"> </w:t>
       </w:r>
       <w:r>
-        <w:t>and carefully synchronize events/</w:t>
+        <w:t>and carefully synchronize</w:t>
+      </w:r>
+      <w:r>
+        <w:t>s</w:t>
+      </w:r>
+      <w:r>
+        <w:t xml:space="preserve"> events/</w:t>
       </w:r>
       <w:r>
         <w:t>patterns that</w:t>
@@ -15411,6 +16237,7 @@
           <w:id w:val="-1805230712"/>
           <w:citation/>
         </w:sdtPr>
+        <w:sdtEndPr/>
         <w:sdtContent>
           <w:r>
             <w:fldChar w:fldCharType="begin"/>
@@ -15447,13 +16274,13 @@
           <w:docGrid w:linePitch="360"/>
         </w:sectPr>
       </w:pPr>
-      <w:bookmarkStart w:id="74" w:name="_Toc89480413"/>
-      <w:bookmarkStart w:id="75" w:name="_Toc89629743"/>
+      <w:bookmarkStart w:id="70" w:name="_Toc89480413"/>
+      <w:bookmarkStart w:id="71" w:name="_Toc89629743"/>
       <w:r>
         <w:t>The caveat law thing</w:t>
       </w:r>
-      <w:bookmarkEnd w:id="74"/>
-      <w:bookmarkEnd w:id="75"/>
+      <w:bookmarkEnd w:id="70"/>
+      <w:bookmarkEnd w:id="71"/>
     </w:p>
     <w:p>
       <w:pPr>
@@ -15464,16 +16291,34 @@
         <w:t xml:space="preserve">Each </w:t>
       </w:r>
       <w:r>
-        <w:t xml:space="preserve">Law enforcers in a </w:t>
-      </w:r>
-      <w:r>
-        <w:t>country has its own rules when comes to restrictions. In WEB 2.0 era where centralization is the main thing and dependency</w:t>
+        <w:t xml:space="preserve">Law enforcer in a </w:t>
+      </w:r>
+      <w:r>
+        <w:t xml:space="preserve">country has its own rules when comes to restrictions. In </w:t>
+      </w:r>
+      <w:r>
+        <w:t xml:space="preserve">the </w:t>
+      </w:r>
+      <w:r>
+        <w:t>WEB 2.0 era where centralization is the main thing and dependency</w:t>
       </w:r>
       <w:r>
         <w:t>,</w:t>
       </w:r>
       <w:r>
-        <w:t xml:space="preserve"> where everything is control by a single entity e.g., government, corporate then you have to play by their own rules. According to Meta (former Facebook) </w:t>
+        <w:t xml:space="preserve"> where everything is control</w:t>
+      </w:r>
+      <w:r>
+        <w:t>led</w:t>
+      </w:r>
+      <w:r>
+        <w:t xml:space="preserve"> by a single entity e.g., government, corporate then you have to play by their own rules. According to Meta (former Facebook)</w:t>
+      </w:r>
+      <w:r>
+        <w:t>,</w:t>
+      </w:r>
+      <w:r>
+        <w:t xml:space="preserve"> </w:t>
       </w:r>
       <w:r>
         <w:t xml:space="preserve">E2EE is delayed up to 2023 due to concerned </w:t>
@@ -15509,15 +16354,19 @@
         </w:sdtContent>
       </w:sdt>
       <w:r>
-        <w:t xml:space="preserve">. Sure, a such power can lead to many crimes but encryption and privacy is not secure if it can be examined by these parties </w:t>
-      </w:r>
-      <w:proofErr w:type="gramStart"/>
-      <w:r>
-        <w:t>under</w:t>
-      </w:r>
-      <w:proofErr w:type="gramEnd"/>
-      <w:r>
-        <w:t xml:space="preserve"> they demand</w:t>
+        <w:t xml:space="preserve">. Sure, such power can lead to many crimes but encryption and privacy </w:t>
+      </w:r>
+      <w:r>
+        <w:t>are</w:t>
+      </w:r>
+      <w:r>
+        <w:t xml:space="preserve"> not secure if it can be examined by these parties under the</w:t>
+      </w:r>
+      <w:r>
+        <w:t>ir</w:t>
+      </w:r>
+      <w:r>
+        <w:t xml:space="preserve"> demand</w:t>
       </w:r>
       <w:r>
         <w:t xml:space="preserve"> </w:t>
@@ -15579,7 +16428,7 @@
         <w:rPr>
           <w:noProof/>
         </w:rPr>
-        <w:t>8</w:t>
+        <w:t>11</w:t>
       </w:r>
       <w:r>
         <w:fldChar w:fldCharType="end"/>
@@ -15664,7 +16513,13 @@
         </w:sdtContent>
       </w:sdt>
       <w:r>
-        <w:t xml:space="preserve"> which introduces blockchain technologies with a peer-to-peer infrastructure network and everything gets a decentralized approach, yet as everything this is going to be exploited at some time in the future by parties</w:t>
+        <w:t xml:space="preserve"> which introduces blockchain technologies with a peer-to-peer infrastructure network and everything gets a decentralized approach, yet as everything</w:t>
+      </w:r>
+      <w:r>
+        <w:t>,</w:t>
+      </w:r>
+      <w:r>
+        <w:t xml:space="preserve"> this is going to be exploited at some time in the future by parties</w:t>
       </w:r>
       <w:r>
         <w:t>.</w:t>
@@ -15824,22 +16679,35 @@
         <w:pStyle w:val="Caption"/>
         <w:jc w:val="center"/>
       </w:pPr>
-      <w:bookmarkStart w:id="76" w:name="_Ref89102803"/>
-      <w:bookmarkStart w:id="77" w:name="_Toc89104287"/>
-      <w:bookmarkStart w:id="78" w:name="_Toc89172099"/>
-      <w:bookmarkStart w:id="79" w:name="_Toc89630666"/>
+      <w:bookmarkStart w:id="72" w:name="_Ref89102803"/>
+      <w:bookmarkStart w:id="73" w:name="_Toc89104287"/>
+      <w:bookmarkStart w:id="74" w:name="_Toc89172099"/>
+      <w:bookmarkStart w:id="75" w:name="_Toc89630666"/>
       <w:r>
         <w:t xml:space="preserve">Figure </w:t>
       </w:r>
-      <w:fldSimple w:instr=" SEQ Figure \* ARABIC ">
-        <w:r>
-          <w:rPr>
-            <w:noProof/>
-          </w:rPr>
-          <w:t>11</w:t>
-        </w:r>
-      </w:fldSimple>
-      <w:bookmarkEnd w:id="76"/>
+      <w:r>
+        <w:fldChar w:fldCharType="begin"/>
+      </w:r>
+      <w:r>
+        <w:instrText xml:space="preserve"> SEQ Figure \* ARABIC </w:instrText>
+      </w:r>
+      <w:r>
+        <w:fldChar w:fldCharType="separate"/>
+      </w:r>
+      <w:r>
+        <w:rPr>
+          <w:noProof/>
+        </w:rPr>
+        <w:t>11</w:t>
+      </w:r>
+      <w:r>
+        <w:rPr>
+          <w:noProof/>
+        </w:rPr>
+        <w:fldChar w:fldCharType="end"/>
+      </w:r>
+      <w:bookmarkEnd w:id="72"/>
       <w:r>
         <w:t xml:space="preserve"> </w:t>
       </w:r>
@@ -15850,9 +16718,9 @@
           </w:rPr>
           <w:t>World map of encryption laws and policies</w:t>
         </w:r>
-        <w:bookmarkEnd w:id="77"/>
-        <w:bookmarkEnd w:id="78"/>
-        <w:bookmarkEnd w:id="79"/>
+        <w:bookmarkEnd w:id="73"/>
+        <w:bookmarkEnd w:id="74"/>
+        <w:bookmarkEnd w:id="75"/>
       </w:hyperlink>
     </w:p>
     <w:p>
@@ -15907,20 +16775,33 @@
         <w:pStyle w:val="Caption"/>
         <w:jc w:val="center"/>
       </w:pPr>
-      <w:bookmarkStart w:id="80" w:name="_Toc89104288"/>
-      <w:bookmarkStart w:id="81" w:name="_Toc89172100"/>
-      <w:bookmarkStart w:id="82" w:name="_Toc89630667"/>
+      <w:bookmarkStart w:id="76" w:name="_Toc89104288"/>
+      <w:bookmarkStart w:id="77" w:name="_Toc89172100"/>
+      <w:bookmarkStart w:id="78" w:name="_Toc89630667"/>
       <w:r>
         <w:t xml:space="preserve">Figure </w:t>
       </w:r>
-      <w:fldSimple w:instr=" SEQ Figure \* ARABIC ">
-        <w:r>
-          <w:rPr>
-            <w:noProof/>
-          </w:rPr>
-          <w:t>12</w:t>
-        </w:r>
-      </w:fldSimple>
+      <w:r>
+        <w:fldChar w:fldCharType="begin"/>
+      </w:r>
+      <w:r>
+        <w:instrText xml:space="preserve"> SEQ Figure \* ARABIC </w:instrText>
+      </w:r>
+      <w:r>
+        <w:fldChar w:fldCharType="separate"/>
+      </w:r>
+      <w:r>
+        <w:rPr>
+          <w:noProof/>
+        </w:rPr>
+        <w:t>12</w:t>
+      </w:r>
+      <w:r>
+        <w:rPr>
+          <w:noProof/>
+        </w:rPr>
+        <w:fldChar w:fldCharType="end"/>
+      </w:r>
       <w:r>
         <w:t xml:space="preserve"> </w:t>
       </w:r>
@@ -15932,54 +16813,60 @@
           <w:t>https://www.gp-digital.org/world-map-of-encryption/</w:t>
         </w:r>
       </w:hyperlink>
+      <w:bookmarkEnd w:id="76"/>
+      <w:bookmarkEnd w:id="77"/>
+      <w:bookmarkEnd w:id="78"/>
+    </w:p>
+    <w:p/>
+    <w:p>
+      <w:pPr>
+        <w:pStyle w:val="Heading1"/>
+      </w:pPr>
+      <w:bookmarkStart w:id="79" w:name="_Toc89480414"/>
+      <w:bookmarkStart w:id="80" w:name="_Toc89629744"/>
+      <w:r>
+        <w:t>Security tools</w:t>
+      </w:r>
+      <w:bookmarkEnd w:id="79"/>
       <w:bookmarkEnd w:id="80"/>
+    </w:p>
+    <w:p>
+      <w:pPr>
+        <w:pStyle w:val="Heading2"/>
+      </w:pPr>
+      <w:bookmarkStart w:id="81" w:name="_Toc89480415"/>
+      <w:bookmarkStart w:id="82" w:name="_Toc89629745"/>
+      <w:r>
+        <w:t>OpenVPN</w:t>
+      </w:r>
       <w:bookmarkEnd w:id="81"/>
       <w:bookmarkEnd w:id="82"/>
     </w:p>
-    <w:p/>
-    <w:p>
-      <w:pPr>
-        <w:pStyle w:val="Heading1"/>
-      </w:pPr>
-      <w:bookmarkStart w:id="83" w:name="_Toc89480414"/>
-      <w:bookmarkStart w:id="84" w:name="_Toc89629744"/>
-      <w:r>
-        <w:t>Security tools</w:t>
+    <w:p>
+      <w:pPr>
+        <w:pStyle w:val="Heading3"/>
+      </w:pPr>
+      <w:bookmarkStart w:id="83" w:name="_Toc89480416"/>
+      <w:bookmarkStart w:id="84" w:name="_Toc89629746"/>
+      <w:r>
+        <w:t>Brief</w:t>
       </w:r>
       <w:bookmarkEnd w:id="83"/>
       <w:bookmarkEnd w:id="84"/>
     </w:p>
     <w:p>
       <w:pPr>
-        <w:pStyle w:val="Heading2"/>
-      </w:pPr>
-      <w:bookmarkStart w:id="85" w:name="_Toc89480415"/>
-      <w:bookmarkStart w:id="86" w:name="_Toc89629745"/>
-      <w:r>
-        <w:t>OpenVPN</w:t>
-      </w:r>
-      <w:bookmarkEnd w:id="85"/>
-      <w:bookmarkEnd w:id="86"/>
-    </w:p>
-    <w:p>
-      <w:pPr>
-        <w:pStyle w:val="Heading3"/>
-      </w:pPr>
-      <w:bookmarkStart w:id="87" w:name="_Toc89480416"/>
-      <w:bookmarkStart w:id="88" w:name="_Toc89629746"/>
-      <w:r>
-        <w:t>Brief</w:t>
-      </w:r>
-      <w:bookmarkEnd w:id="87"/>
-      <w:bookmarkEnd w:id="88"/>
-    </w:p>
-    <w:p>
-      <w:pPr>
         <w:ind w:left="1080"/>
         <w:jc w:val="both"/>
       </w:pPr>
       <w:r>
-        <w:t xml:space="preserve">An open-source VPN system which means transparency to network (you can read its code) </w:t>
+        <w:t xml:space="preserve">An open-source VPN system which means transparency to </w:t>
+      </w:r>
+      <w:r>
+        <w:t xml:space="preserve">the </w:t>
+      </w:r>
+      <w:r>
+        <w:t xml:space="preserve">network (you can read its code) </w:t>
       </w:r>
       <w:r>
         <w:t>and implements secure point-to-point</w:t>
@@ -16012,7 +16899,13 @@
         <w:t>or bridged configurations and remote access facilities.</w:t>
       </w:r>
       <w:r>
-        <w:t xml:space="preserve"> It’s first released in 2001, written in C and is available on variety of platform systems. Some Networking gear support it by default or it can even be installed in a</w:t>
+        <w:t xml:space="preserve"> It’s first released in 2001, written in C and is available on </w:t>
+      </w:r>
+      <w:r>
+        <w:t xml:space="preserve">a </w:t>
+      </w:r>
+      <w:r>
+        <w:t>variety of platform systems. Some Networking gear support it by default or it can even be installed in a</w:t>
       </w:r>
       <w:r>
         <w:t>n</w:t>
@@ -16029,7 +16922,13 @@
       </w:r>
       <w:proofErr w:type="spellEnd"/>
       <w:r>
-        <w:t xml:space="preserve"> linux based router </w:t>
+        <w:t xml:space="preserve"> </w:t>
+      </w:r>
+      <w:r>
+        <w:t>L</w:t>
+      </w:r>
+      <w:r>
+        <w:t xml:space="preserve">inux based router </w:t>
       </w:r>
       <w:r>
         <w:t xml:space="preserve">firmware </w:t>
@@ -16087,13 +16986,13 @@
       <w:pPr>
         <w:pStyle w:val="Heading3"/>
       </w:pPr>
-      <w:bookmarkStart w:id="89" w:name="_Toc89480417"/>
-      <w:bookmarkStart w:id="90" w:name="_Toc89629747"/>
+      <w:bookmarkStart w:id="85" w:name="_Toc89480417"/>
+      <w:bookmarkStart w:id="86" w:name="_Toc89629747"/>
       <w:r>
         <w:t>Pros and Cons</w:t>
       </w:r>
-      <w:bookmarkEnd w:id="89"/>
-      <w:bookmarkEnd w:id="90"/>
+      <w:bookmarkEnd w:id="85"/>
+      <w:bookmarkEnd w:id="86"/>
     </w:p>
     <w:p>
       <w:pPr>
@@ -16365,6 +17264,9 @@
         <w:t>browser</w:t>
       </w:r>
       <w:r>
+        <w:t>'</w:t>
+      </w:r>
+      <w:r>
         <w:t>s traffic</w:t>
       </w:r>
     </w:p>
@@ -16621,7 +17523,13 @@
         <w:t xml:space="preserve"> for mobile devices</w:t>
       </w:r>
       <w:r>
-        <w:t xml:space="preserve"> in matter if IP L3 changes connection</w:t>
+        <w:t xml:space="preserve"> in </w:t>
+      </w:r>
+      <w:r>
+        <w:t xml:space="preserve">the </w:t>
+      </w:r>
+      <w:r>
+        <w:t>matter if IP L3 changes connection</w:t>
       </w:r>
       <w:r>
         <w:t>/session</w:t>
@@ -16714,7 +17622,13 @@
         <w:t xml:space="preserve">user space is more prominent to cause problems here, </w:t>
       </w:r>
       <w:r>
-        <w:t>not always as a cons)</w:t>
+        <w:t>not always as a con</w:t>
+      </w:r>
+      <w:r>
+        <w:t>s</w:t>
+      </w:r>
+      <w:r>
+        <w:t>)</w:t>
       </w:r>
     </w:p>
     <w:p>
@@ -16795,55 +17709,68 @@
         <w:pStyle w:val="Caption"/>
         <w:jc w:val="center"/>
       </w:pPr>
-      <w:bookmarkStart w:id="91" w:name="_Toc89099767"/>
-      <w:bookmarkStart w:id="92" w:name="_Toc89104289"/>
-      <w:bookmarkStart w:id="93" w:name="_Toc89172101"/>
-      <w:bookmarkStart w:id="94" w:name="_Toc89630668"/>
+      <w:bookmarkStart w:id="87" w:name="_Toc89099767"/>
+      <w:bookmarkStart w:id="88" w:name="_Toc89104289"/>
+      <w:bookmarkStart w:id="89" w:name="_Toc89172101"/>
+      <w:bookmarkStart w:id="90" w:name="_Toc89630668"/>
       <w:r>
         <w:t xml:space="preserve">Figure </w:t>
       </w:r>
-      <w:fldSimple w:instr=" SEQ Figure \* ARABIC ">
-        <w:r>
-          <w:rPr>
-            <w:noProof/>
-          </w:rPr>
-          <w:t>13</w:t>
-        </w:r>
-      </w:fldSimple>
+      <w:r>
+        <w:fldChar w:fldCharType="begin"/>
+      </w:r>
+      <w:r>
+        <w:instrText xml:space="preserve"> SEQ Figure \* ARABIC </w:instrText>
+      </w:r>
+      <w:r>
+        <w:fldChar w:fldCharType="separate"/>
+      </w:r>
+      <w:r>
+        <w:rPr>
+          <w:noProof/>
+        </w:rPr>
+        <w:t>13</w:t>
+      </w:r>
+      <w:r>
+        <w:rPr>
+          <w:noProof/>
+        </w:rPr>
+        <w:fldChar w:fldCharType="end"/>
+      </w:r>
       <w:r>
         <w:t xml:space="preserve"> </w:t>
       </w:r>
       <w:r>
         <w:t>https://restoreprivacy.com/vpn/openvpn-ipsec-wireguard-l2tp-ikev2-protocols/</w:t>
+      </w:r>
+      <w:bookmarkEnd w:id="87"/>
+      <w:bookmarkEnd w:id="88"/>
+      <w:bookmarkEnd w:id="89"/>
+      <w:bookmarkEnd w:id="90"/>
+    </w:p>
+    <w:p>
+      <w:pPr>
+        <w:pStyle w:val="Heading2"/>
+      </w:pPr>
+      <w:bookmarkStart w:id="91" w:name="_Toc89480418"/>
+      <w:bookmarkStart w:id="92" w:name="_Toc89629748"/>
+      <w:r>
+        <w:t>TOR</w:t>
       </w:r>
       <w:bookmarkEnd w:id="91"/>
       <w:bookmarkEnd w:id="92"/>
+    </w:p>
+    <w:p>
+      <w:pPr>
+        <w:pStyle w:val="Heading3"/>
+      </w:pPr>
+      <w:bookmarkStart w:id="93" w:name="_Toc89480419"/>
+      <w:bookmarkStart w:id="94" w:name="_Toc89629749"/>
+      <w:r>
+        <w:t>Brief</w:t>
+      </w:r>
       <w:bookmarkEnd w:id="93"/>
       <w:bookmarkEnd w:id="94"/>
-    </w:p>
-    <w:p>
-      <w:pPr>
-        <w:pStyle w:val="Heading2"/>
-      </w:pPr>
-      <w:bookmarkStart w:id="95" w:name="_Toc89480418"/>
-      <w:bookmarkStart w:id="96" w:name="_Toc89629748"/>
-      <w:r>
-        <w:t>TOR</w:t>
-      </w:r>
-      <w:bookmarkEnd w:id="95"/>
-      <w:bookmarkEnd w:id="96"/>
-    </w:p>
-    <w:p>
-      <w:pPr>
-        <w:pStyle w:val="Heading3"/>
-      </w:pPr>
-      <w:bookmarkStart w:id="97" w:name="_Toc89480419"/>
-      <w:bookmarkStart w:id="98" w:name="_Toc89629749"/>
-      <w:r>
-        <w:t>Brief</w:t>
-      </w:r>
-      <w:bookmarkEnd w:id="97"/>
-      <w:bookmarkEnd w:id="98"/>
     </w:p>
     <w:p>
       <w:pPr>
@@ -16927,20 +17854,26 @@
         <w:t>.</w:t>
       </w:r>
       <w:r>
-        <w:t xml:space="preserve"> It is written in C, Python, Rust and available for many platforms.</w:t>
+        <w:t xml:space="preserve"> It is written in C, Python, Rust and </w:t>
+      </w:r>
+      <w:r>
+        <w:t xml:space="preserve">is </w:t>
+      </w:r>
+      <w:r>
+        <w:t>available for many platforms.</w:t>
       </w:r>
     </w:p>
     <w:p>
       <w:pPr>
         <w:pStyle w:val="Heading3"/>
       </w:pPr>
-      <w:bookmarkStart w:id="99" w:name="_Toc89480420"/>
-      <w:bookmarkStart w:id="100" w:name="_Toc89629750"/>
+      <w:bookmarkStart w:id="95" w:name="_Toc89480420"/>
+      <w:bookmarkStart w:id="96" w:name="_Toc89629750"/>
       <w:r>
         <w:t>Pros and Cons</w:t>
       </w:r>
-      <w:bookmarkEnd w:id="99"/>
-      <w:bookmarkEnd w:id="100"/>
+      <w:bookmarkEnd w:id="95"/>
+      <w:bookmarkEnd w:id="96"/>
     </w:p>
     <w:p>
       <w:pPr>
@@ -17249,13 +18182,8 @@
         </w:numPr>
         <w:jc w:val="both"/>
       </w:pPr>
-      <w:proofErr w:type="gramStart"/>
-      <w:r>
-        <w:t>.onion</w:t>
-      </w:r>
-      <w:proofErr w:type="gramEnd"/>
-      <w:r>
-        <w:t xml:space="preserve"> websites (only accessible via </w:t>
+      <w:r>
+        <w:t xml:space="preserve">.onion websites (only accessible via </w:t>
       </w:r>
       <w:r>
         <w:t>through</w:t>
@@ -17428,10 +18356,19 @@
         <w:t>Data encryption only through the browser</w:t>
       </w:r>
       <w:r>
+        <w:t>'</w:t>
+      </w:r>
+      <w:r>
         <w:t>s traffic</w:t>
       </w:r>
       <w:r>
-        <w:t xml:space="preserve"> and inside Tor network</w:t>
+        <w:t xml:space="preserve"> and inside </w:t>
+      </w:r>
+      <w:r>
+        <w:t xml:space="preserve">the </w:t>
+      </w:r>
+      <w:r>
+        <w:t>Tor network</w:t>
       </w:r>
       <w:r>
         <w:rPr>
@@ -17464,13 +18401,13 @@
       <w:pPr>
         <w:pStyle w:val="Heading2"/>
       </w:pPr>
-      <w:bookmarkStart w:id="101" w:name="_Toc89480421"/>
-      <w:bookmarkStart w:id="102" w:name="_Toc89629751"/>
+      <w:bookmarkStart w:id="97" w:name="_Toc89480421"/>
+      <w:bookmarkStart w:id="98" w:name="_Toc89629751"/>
       <w:r>
         <w:t>Compare Results</w:t>
       </w:r>
-      <w:bookmarkEnd w:id="101"/>
-      <w:bookmarkEnd w:id="102"/>
+      <w:bookmarkEnd w:id="97"/>
+      <w:bookmarkEnd w:id="98"/>
     </w:p>
     <w:p>
       <w:pPr>
@@ -18743,7 +19680,7 @@
                 <w:b w:val="0"/>
                 <w:bCs w:val="0"/>
               </w:rPr>
-              <w:t>https</w:t>
+              <w:t>HTTPS</w:t>
             </w:r>
             <w:r>
               <w:rPr>
@@ -18919,7 +19856,23 @@
                 <w:b w:val="0"/>
                 <w:bCs w:val="0"/>
               </w:rPr>
-              <w:t>yes, if the target service is in site</w:t>
+              <w:t xml:space="preserve">yes, if the target service is </w:t>
+            </w:r>
+            <w:r>
+              <w:rPr>
+                <w:rStyle w:val="Strong"/>
+                <w:b w:val="0"/>
+                <w:bCs w:val="0"/>
+              </w:rPr>
+              <w:t>o</w:t>
+            </w:r>
+            <w:r>
+              <w:rPr>
+                <w:rStyle w:val="Strong"/>
+                <w:b w:val="0"/>
+                <w:bCs w:val="0"/>
+              </w:rPr>
+              <w:t>n site</w:t>
             </w:r>
           </w:p>
         </w:tc>
@@ -21052,7 +22005,7 @@
         <w:t xml:space="preserve"> and adaptation</w:t>
       </w:r>
       <w:r>
-        <w:t>, the product support and product availability in many forms.</w:t>
+        <w:t>, product support and product availability in many forms.</w:t>
       </w:r>
     </w:p>
     <w:p>
@@ -21110,7 +22063,19 @@
         <w:t>:</w:t>
       </w:r>
       <w:r>
-        <w:t xml:space="preserve"> Internet speed metered connection based on latency depending from crypto algorithm.</w:t>
+        <w:t xml:space="preserve"> Internet speed metered connection based on latency depending </w:t>
+      </w:r>
+      <w:r>
+        <w:t>on</w:t>
+      </w:r>
+      <w:r>
+        <w:t xml:space="preserve"> </w:t>
+      </w:r>
+      <w:r>
+        <w:t xml:space="preserve">the </w:t>
+      </w:r>
+      <w:r>
+        <w:t>crypto algorithm.</w:t>
       </w:r>
     </w:p>
     <w:p>
@@ -21189,7 +22154,13 @@
         <w:t xml:space="preserve"> </w:t>
       </w:r>
       <w:r>
-        <w:t>Abstraction of complex underlying system + more customers</w:t>
+        <w:t xml:space="preserve">Abstraction of </w:t>
+      </w:r>
+      <w:r>
+        <w:t xml:space="preserve">the </w:t>
+      </w:r>
+      <w:r>
+        <w:t>complex underlying system + more customers</w:t>
       </w:r>
       <w:r>
         <w:t xml:space="preserve"> approach it.</w:t>
@@ -21459,7 +22430,21 @@
         <w:t xml:space="preserve"> </w:t>
       </w:r>
       <w:r>
-        <w:t>Automatically encrypt all inbound traffic for outgoing encrypted tunneled destinations.</w:t>
+        <w:t xml:space="preserve">Automatically encrypt all inbound traffic for outgoing encrypted </w:t>
+      </w:r>
+      <w:proofErr w:type="spellStart"/>
+      <w:r>
+        <w:t>tunne</w:t>
+      </w:r>
+      <w:r>
+        <w:t>l</w:t>
+      </w:r>
+      <w:r>
+        <w:t>led</w:t>
+      </w:r>
+      <w:proofErr w:type="spellEnd"/>
+      <w:r>
+        <w:t xml:space="preserve"> destinations.</w:t>
       </w:r>
     </w:p>
     <w:p>
@@ -21534,16 +22519,7 @@
         <w:t>From source to service target application destination encryption schema</w:t>
       </w:r>
       <w:r>
-        <w:t xml:space="preserve"> </w:t>
-      </w:r>
-      <w:r>
-        <w:t xml:space="preserve">(like simple SSL or </w:t>
-      </w:r>
-      <w:r>
-        <w:t xml:space="preserve">SSL over </w:t>
-      </w:r>
-      <w:r>
-        <w:t>complex blockchain)</w:t>
+        <w:t xml:space="preserve"> (like simple SSL or SSL over complex blockchain)</w:t>
       </w:r>
       <w:r>
         <w:t>.</w:t>
@@ -21584,7 +22560,13 @@
         <w:t xml:space="preserve"> </w:t>
       </w:r>
       <w:r>
-        <w:t>Not controlled by single entity.</w:t>
+        <w:t xml:space="preserve">Not controlled by </w:t>
+      </w:r>
+      <w:r>
+        <w:t xml:space="preserve">a </w:t>
+      </w:r>
+      <w:r>
+        <w:t>single entity.</w:t>
       </w:r>
     </w:p>
     <w:p>
@@ -21625,7 +22607,7 @@
         <w:t>Business support + scalability</w:t>
       </w:r>
       <w:r>
-        <w:t xml:space="preserve"> on infrastructure or Software as a Service solutions (SaaS)</w:t>
+        <w:t xml:space="preserve"> on infrastructure or Software as a Service solution (SaaS)</w:t>
       </w:r>
       <w:r>
         <w:t>.</w:t>
@@ -21780,16 +22762,16 @@
         <w:t xml:space="preserve"> for H</w:t>
       </w:r>
       <w:r>
-        <w:t>uman computer interaction (HCI)</w:t>
-      </w:r>
-      <w:r>
-        <w:t xml:space="preserve"> </w:t>
-      </w:r>
-      <w:r>
-        <w:t>accessibility</w:t>
-      </w:r>
-      <w:r>
-        <w:t>.</w:t>
+        <w:t>uman</w:t>
+      </w:r>
+      <w:r>
+        <w:t>-</w:t>
+      </w:r>
+      <w:r>
+        <w:t>computer interaction (HCI)</w:t>
+      </w:r>
+      <w:r>
+        <w:t xml:space="preserve"> accessibility.</w:t>
       </w:r>
     </w:p>
     <w:p>
@@ -22009,7 +22991,7 @@
         <w:t xml:space="preserve"> </w:t>
       </w:r>
       <w:r>
-        <w:t>Just it works for everything so adaptation for everyone is a welcome. The ecosystem expands.</w:t>
+        <w:t>Just it works for everything so adaptation for everyone is welcome. The ecosystem expands.</w:t>
       </w:r>
     </w:p>
     <w:p>
@@ -22145,7 +23127,7 @@
           <w:bCs w:val="0"/>
         </w:rPr>
       </w:pPr>
-      <w:bookmarkStart w:id="103" w:name="_Ref89102975"/>
+      <w:bookmarkStart w:id="99" w:name="_Ref89102975"/>
       <w:r>
         <w:rPr>
           <w:rStyle w:val="Strong"/>
@@ -22155,7 +23137,7 @@
         <w:lastRenderedPageBreak/>
         <w:t>Results</w:t>
       </w:r>
-      <w:bookmarkEnd w:id="103"/>
+      <w:bookmarkEnd w:id="99"/>
     </w:p>
     <w:p>
       <w:pPr>
@@ -22246,7 +23228,13 @@
       </w:r>
       <w:proofErr w:type="spellEnd"/>
       <w:r>
-        <w:t xml:space="preserve"> not use E2EE so the user must be aware of target service tier and the remote VPN server </w:t>
+        <w:t xml:space="preserve"> not use E2EE so the user must be aware of </w:t>
+      </w:r>
+      <w:r>
+        <w:t xml:space="preserve">the </w:t>
+      </w:r>
+      <w:r>
+        <w:t xml:space="preserve">target service tier and the remote VPN server </w:t>
       </w:r>
       <w:r>
         <w:t xml:space="preserve">is Centralized and </w:t>
@@ -22294,7 +23282,13 @@
         <w:t>s</w:t>
       </w:r>
       <w:r>
-        <w:t xml:space="preserve"> that want’s privacy its more user-driven not enterprise-driven</w:t>
+        <w:t xml:space="preserve"> that want privacy it</w:t>
+      </w:r>
+      <w:r>
+        <w:t>'</w:t>
+      </w:r>
+      <w:r>
+        <w:t>s more user-driven not enterprise-driven</w:t>
       </w:r>
       <w:r>
         <w:t xml:space="preserve"> but it could be done</w:t>
@@ -22500,6 +23494,9 @@
         <w:t xml:space="preserve"> Requires complex manual configuration. Your VPN server acts as the final exit node and </w:t>
       </w:r>
       <w:r>
+        <w:t xml:space="preserve">the </w:t>
+      </w:r>
+      <w:r>
         <w:t>T</w:t>
       </w:r>
       <w:r>
@@ -22522,7 +23519,13 @@
         <w:jc w:val="both"/>
       </w:pPr>
       <w:r>
-        <w:t>ISP can see you that you are using Tor but it wouldn’t be able to trace you while you keeping your IP address hidden from VPN service from further auditing/logging.</w:t>
+        <w:t xml:space="preserve">ISP can see you that you are using Tor but it wouldn’t be able to trace you while you keep your IP address hidden from </w:t>
+      </w:r>
+      <w:r>
+        <w:t xml:space="preserve">the </w:t>
+      </w:r>
+      <w:r>
+        <w:t>VPN service from further auditing/logging.</w:t>
       </w:r>
     </w:p>
     <w:p>
@@ -22671,7 +23674,13 @@
         <w:jc w:val="both"/>
       </w:pPr>
       <w:r>
-        <w:t>VPN provider will trace Tor activity and be able to log. A Workaround is to use decentralized VPN, which cannot keep user logs.</w:t>
+        <w:t xml:space="preserve">VPN provider will trace Tor activity and be able to log. A Workaround is to use </w:t>
+      </w:r>
+      <w:r>
+        <w:t xml:space="preserve">a </w:t>
+      </w:r>
+      <w:r>
+        <w:t>decentralized VPN, which cannot keep user logs.</w:t>
       </w:r>
     </w:p>
     <w:p>
@@ -22741,7 +23750,13 @@
         <w:t>necdotally</w:t>
       </w:r>
       <w:r>
-        <w:t xml:space="preserve"> the more complex layer of OSI model is Layer 8 user</w:t>
+        <w:t xml:space="preserve"> the more complex layer of </w:t>
+      </w:r>
+      <w:r>
+        <w:t xml:space="preserve">the </w:t>
+      </w:r>
+      <w:r>
+        <w:t>OSI model is Layer 8 user</w:t>
       </w:r>
       <w:r>
         <w:t>/political</w:t>
@@ -22756,7 +23771,13 @@
         <w:t>s</w:t>
       </w:r>
       <w:r>
-        <w:t xml:space="preserve"> totally something that we want but always in our advantages not </w:t>
+        <w:t xml:space="preserve"> totally something that we want but always in our advantages</w:t>
+      </w:r>
+      <w:r>
+        <w:t>,</w:t>
+      </w:r>
+      <w:r>
+        <w:t xml:space="preserve"> not </w:t>
       </w:r>
       <w:r>
         <w:t>someone’s</w:t>
@@ -22811,8 +23832,8 @@
       <w:pPr>
         <w:pStyle w:val="Heading1"/>
       </w:pPr>
-      <w:bookmarkStart w:id="104" w:name="_Toc89480422"/>
-      <w:bookmarkStart w:id="105" w:name="_Toc89629752"/>
+      <w:bookmarkStart w:id="100" w:name="_Toc89480422"/>
+      <w:bookmarkStart w:id="101" w:name="_Toc89629752"/>
       <w:r>
         <w:t xml:space="preserve">Real Case Research </w:t>
       </w:r>
@@ -22822,30 +23843,30 @@
       <w:r>
         <w:t xml:space="preserve"> Literature Review</w:t>
       </w:r>
+      <w:bookmarkEnd w:id="100"/>
+      <w:bookmarkEnd w:id="101"/>
+    </w:p>
+    <w:p>
+      <w:pPr>
+        <w:pStyle w:val="Heading2"/>
+      </w:pPr>
+      <w:bookmarkStart w:id="102" w:name="_Toc89480423"/>
+      <w:bookmarkStart w:id="103" w:name="_Toc89629753"/>
+      <w:r>
+        <w:t>The case Study</w:t>
+      </w:r>
+      <w:bookmarkEnd w:id="102"/>
+      <w:bookmarkEnd w:id="103"/>
+    </w:p>
+    <w:p>
+      <w:pPr>
+        <w:pStyle w:val="Heading3"/>
+      </w:pPr>
+      <w:bookmarkStart w:id="104" w:name="_Toc89629754"/>
+      <w:r>
+        <w:t>Tor options</w:t>
+      </w:r>
       <w:bookmarkEnd w:id="104"/>
-      <w:bookmarkEnd w:id="105"/>
-    </w:p>
-    <w:p>
-      <w:pPr>
-        <w:pStyle w:val="Heading2"/>
-      </w:pPr>
-      <w:bookmarkStart w:id="106" w:name="_Toc89480423"/>
-      <w:bookmarkStart w:id="107" w:name="_Toc89629753"/>
-      <w:r>
-        <w:t>The case Study</w:t>
-      </w:r>
-      <w:bookmarkEnd w:id="106"/>
-      <w:bookmarkEnd w:id="107"/>
-    </w:p>
-    <w:p>
-      <w:pPr>
-        <w:pStyle w:val="Heading3"/>
-      </w:pPr>
-      <w:bookmarkStart w:id="108" w:name="_Toc89629754"/>
-      <w:r>
-        <w:t>Tor options</w:t>
-      </w:r>
-      <w:bookmarkEnd w:id="108"/>
     </w:p>
     <w:p>
       <w:pPr>
@@ -22914,17 +23935,12 @@
       </w:r>
       <w:proofErr w:type="spellStart"/>
       <w:r>
-        <w:t>path_to_</w:t>
-      </w:r>
-      <w:proofErr w:type="gramStart"/>
-      <w:r>
-        <w:t>tor</w:t>
+        <w:t>path_to_tor</w:t>
       </w:r>
       <w:proofErr w:type="spellEnd"/>
       <w:r>
         <w:t>“</w:t>
       </w:r>
-      <w:proofErr w:type="gramEnd"/>
       <w:r>
         <w:t>\Tor Browser\Browser\</w:t>
       </w:r>
@@ -22980,7 +23996,7 @@
       <w:pPr>
         <w:pStyle w:val="Heading3"/>
       </w:pPr>
-      <w:bookmarkStart w:id="109" w:name="_Toc89629755"/>
+      <w:bookmarkStart w:id="105" w:name="_Toc89629755"/>
       <w:proofErr w:type="spellStart"/>
       <w:r>
         <w:t>t</w:t>
@@ -22988,7 +24004,7 @@
       <w:r>
         <w:t>orrc</w:t>
       </w:r>
-      <w:bookmarkEnd w:id="109"/>
+      <w:bookmarkEnd w:id="105"/>
       <w:proofErr w:type="spellEnd"/>
     </w:p>
     <w:p>
@@ -23001,22 +24017,58 @@
       </w:r>
       <w:proofErr w:type="spellEnd"/>
       <w:r>
-        <w:t xml:space="preserve"> is a configuration file to edit how Tor will behave on various services such as Hidden service and Relay node. Misconfiguration or follow any </w:t>
+        <w:t xml:space="preserve"> is a configuration file to edit how Tor will behave on various services such as Hidden service and </w:t>
+      </w:r>
+      <w:r>
+        <w:t xml:space="preserve">the </w:t>
+      </w:r>
+      <w:r>
+        <w:t>Relay node. Misconfiguration or follow</w:t>
+      </w:r>
+      <w:r>
+        <w:t>ing</w:t>
+      </w:r>
+      <w:r>
+        <w:t xml:space="preserve"> any </w:t>
       </w:r>
       <w:r>
         <w:t>unusual</w:t>
       </w:r>
       <w:r>
-        <w:t xml:space="preserve"> practice of that file can lead to server compromise its security </w:t>
+        <w:t xml:space="preserve"> practice of that file can lead to </w:t>
+      </w:r>
+      <w:r>
+        <w:t xml:space="preserve">the </w:t>
+      </w:r>
+      <w:r>
+        <w:t>server compromis</w:t>
+      </w:r>
+      <w:r>
+        <w:t>ing</w:t>
+      </w:r>
+      <w:r>
+        <w:t xml:space="preserve"> its security </w:t>
       </w:r>
       <w:r>
         <w:t xml:space="preserve">and </w:t>
       </w:r>
       <w:r>
-        <w:t>be vulnerable to attacks</w:t>
-      </w:r>
-      <w:r>
-        <w:t xml:space="preserve">. Any modification to file itself should be done while you have closed the Tor Browser because </w:t>
+        <w:t>be</w:t>
+      </w:r>
+      <w:r>
+        <w:t>ing</w:t>
+      </w:r>
+      <w:r>
+        <w:t xml:space="preserve"> vulnerable to attacks</w:t>
+      </w:r>
+      <w:r>
+        <w:t xml:space="preserve">. Any modification to </w:t>
+      </w:r>
+      <w:r>
+        <w:t xml:space="preserve">the </w:t>
+      </w:r>
+      <w:r>
+        <w:t xml:space="preserve">file itself should be done while you have closed the Tor Browser because </w:t>
       </w:r>
       <w:r>
         <w:t xml:space="preserve">it </w:t>
@@ -23038,6 +24090,7 @@
           <w:id w:val="828797215"/>
           <w:citation/>
         </w:sdtPr>
+        <w:sdtEndPr/>
         <w:sdtContent>
           <w:r>
             <w:fldChar w:fldCharType="begin"/>
@@ -23067,11 +24120,11 @@
       <w:pPr>
         <w:pStyle w:val="Heading3"/>
       </w:pPr>
-      <w:bookmarkStart w:id="110" w:name="_Toc89629756"/>
+      <w:bookmarkStart w:id="106" w:name="_Toc89629756"/>
       <w:r>
         <w:t>Relay node operation</w:t>
       </w:r>
-      <w:bookmarkEnd w:id="110"/>
+      <w:bookmarkEnd w:id="106"/>
     </w:p>
     <w:p>
       <w:pPr>
@@ -23081,19 +24134,38 @@
         <w:t xml:space="preserve">According to documentation </w:t>
       </w:r>
       <w:r>
-        <w:t xml:space="preserve">there are plenty Tor relay options to choose from and you can run multiple modes of relay at the same time but not all of them. For </w:t>
+        <w:t xml:space="preserve">there are plenty </w:t>
+      </w:r>
+      <w:r>
+        <w:t xml:space="preserve">of </w:t>
+      </w:r>
+      <w:r>
+        <w:t xml:space="preserve">Tor relay options to choose from and you can run multiple modes of </w:t>
+      </w:r>
+      <w:r>
+        <w:t xml:space="preserve">the </w:t>
+      </w:r>
+      <w:r>
+        <w:t xml:space="preserve">relay at the same time but not all of them. For </w:t>
       </w:r>
       <w:r>
         <w:t>example,</w:t>
       </w:r>
       <w:r>
-        <w:t xml:space="preserve"> you cannot be entry guard and exit node at the same time </w:t>
+        <w:t xml:space="preserve"> you cannot be </w:t>
+      </w:r>
+      <w:r>
+        <w:t xml:space="preserve">an </w:t>
+      </w:r>
+      <w:r>
+        <w:t xml:space="preserve">entry guard and exit node at the same time </w:t>
       </w:r>
       <w:sdt>
         <w:sdtPr>
           <w:id w:val="-1442845378"/>
           <w:citation/>
         </w:sdtPr>
+        <w:sdtEndPr/>
         <w:sdtContent>
           <w:r>
             <w:fldChar w:fldCharType="begin"/>
@@ -23140,6 +24212,7 @@
           <w:id w:val="-105962628"/>
           <w:citation/>
         </w:sdtPr>
+        <w:sdtEndPr/>
         <w:sdtContent>
           <w:r>
             <w:fldChar w:fldCharType="begin"/>
@@ -23180,6 +24253,7 @@
           <w:id w:val="1891843037"/>
           <w:citation/>
         </w:sdtPr>
+        <w:sdtEndPr/>
         <w:sdtContent>
           <w:r>
             <w:fldChar w:fldCharType="begin"/>
@@ -23206,6 +24280,7 @@
           <w:id w:val="558527189"/>
           <w:citation/>
         </w:sdtPr>
+        <w:sdtEndPr/>
         <w:sdtContent>
           <w:r>
             <w:fldChar w:fldCharType="begin"/>
@@ -23305,7 +24380,13 @@
       </w:pPr>
       <w:r>
         <w:lastRenderedPageBreak/>
-        <w:t>Make sure you have Firewall policy for ports and Port forwarding</w:t>
+        <w:t xml:space="preserve">Make sure you have </w:t>
+      </w:r>
+      <w:r>
+        <w:t xml:space="preserve">a </w:t>
+      </w:r>
+      <w:r>
+        <w:t>Firewall policy for ports and Port forwarding</w:t>
       </w:r>
       <w:r>
         <w:t xml:space="preserve"> on Network Device/Router</w:t>
@@ -23398,13 +24479,20 @@
         <w:t>Also,</w:t>
       </w:r>
       <w:r>
-        <w:t xml:space="preserve"> you can configure bandwidth any many more option you can find here </w:t>
+        <w:t xml:space="preserve"> you can configure bandwidth any many more option</w:t>
+      </w:r>
+      <w:r>
+        <w:t>s</w:t>
+      </w:r>
+      <w:r>
+        <w:t xml:space="preserve"> you can find here </w:t>
       </w:r>
       <w:sdt>
         <w:sdtPr>
           <w:id w:val="-1169712258"/>
           <w:citation/>
         </w:sdtPr>
+        <w:sdtEndPr/>
         <w:sdtContent>
           <w:r>
             <w:fldChar w:fldCharType="begin"/>
@@ -23542,6 +24630,9 @@
         <w:jc w:val="center"/>
       </w:pPr>
       <w:r>
+        <w:rPr>
+          <w:noProof/>
+        </w:rPr>
         <w:drawing>
           <wp:inline distT="0" distB="0" distL="0" distR="0" wp14:anchorId="2E5280F8" wp14:editId="6B69B7DB">
             <wp:extent cx="5943600" cy="4354830"/>
@@ -23584,20 +24675,33 @@
         <w:pStyle w:val="Caption"/>
         <w:jc w:val="center"/>
       </w:pPr>
-      <w:bookmarkStart w:id="111" w:name="_Ref89629478"/>
-      <w:bookmarkStart w:id="112" w:name="_Toc89630669"/>
+      <w:bookmarkStart w:id="107" w:name="_Ref89629478"/>
+      <w:bookmarkStart w:id="108" w:name="_Toc89630669"/>
       <w:r>
         <w:t xml:space="preserve">Figure </w:t>
       </w:r>
-      <w:fldSimple w:instr=" SEQ Figure \* ARABIC ">
-        <w:r>
-          <w:rPr>
-            <w:noProof/>
-          </w:rPr>
-          <w:t>14</w:t>
-        </w:r>
-      </w:fldSimple>
-      <w:bookmarkEnd w:id="111"/>
+      <w:r>
+        <w:fldChar w:fldCharType="begin"/>
+      </w:r>
+      <w:r>
+        <w:instrText xml:space="preserve"> SEQ Figure \* ARABIC </w:instrText>
+      </w:r>
+      <w:r>
+        <w:fldChar w:fldCharType="separate"/>
+      </w:r>
+      <w:r>
+        <w:rPr>
+          <w:noProof/>
+        </w:rPr>
+        <w:t>14</w:t>
+      </w:r>
+      <w:r>
+        <w:rPr>
+          <w:noProof/>
+        </w:rPr>
+        <w:fldChar w:fldCharType="end"/>
+      </w:r>
+      <w:bookmarkEnd w:id="107"/>
       <w:r>
         <w:t xml:space="preserve"> Tor relay config in </w:t>
       </w:r>
@@ -23605,7 +24709,7 @@
       <w:r>
         <w:t>torrc</w:t>
       </w:r>
-      <w:bookmarkEnd w:id="112"/>
+      <w:bookmarkEnd w:id="108"/>
       <w:proofErr w:type="spellEnd"/>
     </w:p>
     <w:p>
@@ -23614,6 +24718,9 @@
         <w:jc w:val="center"/>
       </w:pPr>
       <w:r>
+        <w:rPr>
+          <w:noProof/>
+        </w:rPr>
         <w:lastRenderedPageBreak/>
         <w:drawing>
           <wp:inline distT="0" distB="0" distL="0" distR="0" wp14:anchorId="10F677A0" wp14:editId="3F045EBD">
@@ -23657,41 +24764,66 @@
         <w:pStyle w:val="Caption"/>
         <w:jc w:val="center"/>
       </w:pPr>
-      <w:bookmarkStart w:id="113" w:name="_Toc89630670"/>
-      <w:bookmarkStart w:id="114" w:name="_Ref89630707"/>
+      <w:bookmarkStart w:id="109" w:name="_Ref89630707"/>
+      <w:bookmarkStart w:id="110" w:name="_Toc89630670"/>
       <w:r>
         <w:t xml:space="preserve">Figure </w:t>
       </w:r>
-      <w:fldSimple w:instr=" SEQ Figure \* ARABIC ">
-        <w:r>
-          <w:rPr>
-            <w:noProof/>
-          </w:rPr>
-          <w:t>15</w:t>
-        </w:r>
-      </w:fldSimple>
-      <w:bookmarkEnd w:id="114"/>
+      <w:r>
+        <w:fldChar w:fldCharType="begin"/>
+      </w:r>
+      <w:r>
+        <w:instrText xml:space="preserve"> SEQ Figure \* ARABIC </w:instrText>
+      </w:r>
+      <w:r>
+        <w:fldChar w:fldCharType="separate"/>
+      </w:r>
+      <w:r>
+        <w:rPr>
+          <w:noProof/>
+        </w:rPr>
+        <w:t>15</w:t>
+      </w:r>
+      <w:r>
+        <w:rPr>
+          <w:noProof/>
+        </w:rPr>
+        <w:fldChar w:fldCharType="end"/>
+      </w:r>
+      <w:bookmarkEnd w:id="109"/>
       <w:r>
         <w:t xml:space="preserve"> Tor metrics</w:t>
       </w:r>
-      <w:bookmarkEnd w:id="113"/>
+      <w:bookmarkEnd w:id="110"/>
     </w:p>
     <w:p>
       <w:pPr>
         <w:pStyle w:val="Heading3"/>
       </w:pPr>
-      <w:bookmarkStart w:id="115" w:name="_Toc89629757"/>
+      <w:bookmarkStart w:id="111" w:name="_Toc89629757"/>
       <w:r>
         <w:t>Hidden Service</w:t>
       </w:r>
-      <w:bookmarkEnd w:id="115"/>
+      <w:bookmarkEnd w:id="111"/>
     </w:p>
     <w:p>
       <w:pPr>
         <w:ind w:left="1080"/>
       </w:pPr>
       <w:r>
-        <w:t>According to documentation you must first make a directory for the server to live in:</w:t>
+        <w:t xml:space="preserve">According to </w:t>
+      </w:r>
+      <w:r>
+        <w:t xml:space="preserve">the </w:t>
+      </w:r>
+      <w:r>
+        <w:t>documentation</w:t>
+      </w:r>
+      <w:r>
+        <w:t>,</w:t>
+      </w:r>
+      <w:r>
+        <w:t xml:space="preserve"> you must first make a directory for the server to live in:</w:t>
       </w:r>
       <w:r>
         <w:t xml:space="preserve"> </w:t>
@@ -23701,6 +24833,7 @@
           <w:id w:val="-22557260"/>
           <w:citation/>
         </w:sdtPr>
+        <w:sdtEndPr/>
         <w:sdtContent>
           <w:r>
             <w:fldChar w:fldCharType="begin"/>
@@ -23752,13 +24885,25 @@
         </w:numPr>
       </w:pPr>
       <w:r>
-        <w:t>Install Linux ubuntu</w:t>
+        <w:t xml:space="preserve">Install Linux </w:t>
+      </w:r>
+      <w:r>
+        <w:t>U</w:t>
+      </w:r>
+      <w:r>
+        <w:t>buntu</w:t>
       </w:r>
       <w:r>
         <w:t xml:space="preserve"> or </w:t>
       </w:r>
       <w:r>
-        <w:t>kali linux</w:t>
+        <w:t xml:space="preserve">kali </w:t>
+      </w:r>
+      <w:r>
+        <w:t>L</w:t>
+      </w:r>
+      <w:r>
+        <w:t>inux</w:t>
       </w:r>
       <w:r>
         <w:t xml:space="preserve"> and update it</w:t>
@@ -23862,12 +25007,10 @@
         <w:t xml:space="preserve">python3-m </w:t>
       </w:r>
       <w:proofErr w:type="spellStart"/>
-      <w:proofErr w:type="gramStart"/>
       <w:r>
         <w:t>http.server</w:t>
       </w:r>
       <w:proofErr w:type="spellEnd"/>
-      <w:proofErr w:type="gramEnd"/>
       <w:r>
         <w:t xml:space="preserve"> –bind 127.0.0.1 8080</w:t>
       </w:r>
@@ -24140,15 +25283,7 @@
         <w:t xml:space="preserve">The hidden service is running </w:t>
       </w:r>
       <w:r>
-        <w:t xml:space="preserve">in order to see it in Tor browser you need the </w:t>
-      </w:r>
-      <w:proofErr w:type="gramStart"/>
-      <w:r>
-        <w:t>“.onion</w:t>
-      </w:r>
-      <w:proofErr w:type="gramEnd"/>
-      <w:r>
-        <w:t>” address you can get it in cd /var/lib/tor/</w:t>
+        <w:t>in order to see it in Tor browser you need the “.onion” address you can get it in cd /var/lib/tor/</w:t>
       </w:r>
       <w:proofErr w:type="spellStart"/>
       <w:r>
@@ -24211,7 +25346,13 @@
         </w:numPr>
       </w:pPr>
       <w:r>
-        <w:t xml:space="preserve">Copy the address paste it inside Tor Browser and voila the Python web server is hosted inside Tor Network as Hidden service and everybody with this address from now on can access your Hidden </w:t>
+        <w:t xml:space="preserve">Copy the address paste it inside Tor Browser and voila the Python web server is hosted inside Tor Network as </w:t>
+      </w:r>
+      <w:r>
+        <w:t xml:space="preserve">a </w:t>
+      </w:r>
+      <w:r>
+        <w:t xml:space="preserve">Hidden service and everybody with this address from now on can access your Hidden </w:t>
       </w:r>
       <w:r>
         <w:t>Service!</w:t>
@@ -24230,7 +25371,7 @@
       </w:r>
       <w:proofErr w:type="spellEnd"/>
       <w:r>
-        <w:t>, tomcat or any other HTTP software because you are going to run long-term and getting a lot of traffic probably so python server may be not suitable for the job.</w:t>
+        <w:t>, tomcat or any other HTTP software because you are going to run long-term and get a lot of traffic probably so python server maybe not suitable for the job.</w:t>
       </w:r>
     </w:p>
     <w:p>
@@ -24247,9 +25388,12 @@
         <w:jc w:val="center"/>
       </w:pPr>
       <w:r>
+        <w:rPr>
+          <w:noProof/>
+        </w:rPr>
         <w:drawing>
-          <wp:inline distT="0" distB="0" distL="0" distR="0" wp14:anchorId="3BF41A98" wp14:editId="0EBA1BD2">
-            <wp:extent cx="5943600" cy="4366895"/>
+          <wp:inline distT="0" distB="0" distL="0" distR="0" wp14:anchorId="3BF41A98" wp14:editId="322AA014">
+            <wp:extent cx="5302310" cy="3895725"/>
             <wp:effectExtent l="0" t="0" r="0" b="0"/>
             <wp:docPr id="18" name="Picture 18"/>
             <wp:cNvGraphicFramePr>
@@ -24271,7 +25415,7 @@
                   <pic:spPr>
                     <a:xfrm>
                       <a:off x="0" y="0"/>
-                      <a:ext cx="5943600" cy="4366895"/>
+                      <a:ext cx="5303875" cy="3896875"/>
                     </a:xfrm>
                     <a:prstGeom prst="rect">
                       <a:avLst/>
@@ -24289,20 +25433,33 @@
         <w:pStyle w:val="Caption"/>
         <w:jc w:val="center"/>
       </w:pPr>
-      <w:bookmarkStart w:id="116" w:name="_Ref89625539"/>
-      <w:bookmarkStart w:id="117" w:name="_Toc89630671"/>
+      <w:bookmarkStart w:id="112" w:name="_Ref89625539"/>
+      <w:bookmarkStart w:id="113" w:name="_Toc89630671"/>
       <w:r>
         <w:t xml:space="preserve">Figure </w:t>
       </w:r>
-      <w:fldSimple w:instr=" SEQ Figure \* ARABIC ">
-        <w:r>
-          <w:rPr>
-            <w:noProof/>
-          </w:rPr>
-          <w:t>16</w:t>
-        </w:r>
-      </w:fldSimple>
-      <w:bookmarkEnd w:id="116"/>
+      <w:r>
+        <w:fldChar w:fldCharType="begin"/>
+      </w:r>
+      <w:r>
+        <w:instrText xml:space="preserve"> SEQ Figure \* ARABIC </w:instrText>
+      </w:r>
+      <w:r>
+        <w:fldChar w:fldCharType="separate"/>
+      </w:r>
+      <w:r>
+        <w:rPr>
+          <w:noProof/>
+        </w:rPr>
+        <w:t>16</w:t>
+      </w:r>
+      <w:r>
+        <w:rPr>
+          <w:noProof/>
+        </w:rPr>
+        <w:fldChar w:fldCharType="end"/>
+      </w:r>
+      <w:bookmarkEnd w:id="112"/>
       <w:r>
         <w:t xml:space="preserve"> </w:t>
       </w:r>
@@ -24314,7 +25471,7 @@
       <w:r>
         <w:t xml:space="preserve"> for hidden services</w:t>
       </w:r>
-      <w:bookmarkEnd w:id="117"/>
+      <w:bookmarkEnd w:id="113"/>
     </w:p>
     <w:p>
       <w:pPr>
@@ -24322,6 +25479,9 @@
         <w:jc w:val="center"/>
       </w:pPr>
       <w:r>
+        <w:rPr>
+          <w:noProof/>
+        </w:rPr>
         <w:lastRenderedPageBreak/>
         <w:drawing>
           <wp:inline distT="0" distB="0" distL="0" distR="0" wp14:anchorId="015D2CF2" wp14:editId="4EDF1FB7">
@@ -24365,36 +25525,41 @@
         <w:pStyle w:val="Caption"/>
         <w:jc w:val="center"/>
       </w:pPr>
-      <w:bookmarkStart w:id="118" w:name="_Ref89625850"/>
-      <w:bookmarkStart w:id="119" w:name="_Toc89630672"/>
+      <w:bookmarkStart w:id="114" w:name="_Ref89625850"/>
+      <w:bookmarkStart w:id="115" w:name="_Toc89630672"/>
       <w:r>
         <w:t xml:space="preserve">Figure </w:t>
       </w:r>
-      <w:fldSimple w:instr=" SEQ Figure \* ARABIC ">
-        <w:r>
-          <w:rPr>
-            <w:noProof/>
-          </w:rPr>
-          <w:t>17</w:t>
-        </w:r>
-      </w:fldSimple>
-      <w:bookmarkEnd w:id="118"/>
-      <w:r>
-        <w:t xml:space="preserve"> Find </w:t>
-      </w:r>
-      <w:proofErr w:type="gramStart"/>
-      <w:r>
-        <w:t>your .onion</w:t>
-      </w:r>
-      <w:proofErr w:type="gramEnd"/>
-      <w:r>
-        <w:t xml:space="preserve"> address</w:t>
-      </w:r>
-      <w:bookmarkEnd w:id="119"/>
+      <w:r>
+        <w:fldChar w:fldCharType="begin"/>
+      </w:r>
+      <w:r>
+        <w:instrText xml:space="preserve"> SEQ Figure \* ARABIC </w:instrText>
+      </w:r>
+      <w:r>
+        <w:fldChar w:fldCharType="separate"/>
+      </w:r>
+      <w:r>
+        <w:rPr>
+          <w:noProof/>
+        </w:rPr>
+        <w:t>17</w:t>
+      </w:r>
+      <w:r>
+        <w:rPr>
+          <w:noProof/>
+        </w:rPr>
+        <w:fldChar w:fldCharType="end"/>
+      </w:r>
+      <w:bookmarkEnd w:id="114"/>
+      <w:r>
+        <w:t xml:space="preserve"> Find your .onion address</w:t>
+      </w:r>
+      <w:bookmarkEnd w:id="115"/>
     </w:p>
     <w:p/>
-    <w:bookmarkStart w:id="120" w:name="_Toc89629758" w:displacedByCustomXml="next"/>
-    <w:bookmarkStart w:id="121" w:name="_Toc89480429" w:displacedByCustomXml="next"/>
+    <w:bookmarkStart w:id="116" w:name="_Toc89480429" w:displacedByCustomXml="next"/>
+    <w:bookmarkStart w:id="117" w:name="_Toc89629758" w:displacedByCustomXml="next"/>
     <w:sdt>
       <w:sdtPr>
         <w:rPr>
@@ -24423,8 +25588,8 @@
           <w:r>
             <w:t>References</w:t>
           </w:r>
-          <w:bookmarkEnd w:id="121"/>
-          <w:bookmarkEnd w:id="120"/>
+          <w:bookmarkEnd w:id="117"/>
+          <w:bookmarkEnd w:id="116"/>
         </w:p>
         <w:sdt>
           <w:sdtPr>
@@ -28238,13 +29403,13 @@
         </w:numPr>
         <w:ind w:left="360" w:hanging="360"/>
       </w:pPr>
-      <w:bookmarkStart w:id="122" w:name="_Toc89480430"/>
-      <w:bookmarkStart w:id="123" w:name="_Toc89629759"/>
+      <w:bookmarkStart w:id="118" w:name="_Toc89480430"/>
+      <w:bookmarkStart w:id="119" w:name="_Toc89629759"/>
       <w:r>
         <w:t>Appendix</w:t>
       </w:r>
-      <w:bookmarkEnd w:id="122"/>
-      <w:bookmarkEnd w:id="123"/>
+      <w:bookmarkEnd w:id="118"/>
+      <w:bookmarkEnd w:id="119"/>
     </w:p>
     <w:p>
       <w:pPr>
@@ -28254,15 +29419,15 @@
           <w:numId w:val="0"/>
         </w:numPr>
       </w:pPr>
-      <w:bookmarkStart w:id="124" w:name="_Toc88140652"/>
-      <w:bookmarkStart w:id="125" w:name="_Toc89480431"/>
-      <w:bookmarkStart w:id="126" w:name="_Toc89629760"/>
+      <w:bookmarkStart w:id="120" w:name="_Toc88140652"/>
+      <w:bookmarkStart w:id="121" w:name="_Toc89480431"/>
+      <w:bookmarkStart w:id="122" w:name="_Toc89629760"/>
       <w:r>
         <w:t>Glossary</w:t>
       </w:r>
-      <w:bookmarkEnd w:id="124"/>
-      <w:bookmarkEnd w:id="125"/>
-      <w:bookmarkEnd w:id="126"/>
+      <w:bookmarkEnd w:id="120"/>
+      <w:bookmarkEnd w:id="121"/>
+      <w:bookmarkEnd w:id="122"/>
     </w:p>
     <w:tbl>
       <w:tblPr>
@@ -28493,12 +29658,10 @@
               <w:t xml:space="preserve"> (e.g., you configure for sending and receiving traffic in a pc a proxy </w:t>
             </w:r>
             <w:proofErr w:type="spellStart"/>
-            <w:proofErr w:type="gramStart"/>
             <w:r>
               <w:t>IP:Port</w:t>
             </w:r>
             <w:proofErr w:type="spellEnd"/>
-            <w:proofErr w:type="gramEnd"/>
             <w:r>
               <w:t xml:space="preserve"> + credentials if any</w:t>
             </w:r>
@@ -28695,16 +29858,11 @@
               <w:t xml:space="preserve"> part</w:t>
             </w:r>
             <w:r>
-              <w:t xml:space="preserve"> without </w:t>
-            </w:r>
-            <w:proofErr w:type="gramStart"/>
-            <w:r>
-              <w:t>index</w:t>
+              <w:t xml:space="preserve"> without index</w:t>
             </w:r>
             <w:r>
               <w:t>.</w:t>
             </w:r>
-            <w:proofErr w:type="gramEnd"/>
           </w:p>
         </w:tc>
       </w:tr>
@@ -29533,11 +30691,9 @@
             <w:r>
               <w:t xml:space="preserve"> private key only public. You encrypt the Message with Person’s A public key so he/she can only be the one to decrypt it and </w:t>
             </w:r>
-            <w:proofErr w:type="spellStart"/>
-            <w:r>
-              <w:t>along side</w:t>
-            </w:r>
-            <w:proofErr w:type="spellEnd"/>
+            <w:r>
+              <w:t>alongside</w:t>
+            </w:r>
             <w:r>
               <w:t xml:space="preserve"> you sign it with your </w:t>
             </w:r>
@@ -30789,16 +31945,7 @@
         <w:footnoteRef/>
       </w:r>
       <w:r>
-        <w:t xml:space="preserve"> </w:t>
-      </w:r>
-      <w:r>
-        <w:t xml:space="preserve">except if use VPN on exit </w:t>
-      </w:r>
-      <w:r>
-        <w:t xml:space="preserve">node </w:t>
-      </w:r>
-      <w:r>
-        <w:t>mode for outgoing traffic;</w:t>
+        <w:t xml:space="preserve"> except if use VPN on exit node mode for outgoing traffic;</w:t>
       </w:r>
     </w:p>
   </w:footnote>
@@ -35175,14 +36322,6 @@
     <w:abstractNumId w:val="26"/>
   </w:num>
 </w:numbering>
-</file>
-
-<file path=word/people.xml><?xml version="1.0" encoding="utf-8"?>
-<w15:people xmlns:wpc="http://schemas.microsoft.com/office/word/2010/wordprocessingCanvas" xmlns:cx="http://schemas.microsoft.com/office/drawing/2014/chartex" xmlns:cx1="http://schemas.microsoft.com/office/drawing/2015/9/8/chartex" xmlns:cx2="http://schemas.microsoft.com/office/drawing/2015/10/21/chartex" xmlns:cx3="http://schemas.microsoft.com/office/drawing/2016/5/9/chartex" xmlns:cx4="http://schemas.microsoft.com/office/drawing/2016/5/10/chartex" xmlns:cx5="http://schemas.microsoft.com/office/drawing/2016/5/11/chartex" xmlns:cx6="http://schemas.microsoft.com/office/drawing/2016/5/12/chartex" xmlns:cx7="http://schemas.microsoft.com/office/drawing/2016/5/13/chartex" xmlns:cx8="http://schemas.microsoft.com/office/drawing/2016/5/14/chartex" xmlns:mc="http://schemas.openxmlformats.org/markup-compatibility/2006" xmlns:aink="http://schemas.microsoft.com/office/drawing/2016/ink" xmlns:am3d="http://schemas.microsoft.com/office/drawing/2017/model3d" xmlns:o="urn:schemas-microsoft-com:office:office" xmlns:r="http://schemas.openxmlformats.org/officeDocument/2006/relationships" xmlns:m="http://schemas.openxmlformats.org/officeDocument/2006/math" xmlns:v="urn:schemas-microsoft-com:vml" xmlns:wp14="http://schemas.microsoft.com/office/word/2010/wordprocessingDrawing" xmlns:wp="http://schemas.openxmlformats.org/drawingml/2006/wordprocessingDrawing" xmlns:w10="urn:schemas-microsoft-com:office:word" xmlns:w="http://schemas.openxmlformats.org/wordprocessingml/2006/main" xmlns:w14="http://schemas.microsoft.com/office/word/2010/wordml" xmlns:w15="http://schemas.microsoft.com/office/word/2012/wordml" xmlns:w16cex="http://schemas.microsoft.com/office/word/2018/wordml/cex" xmlns:w16cid="http://schemas.microsoft.com/office/word/2016/wordml/cid" xmlns:w16="http://schemas.microsoft.com/office/word/2018/wordml" xmlns:w16sdtdh="http://schemas.microsoft.com/office/word/2020/wordml/sdtdatahash" xmlns:w16se="http://schemas.microsoft.com/office/word/2015/wordml/symex" xmlns:wpg="http://schemas.microsoft.com/office/word/2010/wordprocessingGroup" xmlns:wpi="http://schemas.microsoft.com/office/word/2010/wordprocessingInk" xmlns:wne="http://schemas.microsoft.com/office/word/2006/wordml" xmlns:wps="http://schemas.microsoft.com/office/word/2010/wordprocessingShape" mc:Ignorable="w14 w15 w16se w16cid w16 w16cex w16sdtdh wp14">
-  <w15:person w15:author="Michail M">
-    <w15:presenceInfo w15:providerId="Windows Live" w15:userId="984e34b0a2497e21"/>
-  </w15:person>
-</w15:people>
 </file>
 
 <file path=word/styles.xml><?xml version="1.0" encoding="utf-8"?>
@@ -35698,7 +36837,6 @@
   <w:style w:type="character" w:default="1" w:styleId="DefaultParagraphFont">
     <w:name w:val="Default Paragraph Font"/>
     <w:uiPriority w:val="1"/>
-    <w:semiHidden/>
     <w:unhideWhenUsed/>
   </w:style>
   <w:style w:type="table" w:default="1" w:styleId="TableNormal">

</xml_diff>

<commit_message>
Added Tor Consensus DNS like
</commit_message>
<xml_diff>
--- a/COMPUTER AND NETWORK SECURITY (CN6003)/encryptionTools_Michail_Markou_UEL_2020732.docx
+++ b/COMPUTER AND NETWORK SECURITY (CN6003)/encryptionTools_Michail_Markou_UEL_2020732.docx
@@ -5929,15 +5929,7 @@
         <w:t>-in</w:t>
       </w:r>
       <w:r>
-        <w:t xml:space="preserve"> for encryption by default then where modules/plugins kicked in creating on top of </w:t>
-      </w:r>
-      <w:proofErr w:type="gramStart"/>
-      <w:r>
-        <w:t>it</w:t>
-      </w:r>
-      <w:proofErr w:type="gramEnd"/>
-      <w:r>
-        <w:t xml:space="preserve"> secure </w:t>
+        <w:t xml:space="preserve"> for encryption by default then where modules/plugins kicked in creating on top of it secure </w:t>
       </w:r>
       <w:r>
         <w:t>communications</w:t>
@@ -6319,26 +6311,10 @@
         <w:softHyphen/>
       </w:r>
       <w:r>
-        <w:t xml:space="preserve">matician Paul </w:t>
-      </w:r>
-      <w:proofErr w:type="spellStart"/>
-      <w:r>
-        <w:t>Syverson</w:t>
-      </w:r>
-      <w:proofErr w:type="spellEnd"/>
-      <w:r>
-        <w:t xml:space="preserve">, and computer </w:t>
-      </w:r>
-      <w:r>
-        <w:t xml:space="preserve">scientists Michael G. Reed and David </w:t>
-      </w:r>
-      <w:proofErr w:type="spellStart"/>
-      <w:r>
-        <w:t>Goldschlag</w:t>
-      </w:r>
-      <w:proofErr w:type="spellEnd"/>
-      <w:r>
-        <w:t>, to protect intelligence com</w:t>
+        <w:t xml:space="preserve">matician Paul Syverson, and computer </w:t>
+      </w:r>
+      <w:r>
+        <w:t>scientists Michael G. Reed and David Goldschlag, to protect intelligence com</w:t>
       </w:r>
       <w:r>
         <w:softHyphen/>
@@ -6465,15 +6441,7 @@
         <w:jc w:val="both"/>
       </w:pPr>
       <w:r>
-        <w:t xml:space="preserve">The secrecy of your message should always depend on the secrecy of the key, and not on the secrecy of the encryption system. (This is known as </w:t>
-      </w:r>
-      <w:proofErr w:type="spellStart"/>
-      <w:r>
-        <w:t>Kerckhoffs's</w:t>
-      </w:r>
-      <w:proofErr w:type="spellEnd"/>
-      <w:r>
-        <w:t xml:space="preserve"> principle.)</w:t>
+        <w:t>The secrecy of your message should always depend on the secrecy of the key, and not on the secrecy of the encryption system. (This is known as Kerckhoffs's principle.)</w:t>
       </w:r>
     </w:p>
     <w:p>
@@ -7425,14 +7393,27 @@
       <w:r>
         <w:t xml:space="preserve">Figure </w:t>
       </w:r>
-      <w:fldSimple w:instr=" SEQ Figure \* ARABIC ">
-        <w:r>
-          <w:rPr>
-            <w:noProof/>
-          </w:rPr>
-          <w:t>1</w:t>
-        </w:r>
-      </w:fldSimple>
+      <w:r>
+        <w:fldChar w:fldCharType="begin"/>
+      </w:r>
+      <w:r>
+        <w:instrText xml:space="preserve"> SEQ Figure \* ARABIC </w:instrText>
+      </w:r>
+      <w:r>
+        <w:fldChar w:fldCharType="separate"/>
+      </w:r>
+      <w:r>
+        <w:rPr>
+          <w:noProof/>
+        </w:rPr>
+        <w:t>1</w:t>
+      </w:r>
+      <w:r>
+        <w:rPr>
+          <w:noProof/>
+        </w:rPr>
+        <w:fldChar w:fldCharType="end"/>
+      </w:r>
       <w:bookmarkEnd w:id="8"/>
       <w:r>
         <w:t xml:space="preserve"> </w:t>
@@ -7625,14 +7606,27 @@
       <w:r>
         <w:t xml:space="preserve">Figure </w:t>
       </w:r>
-      <w:fldSimple w:instr=" SEQ Figure \* ARABIC ">
-        <w:r>
-          <w:rPr>
-            <w:noProof/>
-          </w:rPr>
-          <w:t>2</w:t>
-        </w:r>
-      </w:fldSimple>
+      <w:r>
+        <w:fldChar w:fldCharType="begin"/>
+      </w:r>
+      <w:r>
+        <w:instrText xml:space="preserve"> SEQ Figure \* ARABIC </w:instrText>
+      </w:r>
+      <w:r>
+        <w:fldChar w:fldCharType="separate"/>
+      </w:r>
+      <w:r>
+        <w:rPr>
+          <w:noProof/>
+        </w:rPr>
+        <w:t>2</w:t>
+      </w:r>
+      <w:r>
+        <w:rPr>
+          <w:noProof/>
+        </w:rPr>
+        <w:fldChar w:fldCharType="end"/>
+      </w:r>
       <w:r>
         <w:t xml:space="preserve"> </w:t>
       </w:r>
@@ -7745,21 +7739,13 @@
         <w:t xml:space="preserve">are </w:t>
       </w:r>
       <w:r>
-        <w:t xml:space="preserve">first encrypted for security, and then encapsulated in an IP package by the VPN and </w:t>
-      </w:r>
-      <w:proofErr w:type="spellStart"/>
-      <w:r>
-        <w:t>tunne</w:t>
+        <w:t>first encrypted for security, and then encapsulated in an IP package by the VPN and tunne</w:t>
       </w:r>
       <w:r>
         <w:t>l</w:t>
       </w:r>
       <w:r>
-        <w:t>led</w:t>
-      </w:r>
-      <w:proofErr w:type="spellEnd"/>
-      <w:r>
-        <w:t xml:space="preserve"> through the internet.</w:t>
+        <w:t>led through the internet.</w:t>
       </w:r>
     </w:p>
     <w:p>
@@ -7913,14 +7899,27 @@
       <w:r>
         <w:t xml:space="preserve">Figure </w:t>
       </w:r>
-      <w:fldSimple w:instr=" SEQ Figure \* ARABIC ">
-        <w:r>
-          <w:rPr>
-            <w:noProof/>
-          </w:rPr>
-          <w:t>3</w:t>
-        </w:r>
-      </w:fldSimple>
+      <w:r>
+        <w:fldChar w:fldCharType="begin"/>
+      </w:r>
+      <w:r>
+        <w:instrText xml:space="preserve"> SEQ Figure \* ARABIC </w:instrText>
+      </w:r>
+      <w:r>
+        <w:fldChar w:fldCharType="separate"/>
+      </w:r>
+      <w:r>
+        <w:rPr>
+          <w:noProof/>
+        </w:rPr>
+        <w:t>3</w:t>
+      </w:r>
+      <w:r>
+        <w:rPr>
+          <w:noProof/>
+        </w:rPr>
+        <w:fldChar w:fldCharType="end"/>
+      </w:r>
       <w:r>
         <w:t xml:space="preserve"> </w:t>
       </w:r>
@@ -8015,14 +8014,27 @@
       <w:r>
         <w:t xml:space="preserve">Figure </w:t>
       </w:r>
-      <w:fldSimple w:instr=" SEQ Figure \* ARABIC ">
-        <w:r>
-          <w:rPr>
-            <w:noProof/>
-          </w:rPr>
-          <w:t>4</w:t>
-        </w:r>
-      </w:fldSimple>
+      <w:r>
+        <w:fldChar w:fldCharType="begin"/>
+      </w:r>
+      <w:r>
+        <w:instrText xml:space="preserve"> SEQ Figure \* ARABIC </w:instrText>
+      </w:r>
+      <w:r>
+        <w:fldChar w:fldCharType="separate"/>
+      </w:r>
+      <w:r>
+        <w:rPr>
+          <w:noProof/>
+        </w:rPr>
+        <w:t>4</w:t>
+      </w:r>
+      <w:r>
+        <w:rPr>
+          <w:noProof/>
+        </w:rPr>
+        <w:fldChar w:fldCharType="end"/>
+      </w:r>
       <w:r>
         <w:t xml:space="preserve"> </w:t>
       </w:r>
@@ -8116,14 +8128,27 @@
       <w:r>
         <w:t xml:space="preserve">Figure </w:t>
       </w:r>
-      <w:fldSimple w:instr=" SEQ Figure \* ARABIC ">
-        <w:r>
-          <w:rPr>
-            <w:noProof/>
-          </w:rPr>
-          <w:t>5</w:t>
-        </w:r>
-      </w:fldSimple>
+      <w:r>
+        <w:fldChar w:fldCharType="begin"/>
+      </w:r>
+      <w:r>
+        <w:instrText xml:space="preserve"> SEQ Figure \* ARABIC </w:instrText>
+      </w:r>
+      <w:r>
+        <w:fldChar w:fldCharType="separate"/>
+      </w:r>
+      <w:r>
+        <w:rPr>
+          <w:noProof/>
+        </w:rPr>
+        <w:t>5</w:t>
+      </w:r>
+      <w:r>
+        <w:rPr>
+          <w:noProof/>
+        </w:rPr>
+        <w:fldChar w:fldCharType="end"/>
+      </w:r>
       <w:r>
         <w:t xml:space="preserve"> </w:t>
       </w:r>
@@ -8217,14 +8242,27 @@
       <w:r>
         <w:t xml:space="preserve">Figure </w:t>
       </w:r>
-      <w:fldSimple w:instr=" SEQ Figure \* ARABIC ">
-        <w:r>
-          <w:rPr>
-            <w:noProof/>
-          </w:rPr>
-          <w:t>6</w:t>
-        </w:r>
-      </w:fldSimple>
+      <w:r>
+        <w:fldChar w:fldCharType="begin"/>
+      </w:r>
+      <w:r>
+        <w:instrText xml:space="preserve"> SEQ Figure \* ARABIC </w:instrText>
+      </w:r>
+      <w:r>
+        <w:fldChar w:fldCharType="separate"/>
+      </w:r>
+      <w:r>
+        <w:rPr>
+          <w:noProof/>
+        </w:rPr>
+        <w:t>6</w:t>
+      </w:r>
+      <w:r>
+        <w:rPr>
+          <w:noProof/>
+        </w:rPr>
+        <w:fldChar w:fldCharType="end"/>
+      </w:r>
       <w:bookmarkEnd w:id="43"/>
       <w:r>
         <w:t xml:space="preserve"> </w:t>
@@ -8772,15 +8810,7 @@
         <w:jc w:val="both"/>
       </w:pPr>
       <w:r>
-        <w:t xml:space="preserve">SSL </w:t>
-      </w:r>
-      <w:proofErr w:type="gramStart"/>
-      <w:r>
-        <w:t>VPN’s</w:t>
-      </w:r>
-      <w:proofErr w:type="gramEnd"/>
-      <w:r>
-        <w:t xml:space="preserve"> are better for disaster recovery/ business continuity as it allows for anywhere anytime access to the corporate networks for authorized users.</w:t>
+        <w:t>SSL VPN’s are better for disaster recovery/ business continuity as it allows for anywhere anytime access to the corporate networks for authorized users.</w:t>
       </w:r>
     </w:p>
     <w:p>
@@ -8895,13 +8925,8 @@
         </w:numPr>
         <w:jc w:val="both"/>
       </w:pPr>
-      <w:proofErr w:type="gramStart"/>
-      <w:r>
-        <w:t>VPN’s</w:t>
-      </w:r>
-      <w:proofErr w:type="gramEnd"/>
-      <w:r>
-        <w:t xml:space="preserve"> allow for selective access to vendors and partners via an external portal in order to increase their efficiency and get work done faster (extranet).</w:t>
+      <w:r>
+        <w:t>VPN’s allow for selective access to vendors and partners via an external portal in order to increase their efficiency and get work done faster (extranet).</w:t>
       </w:r>
     </w:p>
     <w:p>
@@ -9015,13 +9040,8 @@
         <w:t>• No Anonymization</w:t>
       </w:r>
       <w:r>
-        <w:t xml:space="preserve"> except if its </w:t>
-      </w:r>
-      <w:proofErr w:type="spellStart"/>
-      <w:r>
-        <w:t>dVPN</w:t>
-      </w:r>
-      <w:proofErr w:type="spellEnd"/>
+        <w:t xml:space="preserve"> except if its dVPN</w:t>
+      </w:r>
     </w:p>
     <w:p>
       <w:pPr>
@@ -9238,16 +9258,15 @@
           <w:sz w:val="22"/>
           <w:szCs w:val="22"/>
         </w:rPr>
-        <w:t xml:space="preserve"> is called the </w:t>
-      </w:r>
-      <w:proofErr w:type="spellStart"/>
+        <w:t xml:space="preserve"> is called the tunne</w:t>
+      </w:r>
       <w:r>
         <w:rPr>
           <w:rFonts w:asciiTheme="minorHAnsi" w:eastAsiaTheme="minorHAnsi" w:hAnsiTheme="minorHAnsi" w:cstheme="minorBidi"/>
           <w:sz w:val="22"/>
           <w:szCs w:val="22"/>
         </w:rPr>
-        <w:t>tunne</w:t>
+        <w:t>l</w:t>
       </w:r>
       <w:r>
         <w:rPr>
@@ -9255,24 +9274,7 @@
           <w:sz w:val="22"/>
           <w:szCs w:val="22"/>
         </w:rPr>
-        <w:t>l</w:t>
-      </w:r>
-      <w:r>
-        <w:rPr>
-          <w:rFonts w:asciiTheme="minorHAnsi" w:eastAsiaTheme="minorHAnsi" w:hAnsiTheme="minorHAnsi" w:cstheme="minorBidi"/>
-          <w:sz w:val="22"/>
-          <w:szCs w:val="22"/>
-        </w:rPr>
-        <w:t>led</w:t>
-      </w:r>
-      <w:proofErr w:type="spellEnd"/>
-      <w:r>
-        <w:rPr>
-          <w:rFonts w:asciiTheme="minorHAnsi" w:eastAsiaTheme="minorHAnsi" w:hAnsiTheme="minorHAnsi" w:cstheme="minorBidi"/>
-          <w:sz w:val="22"/>
-          <w:szCs w:val="22"/>
-        </w:rPr>
-        <w:t xml:space="preserve"> packet and the outer is called the transport packet. An outer IP header is added to the original header and between the two of these headers is the security information specific to the tunnel. The outer header include</w:t>
+        <w:t>led packet and the outer is called the transport packet. An outer IP header is added to the original header and between the two of these headers is the security information specific to the tunnel. The outer header include</w:t>
       </w:r>
       <w:r>
         <w:rPr>
@@ -11180,29 +11182,7 @@
           <w:sz w:val="22"/>
           <w:szCs w:val="22"/>
         </w:rPr>
-        <w:t xml:space="preserve"> (</w:t>
-      </w:r>
-      <w:proofErr w:type="spellStart"/>
-      <w:r>
-        <w:rPr>
-          <w:rFonts w:asciiTheme="minorHAnsi" w:eastAsiaTheme="minorHAnsi" w:hAnsiTheme="minorHAnsi" w:cstheme="minorBidi"/>
-          <w:b/>
-          <w:bCs/>
-          <w:sz w:val="22"/>
-          <w:szCs w:val="22"/>
-        </w:rPr>
-        <w:t>dVPN</w:t>
-      </w:r>
-      <w:proofErr w:type="spellEnd"/>
-      <w:r>
-        <w:rPr>
-          <w:rFonts w:asciiTheme="minorHAnsi" w:eastAsiaTheme="minorHAnsi" w:hAnsiTheme="minorHAnsi" w:cstheme="minorBidi"/>
-          <w:b/>
-          <w:bCs/>
-          <w:sz w:val="22"/>
-          <w:szCs w:val="22"/>
-        </w:rPr>
-        <w:t>)</w:t>
+        <w:t xml:space="preserve"> (dVPN)</w:t>
       </w:r>
       <w:r>
         <w:rPr>
@@ -12105,14 +12085,27 @@
       <w:r>
         <w:t xml:space="preserve">Figure </w:t>
       </w:r>
-      <w:fldSimple w:instr=" SEQ Figure \* ARABIC ">
-        <w:r>
-          <w:rPr>
-            <w:noProof/>
-          </w:rPr>
-          <w:t>7</w:t>
-        </w:r>
-      </w:fldSimple>
+      <w:r>
+        <w:fldChar w:fldCharType="begin"/>
+      </w:r>
+      <w:r>
+        <w:instrText xml:space="preserve"> SEQ Figure \* ARABIC </w:instrText>
+      </w:r>
+      <w:r>
+        <w:fldChar w:fldCharType="separate"/>
+      </w:r>
+      <w:r>
+        <w:rPr>
+          <w:noProof/>
+        </w:rPr>
+        <w:t>7</w:t>
+      </w:r>
+      <w:r>
+        <w:rPr>
+          <w:noProof/>
+        </w:rPr>
+        <w:fldChar w:fldCharType="end"/>
+      </w:r>
       <w:bookmarkEnd w:id="51"/>
       <w:r>
         <w:t xml:space="preserve"> </w:t>
@@ -12669,15 +12662,7 @@
         <w:t>Encryption algorithms</w:t>
       </w:r>
       <w:r>
-        <w:t xml:space="preserve"> (e.g., 3DES, Diffie-</w:t>
-      </w:r>
-      <w:proofErr w:type="spellStart"/>
-      <w:r>
-        <w:t>hellman</w:t>
-      </w:r>
-      <w:proofErr w:type="spellEnd"/>
-      <w:r>
-        <w:t>)</w:t>
+        <w:t xml:space="preserve"> (e.g., 3DES, Diffie-hellman)</w:t>
       </w:r>
     </w:p>
     <w:p>
@@ -13654,21 +13639,13 @@
               <w:jc w:val="both"/>
             </w:pPr>
             <w:r>
-              <w:t xml:space="preserve">Easy Selection at </w:t>
-            </w:r>
-            <w:proofErr w:type="spellStart"/>
-            <w:r>
-              <w:t>any</w:t>
+              <w:t>Easy Selection at any</w:t>
             </w:r>
             <w:r>
               <w:t xml:space="preserve"> </w:t>
             </w:r>
             <w:r>
-              <w:t>time</w:t>
-            </w:r>
-            <w:proofErr w:type="spellEnd"/>
-            <w:r>
-              <w:t>, anywhere</w:t>
+              <w:t>time, anywhere</w:t>
             </w:r>
             <w:r>
               <w:t>, No Firewall blocking policy</w:t>
@@ -14717,14 +14694,27 @@
       <w:r>
         <w:t xml:space="preserve">Figure </w:t>
       </w:r>
-      <w:fldSimple w:instr=" SEQ Figure \* ARABIC ">
-        <w:r>
-          <w:rPr>
-            <w:noProof/>
-          </w:rPr>
-          <w:t>8</w:t>
-        </w:r>
-      </w:fldSimple>
+      <w:r>
+        <w:fldChar w:fldCharType="begin"/>
+      </w:r>
+      <w:r>
+        <w:instrText xml:space="preserve"> SEQ Figure \* ARABIC </w:instrText>
+      </w:r>
+      <w:r>
+        <w:fldChar w:fldCharType="separate"/>
+      </w:r>
+      <w:r>
+        <w:rPr>
+          <w:noProof/>
+        </w:rPr>
+        <w:t>8</w:t>
+      </w:r>
+      <w:r>
+        <w:rPr>
+          <w:noProof/>
+        </w:rPr>
+        <w:fldChar w:fldCharType="end"/>
+      </w:r>
       <w:bookmarkEnd w:id="60"/>
       <w:r>
         <w:t xml:space="preserve"> </w:t>
@@ -15326,14 +15316,27 @@
       <w:r>
         <w:t xml:space="preserve">Figure </w:t>
       </w:r>
-      <w:fldSimple w:instr=" SEQ Figure \* ARABIC ">
-        <w:r>
-          <w:rPr>
-            <w:noProof/>
-          </w:rPr>
-          <w:t>9</w:t>
-        </w:r>
-      </w:fldSimple>
+      <w:r>
+        <w:fldChar w:fldCharType="begin"/>
+      </w:r>
+      <w:r>
+        <w:instrText xml:space="preserve"> SEQ Figure \* ARABIC </w:instrText>
+      </w:r>
+      <w:r>
+        <w:fldChar w:fldCharType="separate"/>
+      </w:r>
+      <w:r>
+        <w:rPr>
+          <w:noProof/>
+        </w:rPr>
+        <w:t>9</w:t>
+      </w:r>
+      <w:r>
+        <w:rPr>
+          <w:noProof/>
+        </w:rPr>
+        <w:fldChar w:fldCharType="end"/>
+      </w:r>
       <w:r>
         <w:t xml:space="preserve"> </w:t>
       </w:r>
@@ -15538,32 +15541,16 @@
         <w:ind w:left="1080"/>
       </w:pPr>
       <w:r>
-        <w:t xml:space="preserve">These services can be identified because their addresses are finished in </w:t>
-      </w:r>
-      <w:proofErr w:type="gramStart"/>
-      <w:r>
-        <w:t>“.onion</w:t>
-      </w:r>
-      <w:proofErr w:type="gramEnd"/>
-      <w:r>
-        <w:t>” and any of them requires that any citizen executes the rendezvous protocols to contact the service in an anonymous way.</w:t>
-      </w:r>
-      <w:r>
-        <w:t xml:space="preserve"> That is one of the reasons that THS is linked with various illegal activity but “Tor is critical technology not just in terms of privacy protection but in </w:t>
-      </w:r>
-      <w:proofErr w:type="spellStart"/>
-      <w:r>
-        <w:t>defen</w:t>
+        <w:t>These services can be identified because their addresses are finished in “.onion” and any of them requires that any citizen executes the rendezvous protocols to contact the service in an anonymous way.</w:t>
+      </w:r>
+      <w:r>
+        <w:t xml:space="preserve"> That is one of the reasons that THS is linked with various illegal activity but “Tor is critical technology not just in terms of privacy protection but in defen</w:t>
       </w:r>
       <w:r>
         <w:t>c</w:t>
       </w:r>
       <w:r>
-        <w:t>e</w:t>
-      </w:r>
-      <w:proofErr w:type="spellEnd"/>
-      <w:r>
-        <w:t xml:space="preserve"> of our publication right”</w:t>
+        <w:t>e of our publication right”</w:t>
       </w:r>
       <w:sdt>
         <w:sdtPr>
@@ -15679,15 +15666,7 @@
       </w:r>
       <w:r>
         <w:lastRenderedPageBreak/>
-        <w:t>alphanumeric characters. Then, the client searches for information in a directory node (</w:t>
-      </w:r>
-      <w:proofErr w:type="spellStart"/>
-      <w:r>
-        <w:t>HSDir</w:t>
-      </w:r>
-      <w:proofErr w:type="spellEnd"/>
-      <w:r>
-        <w:t>) that is basically a hash table (DHT)</w:t>
+        <w:t>alphanumeric characters. Then, the client searches for information in a directory node (HSDir) that is basically a hash table (DHT)</w:t>
       </w:r>
       <w:r>
         <w:t xml:space="preserve"> distributed (among all nodes in </w:t>
@@ -15711,10 +15690,7 @@
         <w:t xml:space="preserve">the </w:t>
       </w:r>
       <w:r>
-        <w:t xml:space="preserve">user, and </w:t>
-      </w:r>
-      <w:r>
-        <w:t>between them and the server. Therefore, none knows the identity of each part.</w:t>
+        <w:t>user, and between them and the server. Therefore, none knows the identity of each part.</w:t>
       </w:r>
       <w:r>
         <w:t xml:space="preserve"> In addition, each Tor message is a fixed 512B which creates another “layer” of indistinguishability of Tor’s traffic analysis movement only inside the network.</w:t>
@@ -15747,7 +15723,10 @@
         <w:t>s</w:t>
       </w:r>
       <w:r>
-        <w:t xml:space="preserve"> will be excluded from </w:t>
+        <w:t xml:space="preserve"> will </w:t>
+      </w:r>
+      <w:r>
+        <w:t xml:space="preserve">be excluded from </w:t>
       </w:r>
       <w:r>
         <w:t xml:space="preserve">the </w:t>
@@ -15760,6 +15739,281 @@
       </w:r>
       <w:r>
         <w:t>server to RP.</w:t>
+      </w:r>
+    </w:p>
+    <w:p>
+      <w:pPr>
+        <w:ind w:left="1080"/>
+      </w:pPr>
+      <w:r>
+        <w:t xml:space="preserve">As a final note Hidden services use another different WEB protocol for </w:t>
+      </w:r>
+      <w:r>
+        <w:t>interfacing with services on top of them meaning its just another language of the web that normal WEB</w:t>
+      </w:r>
+      <w:r>
+        <w:t xml:space="preserve"> services</w:t>
+      </w:r>
+      <w:r>
+        <w:t xml:space="preserve"> (Clearnet/surface/deep-web) </w:t>
+      </w:r>
+      <w:r>
+        <w:t>like google it’s not implemented to talk to</w:t>
+      </w:r>
+      <w:r>
+        <w:t xml:space="preserve"> this Dark web protocol there is no API</w:t>
+      </w:r>
+      <w:r>
+        <w:t xml:space="preserve"> and</w:t>
+      </w:r>
+      <w:r>
+        <w:t xml:space="preserve"> cannot index cannot talk</w:t>
+      </w:r>
+      <w:r>
+        <w:t xml:space="preserve"> </w:t>
+      </w:r>
+      <w:r>
+        <w:t>to</w:t>
+      </w:r>
+      <w:r>
+        <w:t xml:space="preserve"> Dark web</w:t>
+      </w:r>
+      <w:r>
+        <w:t>.</w:t>
+      </w:r>
+      <w:r>
+        <w:t xml:space="preserve"> If someone with knowledge how Dark web works can easily create an API that extracts Hidden services by indexing them and posting them in Clearnet</w:t>
+      </w:r>
+      <w:r>
+        <w:t xml:space="preserve"> (normal web)</w:t>
+      </w:r>
+      <w:r>
+        <w:t xml:space="preserve"> </w:t>
+      </w:r>
+      <w:r>
+        <w:t>on</w:t>
+      </w:r>
+      <w:r>
+        <w:t xml:space="preserve"> a public forum</w:t>
+      </w:r>
+      <w:r>
+        <w:t xml:space="preserve"> (also to note that Dark web can be indexed because is a normal web just different from the usual we know e.g., torch dark web search engine or Hidden wiki)</w:t>
+      </w:r>
+      <w:r>
+        <w:t>.</w:t>
+      </w:r>
+    </w:p>
+    <w:p>
+      <w:pPr>
+        <w:ind w:left="1080"/>
+      </w:pPr>
+      <w:r>
+        <w:t>To sum up</w:t>
+      </w:r>
+      <w:r>
+        <w:t xml:space="preserve"> HS hide server physical location IP through use of </w:t>
+      </w:r>
+      <w:r>
+        <w:t>onion protocol by choosing randomly some relays and build circuits to them and ask the</w:t>
+      </w:r>
+      <w:r>
+        <w:t>m</w:t>
+      </w:r>
+      <w:r>
+        <w:t xml:space="preserve"> to act</w:t>
+      </w:r>
+      <w:r>
+        <w:t xml:space="preserve"> as IP by telling them </w:t>
+      </w:r>
+      <w:r>
+        <w:t xml:space="preserve">a public key then the onion service assembles </w:t>
+      </w:r>
+      <w:r>
+        <w:t>an</w:t>
+      </w:r>
+      <w:r>
+        <w:t xml:space="preserve"> onion services descriptor which contains its public key</w:t>
+      </w:r>
+      <w:r>
+        <w:t xml:space="preserve"> (of server)</w:t>
+      </w:r>
+      <w:r>
+        <w:t xml:space="preserve"> and a summary of each IP</w:t>
+      </w:r>
+      <w:r>
+        <w:t xml:space="preserve"> </w:t>
+      </w:r>
+      <w:r>
+        <w:t>and signs this descriptor with his private key.</w:t>
+      </w:r>
+      <w:r>
+        <w:t xml:space="preserve"> Then uploads this descriptor to a distributed hash table like torrent </w:t>
+      </w:r>
+      <w:r>
+        <w:t>are tracked these days and this descriptor is the onion address e.g., dshjad786ndds.onion</w:t>
+      </w:r>
+      <w:r>
+        <w:t xml:space="preserve"> (alphanumeric characters) if its V2</w:t>
+      </w:r>
+      <w:r>
+        <w:t xml:space="preserve"> is a </w:t>
+      </w:r>
+      <w:r>
+        <w:t>16-character</w:t>
+      </w:r>
+      <w:r>
+        <w:t xml:space="preserve"> or 56</w:t>
+      </w:r>
+      <w:r>
+        <w:t>-character</w:t>
+      </w:r>
+      <w:r>
+        <w:t xml:space="preserve"> </w:t>
+      </w:r>
+      <w:r>
+        <w:t>(</w:t>
+      </w:r>
+      <w:r>
+        <w:t>for V3</w:t>
+      </w:r>
+      <w:r>
+        <w:t>)</w:t>
+      </w:r>
+      <w:r>
+        <w:t xml:space="preserve"> name that is derived from </w:t>
+      </w:r>
+      <w:r>
+        <w:lastRenderedPageBreak/>
+        <w:t>services public key</w:t>
+      </w:r>
+      <w:r>
+        <w:t>.</w:t>
+      </w:r>
+      <w:r>
+        <w:t xml:space="preserve"> These addresses do not use DNS and there is not one in order to take </w:t>
+      </w:r>
+      <w:r>
+        <w:t xml:space="preserve">them </w:t>
+      </w:r>
+      <w:r>
+        <w:t xml:space="preserve">down </w:t>
+      </w:r>
+      <w:r>
+        <w:t>as central authority like what happens in Clearnet</w:t>
+      </w:r>
+      <w:r>
+        <w:t xml:space="preserve">. </w:t>
+      </w:r>
+      <w:r>
+        <w:t>So,</w:t>
+      </w:r>
+      <w:r>
+        <w:t xml:space="preserve"> to resolve this Tor uses </w:t>
+      </w:r>
+      <w:r>
+        <w:t xml:space="preserve">a </w:t>
+      </w:r>
+      <w:r>
+        <w:t>Conse</w:t>
+      </w:r>
+      <w:r>
+        <w:t>n</w:t>
+      </w:r>
+      <w:r>
+        <w:t xml:space="preserve">sus </w:t>
+      </w:r>
+      <w:r>
+        <w:t xml:space="preserve">of directory </w:t>
+      </w:r>
+      <w:r>
+        <w:t>authorities’</w:t>
+      </w:r>
+      <w:r>
+        <w:t xml:space="preserve"> </w:t>
+      </w:r>
+      <w:r>
+        <w:t xml:space="preserve">nodes </w:t>
+      </w:r>
+      <w:r>
+        <w:t xml:space="preserve">which they are special relays in Tor network scattered </w:t>
+      </w:r>
+      <w:r>
+        <w:t>and clustered while they are responsible to update and distribute a</w:t>
+      </w:r>
+      <w:r>
+        <w:t xml:space="preserve"> master</w:t>
+      </w:r>
+      <w:r>
+        <w:t xml:space="preserve"> list of all Tor relays</w:t>
+      </w:r>
+      <w:r>
+        <w:t xml:space="preserve"> by making a vote</w:t>
+      </w:r>
+      <w:r>
+        <w:t xml:space="preserve"> </w:t>
+      </w:r>
+      <w:r>
+        <w:t xml:space="preserve">and thus reaching the consensus (common </w:t>
+      </w:r>
+      <w:r>
+        <w:t xml:space="preserve">vote) </w:t>
+      </w:r>
+      <w:r>
+        <w:t>of that list</w:t>
+      </w:r>
+      <w:r>
+        <w:t xml:space="preserve"> (v3 </w:t>
+      </w:r>
+      <w:r>
+        <w:t xml:space="preserve">only </w:t>
+      </w:r>
+      <w:r>
+        <w:t>addresses</w:t>
+      </w:r>
+      <w:r>
+        <w:t xml:space="preserve"> are </w:t>
+      </w:r>
+      <w:r>
+        <w:t>being</w:t>
+      </w:r>
+      <w:r>
+        <w:t xml:space="preserve"> hold in this directory)</w:t>
+      </w:r>
+      <w:r>
+        <w:rPr>
+          <w:rStyle w:val="FootnoteReference"/>
+        </w:rPr>
+        <w:footnoteReference w:id="14"/>
+      </w:r>
+      <w:r>
+        <w:t xml:space="preserve">. </w:t>
+      </w:r>
+      <w:r>
+        <w:t>Basically,</w:t>
+      </w:r>
+      <w:r>
+        <w:t xml:space="preserve"> they are gate keepers tracking status of Tor relays as valid or not</w:t>
+      </w:r>
+      <w:r>
+        <w:t>, online/offline</w:t>
+      </w:r>
+      <w:r>
+        <w:t xml:space="preserve">, bandwidth status </w:t>
+      </w:r>
+      <w:r>
+        <w:t>of</w:t>
+      </w:r>
+      <w:r>
+        <w:t xml:space="preserve"> HS relays</w:t>
+      </w:r>
+      <w:r>
+        <w:t xml:space="preserve"> </w:t>
+      </w:r>
+      <w:r>
+        <w:t>et al</w:t>
+      </w:r>
+      <w:r>
+        <w:t>.</w:t>
       </w:r>
     </w:p>
     <w:p>
@@ -15891,7 +16145,6 @@
         <w:rPr>
           <w:noProof/>
         </w:rPr>
-        <w:lastRenderedPageBreak/>
         <w:drawing>
           <wp:inline distT="0" distB="0" distL="0" distR="0" wp14:anchorId="3430752F" wp14:editId="46216564">
             <wp:extent cx="5943600" cy="3698240"/>
@@ -15952,14 +16205,27 @@
       <w:r>
         <w:t xml:space="preserve">Figure </w:t>
       </w:r>
-      <w:fldSimple w:instr=" SEQ Figure \* ARABIC ">
-        <w:r>
-          <w:rPr>
-            <w:noProof/>
-          </w:rPr>
-          <w:t>10</w:t>
-        </w:r>
-      </w:fldSimple>
+      <w:r>
+        <w:fldChar w:fldCharType="begin"/>
+      </w:r>
+      <w:r>
+        <w:instrText xml:space="preserve"> SEQ Figure \* ARABIC </w:instrText>
+      </w:r>
+      <w:r>
+        <w:fldChar w:fldCharType="separate"/>
+      </w:r>
+      <w:r>
+        <w:rPr>
+          <w:noProof/>
+        </w:rPr>
+        <w:t>10</w:t>
+      </w:r>
+      <w:r>
+        <w:rPr>
+          <w:noProof/>
+        </w:rPr>
+        <w:fldChar w:fldCharType="end"/>
+      </w:r>
       <w:bookmarkEnd w:id="66"/>
       <w:r>
         <w:t xml:space="preserve"> Normal Onion Routing and Hidden Services</w:t>
@@ -15995,7 +16261,7 @@
         <w:rPr>
           <w:rStyle w:val="FootnoteReference"/>
         </w:rPr>
-        <w:footnoteReference w:id="14"/>
+        <w:footnoteReference w:id="15"/>
       </w:r>
       <w:r>
         <w:t xml:space="preserve"> </w:t>
@@ -16016,7 +16282,7 @@
         <w:rPr>
           <w:rStyle w:val="FootnoteReference"/>
         </w:rPr>
-        <w:footnoteReference w:id="15"/>
+        <w:footnoteReference w:id="16"/>
       </w:r>
       <w:r>
         <w:t xml:space="preserve"> </w:t>
@@ -16040,7 +16306,11 @@
         <w:t xml:space="preserve"> you are in trouble</w:t>
       </w:r>
       <w:r>
-        <w:t xml:space="preserve"> (meaning that in entry and exit more than 1 connection/user could be alive</w:t>
+        <w:t xml:space="preserve"> (meaning that in </w:t>
+      </w:r>
+      <w:r>
+        <w:lastRenderedPageBreak/>
+        <w:t>entry and exit more than 1 connection/user could be alive</w:t>
       </w:r>
       <w:r>
         <w:t xml:space="preserve"> and track down the pattern</w:t>
@@ -16158,10 +16428,7 @@
         <w:t>,</w:t>
       </w:r>
       <w:r>
-        <w:t xml:space="preserve"> </w:t>
-      </w:r>
-      <w:r>
-        <w:t xml:space="preserve">E2EE is delayed up to 2023 due to concerned </w:t>
+        <w:t xml:space="preserve"> E2EE is delayed up to 2023 due to concerned </w:t>
       </w:r>
       <w:r>
         <w:t xml:space="preserve">parties to ensure bad actors do not abuse the system </w:t>
@@ -16274,11 +16541,7 @@
         <w:fldChar w:fldCharType="end"/>
       </w:r>
       <w:r>
-        <w:t xml:space="preserve">) we can see where </w:t>
-      </w:r>
-      <w:r>
-        <w:lastRenderedPageBreak/>
-        <w:t>encryption is permitted or almost banned.</w:t>
+        <w:t>) we can see where encryption is permitted or almost banned.</w:t>
       </w:r>
       <w:r>
         <w:t xml:space="preserve"> Again, this is a very controversial thing because there is not a clear answer/solution for what is right or wrong.</w:t>
@@ -16290,7 +16553,10 @@
         <w:jc w:val="both"/>
       </w:pPr>
       <w:r>
-        <w:t xml:space="preserve">Web 3.0 comes to help even more with this problem where privacy becomes a bigger thing for the anxious end-user </w:t>
+        <w:t xml:space="preserve">Web 3.0 comes to help even more with this problem where privacy becomes a </w:t>
+      </w:r>
+      <w:r>
+        <w:t xml:space="preserve">bigger thing for the anxious end-user </w:t>
       </w:r>
       <w:sdt>
         <w:sdtPr>
@@ -16474,6 +16740,7 @@
         <w:rPr>
           <w:noProof/>
         </w:rPr>
+        <w:lastRenderedPageBreak/>
         <w:drawing>
           <wp:inline distT="0" distB="0" distL="0" distR="0" wp14:anchorId="4E45A0AE" wp14:editId="43FBA3D7">
             <wp:extent cx="5537517" cy="4381500"/>
@@ -16523,14 +16790,27 @@
       <w:r>
         <w:t xml:space="preserve">Figure </w:t>
       </w:r>
-      <w:fldSimple w:instr=" SEQ Figure \* ARABIC ">
-        <w:r>
-          <w:rPr>
-            <w:noProof/>
-          </w:rPr>
-          <w:t>11</w:t>
-        </w:r>
-      </w:fldSimple>
+      <w:r>
+        <w:fldChar w:fldCharType="begin"/>
+      </w:r>
+      <w:r>
+        <w:instrText xml:space="preserve"> SEQ Figure \* ARABIC </w:instrText>
+      </w:r>
+      <w:r>
+        <w:fldChar w:fldCharType="separate"/>
+      </w:r>
+      <w:r>
+        <w:rPr>
+          <w:noProof/>
+        </w:rPr>
+        <w:t>11</w:t>
+      </w:r>
+      <w:r>
+        <w:rPr>
+          <w:noProof/>
+        </w:rPr>
+        <w:fldChar w:fldCharType="end"/>
+      </w:r>
       <w:bookmarkEnd w:id="72"/>
       <w:r>
         <w:t xml:space="preserve"> </w:t>
@@ -16605,14 +16885,27 @@
       <w:r>
         <w:t xml:space="preserve">Figure </w:t>
       </w:r>
-      <w:fldSimple w:instr=" SEQ Figure \* ARABIC ">
-        <w:r>
-          <w:rPr>
-            <w:noProof/>
-          </w:rPr>
-          <w:t>12</w:t>
-        </w:r>
-      </w:fldSimple>
+      <w:r>
+        <w:fldChar w:fldCharType="begin"/>
+      </w:r>
+      <w:r>
+        <w:instrText xml:space="preserve"> SEQ Figure \* ARABIC </w:instrText>
+      </w:r>
+      <w:r>
+        <w:fldChar w:fldCharType="separate"/>
+      </w:r>
+      <w:r>
+        <w:rPr>
+          <w:noProof/>
+        </w:rPr>
+        <w:t>12</w:t>
+      </w:r>
+      <w:r>
+        <w:rPr>
+          <w:noProof/>
+        </w:rPr>
+        <w:fldChar w:fldCharType="end"/>
+      </w:r>
       <w:r>
         <w:t xml:space="preserve"> </w:t>
       </w:r>
@@ -16695,7 +16988,7 @@
         <w:rPr>
           <w:rStyle w:val="FootnoteReference"/>
         </w:rPr>
-        <w:footnoteReference w:id="16"/>
+        <w:footnoteReference w:id="17"/>
       </w:r>
       <w:r>
         <w:t xml:space="preserve"> </w:t>
@@ -16727,13 +17020,8 @@
       <w:r>
         <w:t>/DD-</w:t>
       </w:r>
-      <w:proofErr w:type="spellStart"/>
-      <w:r>
-        <w:t>Wrt</w:t>
-      </w:r>
-      <w:proofErr w:type="spellEnd"/>
-      <w:r>
-        <w:t xml:space="preserve"> </w:t>
+      <w:r>
+        <w:t xml:space="preserve">Wrt </w:t>
       </w:r>
       <w:r>
         <w:t>L</w:t>
@@ -17050,7 +17338,7 @@
         <w:rPr>
           <w:rStyle w:val="FootnoteReference"/>
         </w:rPr>
-        <w:footnoteReference w:id="17"/>
+        <w:footnoteReference w:id="18"/>
       </w:r>
     </w:p>
     <w:p>
@@ -17195,7 +17483,7 @@
         <w:rPr>
           <w:rStyle w:val="FootnoteReference"/>
         </w:rPr>
-        <w:footnoteReference w:id="18"/>
+        <w:footnoteReference w:id="19"/>
       </w:r>
     </w:p>
     <w:p>
@@ -17527,14 +17815,27 @@
       <w:r>
         <w:t xml:space="preserve">Figure </w:t>
       </w:r>
-      <w:fldSimple w:instr=" SEQ Figure \* ARABIC ">
-        <w:r>
-          <w:rPr>
-            <w:noProof/>
-          </w:rPr>
-          <w:t>13</w:t>
-        </w:r>
-      </w:fldSimple>
+      <w:r>
+        <w:fldChar w:fldCharType="begin"/>
+      </w:r>
+      <w:r>
+        <w:instrText xml:space="preserve"> SEQ Figure \* ARABIC </w:instrText>
+      </w:r>
+      <w:r>
+        <w:fldChar w:fldCharType="separate"/>
+      </w:r>
+      <w:r>
+        <w:rPr>
+          <w:noProof/>
+        </w:rPr>
+        <w:t>13</w:t>
+      </w:r>
+      <w:r>
+        <w:rPr>
+          <w:noProof/>
+        </w:rPr>
+        <w:fldChar w:fldCharType="end"/>
+      </w:r>
       <w:r>
         <w:t xml:space="preserve"> </w:t>
       </w:r>
@@ -17934,15 +18235,7 @@
         <w:jc w:val="both"/>
       </w:pPr>
       <w:r>
-        <w:t xml:space="preserve">Secure Browsing (HTTPS everywhere, </w:t>
-      </w:r>
-      <w:proofErr w:type="spellStart"/>
-      <w:r>
-        <w:t>NoScript</w:t>
-      </w:r>
-      <w:proofErr w:type="spellEnd"/>
-      <w:r>
-        <w:t xml:space="preserve"> and encrypted data)</w:t>
+        <w:t>Secure Browsing (HTTPS everywhere, NoScript and encrypted data)</w:t>
       </w:r>
     </w:p>
     <w:p>
@@ -17980,13 +18273,8 @@
         </w:numPr>
         <w:jc w:val="both"/>
       </w:pPr>
-      <w:proofErr w:type="gramStart"/>
-      <w:r>
-        <w:t>.onion</w:t>
-      </w:r>
-      <w:proofErr w:type="gramEnd"/>
-      <w:r>
-        <w:t xml:space="preserve"> websites (only accessible via </w:t>
+      <w:r>
+        <w:t xml:space="preserve">.onion websites (only accessible via </w:t>
       </w:r>
       <w:r>
         <w:t>through</w:t>
@@ -18177,7 +18465,7 @@
         <w:rPr>
           <w:rStyle w:val="FootnoteReference"/>
         </w:rPr>
-        <w:footnoteReference w:id="19"/>
+        <w:footnoteReference w:id="20"/>
       </w:r>
     </w:p>
     <w:p>
@@ -18196,7 +18484,7 @@
         <w:rPr>
           <w:rStyle w:val="FootnoteReference"/>
         </w:rPr>
-        <w:footnoteReference w:id="20"/>
+        <w:footnoteReference w:id="21"/>
       </w:r>
     </w:p>
     <w:p/>
@@ -18293,19 +18581,11 @@
                 <w:rStyle w:val="Strong"/>
               </w:rPr>
             </w:pPr>
-            <w:proofErr w:type="spellStart"/>
             <w:r>
               <w:rPr>
                 <w:rStyle w:val="Strong"/>
               </w:rPr>
-              <w:t>dVPN</w:t>
-            </w:r>
-            <w:proofErr w:type="spellEnd"/>
-            <w:r>
-              <w:rPr>
-                <w:rStyle w:val="Strong"/>
-              </w:rPr>
-              <w:t xml:space="preserve"> </w:t>
+              <w:t xml:space="preserve">dVPN </w:t>
             </w:r>
             <w:r>
               <w:rPr>
@@ -22233,21 +22513,13 @@
         <w:t xml:space="preserve"> </w:t>
       </w:r>
       <w:r>
-        <w:t xml:space="preserve">Automatically encrypt all inbound traffic for outgoing encrypted </w:t>
-      </w:r>
-      <w:proofErr w:type="spellStart"/>
-      <w:r>
-        <w:t>tunne</w:t>
+        <w:t>Automatically encrypt all inbound traffic for outgoing encrypted tunne</w:t>
       </w:r>
       <w:r>
         <w:t>l</w:t>
       </w:r>
       <w:r>
-        <w:t>led</w:t>
-      </w:r>
-      <w:proofErr w:type="spellEnd"/>
-      <w:r>
-        <w:t xml:space="preserve"> destinations.</w:t>
+        <w:t>led destinations.</w:t>
       </w:r>
     </w:p>
     <w:p>
@@ -23023,15 +23295,7 @@
         <w:t>.</w:t>
       </w:r>
       <w:r>
-        <w:t xml:space="preserve"> The main actual drawback is it </w:t>
-      </w:r>
-      <w:proofErr w:type="spellStart"/>
-      <w:r>
-        <w:t>doe</w:t>
-      </w:r>
-      <w:proofErr w:type="spellEnd"/>
-      <w:r>
-        <w:t xml:space="preserve"> not use E2EE so the user must be aware of </w:t>
+        <w:t xml:space="preserve"> The main actual drawback is it doe not use E2EE so the user must be aware of </w:t>
       </w:r>
       <w:r>
         <w:t xml:space="preserve">the </w:t>
@@ -23067,7 +23331,7 @@
         <w:rPr>
           <w:rStyle w:val="FootnoteReference"/>
         </w:rPr>
-        <w:footnoteReference w:id="21"/>
+        <w:footnoteReference w:id="22"/>
       </w:r>
       <w:r>
         <w:t>.</w:t>
@@ -23678,7 +23942,6 @@
       <w:r>
         <w:t xml:space="preserve">Tor has many options on how to operate we are going to examine how to setup a Tor Relay node and a Hidden Service Server. Both procedures require </w:t>
       </w:r>
-      <w:proofErr w:type="spellStart"/>
       <w:r>
         <w:rPr>
           <w:i/>
@@ -23686,7 +23949,6 @@
         </w:rPr>
         <w:t>torrc</w:t>
       </w:r>
-      <w:proofErr w:type="spellEnd"/>
       <w:r>
         <w:t xml:space="preserve"> file to be adjusted accordingly it is located under</w:t>
       </w:r>
@@ -23706,21 +23968,8 @@
         </w:numPr>
       </w:pPr>
       <w:r>
-        <w:t>Linux: /</w:t>
-      </w:r>
-      <w:proofErr w:type="spellStart"/>
-      <w:r>
-        <w:t>etc</w:t>
-      </w:r>
-      <w:proofErr w:type="spellEnd"/>
-      <w:r>
-        <w:t>/tor/</w:t>
-      </w:r>
-      <w:proofErr w:type="spellStart"/>
-      <w:r>
-        <w:t>torrc</w:t>
-      </w:r>
-      <w:proofErr w:type="spellEnd"/>
+        <w:t>Linux: /etc/tor/torrc</w:t>
+      </w:r>
     </w:p>
     <w:p>
       <w:pPr>
@@ -23734,40 +23983,14 @@
         <w:t xml:space="preserve">Windows: </w:t>
       </w:r>
       <w:r>
-        <w:t>“</w:t>
-      </w:r>
-      <w:proofErr w:type="spellStart"/>
-      <w:r>
-        <w:t>path_to_</w:t>
-      </w:r>
-      <w:proofErr w:type="gramStart"/>
-      <w:r>
-        <w:t>tor</w:t>
-      </w:r>
-      <w:proofErr w:type="spellEnd"/>
-      <w:r>
-        <w:t>“</w:t>
-      </w:r>
-      <w:proofErr w:type="gramEnd"/>
-      <w:r>
-        <w:t>\Tor Browser\Browser\</w:t>
-      </w:r>
-      <w:proofErr w:type="spellStart"/>
-      <w:r>
-        <w:t>TorBrowser</w:t>
-      </w:r>
-      <w:proofErr w:type="spellEnd"/>
-      <w:r>
-        <w:t>\Data\Tor</w:t>
-      </w:r>
-      <w:r>
-        <w:t>\</w:t>
-      </w:r>
-      <w:proofErr w:type="spellStart"/>
-      <w:r>
-        <w:t>torcc</w:t>
-      </w:r>
-      <w:proofErr w:type="spellEnd"/>
+        <w:t>“path_to_tor“</w:t>
+      </w:r>
+      <w:r>
+        <w:t>\Tor Browser\Browser\TorBrowser\Data\Tor</w:t>
+      </w:r>
+      <w:r>
+        <w:t>\torcc</w:t>
+      </w:r>
     </w:p>
     <w:p>
       <w:pPr>
@@ -23781,31 +24004,17 @@
         <w:t xml:space="preserve">macOS: </w:t>
       </w:r>
       <w:r>
-        <w:t>~/Library/Application Support/</w:t>
-      </w:r>
-      <w:proofErr w:type="spellStart"/>
-      <w:r>
-        <w:t>TorBrowser</w:t>
-      </w:r>
-      <w:proofErr w:type="spellEnd"/>
-      <w:r>
-        <w:t>-Data/Tor</w:t>
-      </w:r>
-      <w:r>
-        <w:t>/</w:t>
-      </w:r>
-      <w:proofErr w:type="spellStart"/>
-      <w:r>
-        <w:t>torrc</w:t>
-      </w:r>
-      <w:proofErr w:type="spellEnd"/>
+        <w:t>~/Library/Application Support/TorBrowser-Data/Tor</w:t>
+      </w:r>
+      <w:r>
+        <w:t>/torrc</w:t>
+      </w:r>
     </w:p>
     <w:p>
       <w:pPr>
         <w:pStyle w:val="Heading3"/>
       </w:pPr>
       <w:bookmarkStart w:id="105" w:name="_Toc89629755"/>
-      <w:proofErr w:type="spellStart"/>
       <w:r>
         <w:t>t</w:t>
       </w:r>
@@ -23813,19 +24022,13 @@
         <w:t>orrc</w:t>
       </w:r>
       <w:bookmarkEnd w:id="105"/>
-      <w:proofErr w:type="spellEnd"/>
     </w:p>
     <w:p>
       <w:pPr>
         <w:ind w:left="1080"/>
       </w:pPr>
-      <w:proofErr w:type="spellStart"/>
-      <w:r>
-        <w:t>torrc</w:t>
-      </w:r>
-      <w:proofErr w:type="spellEnd"/>
-      <w:r>
-        <w:t xml:space="preserve"> is a configuration file to edit how Tor will behave on various services such as Hidden service and </w:t>
+      <w:r>
+        <w:t xml:space="preserve">torrc is a configuration file to edit how Tor will behave on various services such as Hidden service and </w:t>
       </w:r>
       <w:r>
         <w:t xml:space="preserve">the </w:t>
@@ -24135,15 +24338,7 @@
         <w:t>/and</w:t>
       </w:r>
       <w:r>
-        <w:t xml:space="preserve"> virtual or could solution (e.g., </w:t>
-      </w:r>
-      <w:proofErr w:type="spellStart"/>
-      <w:r>
-        <w:t>DigitalOcean</w:t>
-      </w:r>
-      <w:proofErr w:type="spellEnd"/>
-      <w:r>
-        <w:t>)</w:t>
+        <w:t xml:space="preserve"> virtual or could solution (e.g., DigitalOcean)</w:t>
       </w:r>
     </w:p>
     <w:p>
@@ -24167,15 +24362,7 @@
         </w:numPr>
       </w:pPr>
       <w:r>
-        <w:t xml:space="preserve">Add repos if can’t find Tor in </w:t>
-      </w:r>
-      <w:proofErr w:type="spellStart"/>
-      <w:r>
-        <w:t>sudo</w:t>
-      </w:r>
-      <w:proofErr w:type="spellEnd"/>
-      <w:r>
-        <w:t xml:space="preserve"> apt install</w:t>
+        <w:t>Add repos if can’t find Tor in sudo apt install</w:t>
       </w:r>
     </w:p>
     <w:p>
@@ -24217,30 +24404,12 @@
           <w:numId w:val="28"/>
         </w:numPr>
       </w:pPr>
-      <w:proofErr w:type="spellStart"/>
-      <w:r>
-        <w:t>sudo</w:t>
-      </w:r>
-      <w:proofErr w:type="spellEnd"/>
-      <w:r>
-        <w:t xml:space="preserve"> n</w:t>
-      </w:r>
-      <w:r>
-        <w:t>ano /</w:t>
-      </w:r>
-      <w:proofErr w:type="spellStart"/>
-      <w:r>
-        <w:t>etc</w:t>
-      </w:r>
-      <w:proofErr w:type="spellEnd"/>
-      <w:r>
-        <w:t>/tor/</w:t>
-      </w:r>
-      <w:proofErr w:type="spellStart"/>
-      <w:r>
-        <w:t>torrc</w:t>
-      </w:r>
-      <w:proofErr w:type="spellEnd"/>
+      <w:r>
+        <w:t>sudo n</w:t>
+      </w:r>
+      <w:r>
+        <w:t>ano /etc/tor/torrc</w:t>
+      </w:r>
     </w:p>
     <w:p>
       <w:pPr>
@@ -24331,29 +24500,8 @@
           <w:numId w:val="28"/>
         </w:numPr>
       </w:pPr>
-      <w:proofErr w:type="spellStart"/>
-      <w:r>
-        <w:t>sudo</w:t>
-      </w:r>
-      <w:proofErr w:type="spellEnd"/>
-      <w:r>
-        <w:t xml:space="preserve"> tor or (</w:t>
-      </w:r>
-      <w:proofErr w:type="spellStart"/>
-      <w:r>
-        <w:t>systemctl</w:t>
-      </w:r>
-      <w:proofErr w:type="spellEnd"/>
-      <w:r>
-        <w:t xml:space="preserve"> enable tor and </w:t>
-      </w:r>
-      <w:proofErr w:type="spellStart"/>
-      <w:r>
-        <w:t>systemctl</w:t>
-      </w:r>
-      <w:proofErr w:type="spellEnd"/>
-      <w:r>
-        <w:t xml:space="preserve"> start tor)</w:t>
+      <w:r>
+        <w:t>sudo tor or (systemctl enable tor and systemctl start tor)</w:t>
       </w:r>
     </w:p>
     <w:p>
@@ -24368,15 +24516,7 @@
         <w:t>You will appear in public registry in couple of days after building trust level cause of traffic</w:t>
       </w:r>
       <w:r>
-        <w:t xml:space="preserve"> you can find </w:t>
-      </w:r>
-      <w:proofErr w:type="spellStart"/>
-      <w:r>
-        <w:t>moer</w:t>
-      </w:r>
-      <w:proofErr w:type="spellEnd"/>
-      <w:r>
-        <w:t xml:space="preserve"> in this </w:t>
+        <w:t xml:space="preserve"> you can find moer in this </w:t>
       </w:r>
       <w:r>
         <w:fldChar w:fldCharType="begin"/>
@@ -24411,13 +24551,8 @@
           <w:numId w:val="28"/>
         </w:numPr>
       </w:pPr>
-      <w:proofErr w:type="spellStart"/>
-      <w:r>
-        <w:t>Contratz</w:t>
-      </w:r>
-      <w:proofErr w:type="spellEnd"/>
-      <w:r>
-        <w:t xml:space="preserve"> you just </w:t>
+      <w:r>
+        <w:t xml:space="preserve">Contratz you just </w:t>
       </w:r>
       <w:r>
         <w:t>contribute</w:t>
@@ -24488,24 +24623,32 @@
       <w:r>
         <w:t xml:space="preserve">Figure </w:t>
       </w:r>
-      <w:fldSimple w:instr=" SEQ Figure \* ARABIC ">
-        <w:r>
-          <w:rPr>
-            <w:noProof/>
-          </w:rPr>
-          <w:t>14</w:t>
-        </w:r>
-      </w:fldSimple>
+      <w:r>
+        <w:fldChar w:fldCharType="begin"/>
+      </w:r>
+      <w:r>
+        <w:instrText xml:space="preserve"> SEQ Figure \* ARABIC </w:instrText>
+      </w:r>
+      <w:r>
+        <w:fldChar w:fldCharType="separate"/>
+      </w:r>
+      <w:r>
+        <w:rPr>
+          <w:noProof/>
+        </w:rPr>
+        <w:t>14</w:t>
+      </w:r>
+      <w:r>
+        <w:rPr>
+          <w:noProof/>
+        </w:rPr>
+        <w:fldChar w:fldCharType="end"/>
+      </w:r>
       <w:bookmarkEnd w:id="107"/>
       <w:r>
-        <w:t xml:space="preserve"> Tor relay config in </w:t>
-      </w:r>
-      <w:proofErr w:type="spellStart"/>
-      <w:r>
-        <w:t>torrc</w:t>
+        <w:t xml:space="preserve"> Tor relay config in torrc</w:t>
       </w:r>
       <w:bookmarkEnd w:id="108"/>
-      <w:proofErr w:type="spellEnd"/>
     </w:p>
     <w:p>
       <w:pPr>
@@ -24564,14 +24707,27 @@
       <w:r>
         <w:t xml:space="preserve">Figure </w:t>
       </w:r>
-      <w:fldSimple w:instr=" SEQ Figure \* ARABIC ">
-        <w:r>
-          <w:rPr>
-            <w:noProof/>
-          </w:rPr>
-          <w:t>15</w:t>
-        </w:r>
-      </w:fldSimple>
+      <w:r>
+        <w:fldChar w:fldCharType="begin"/>
+      </w:r>
+      <w:r>
+        <w:instrText xml:space="preserve"> SEQ Figure \* ARABIC </w:instrText>
+      </w:r>
+      <w:r>
+        <w:fldChar w:fldCharType="separate"/>
+      </w:r>
+      <w:r>
+        <w:rPr>
+          <w:noProof/>
+        </w:rPr>
+        <w:t>15</w:t>
+      </w:r>
+      <w:r>
+        <w:rPr>
+          <w:noProof/>
+        </w:rPr>
+        <w:fldChar w:fldCharType="end"/>
+      </w:r>
       <w:bookmarkEnd w:id="109"/>
       <w:r>
         <w:t xml:space="preserve"> Tor metrics</w:t>
@@ -24647,15 +24803,7 @@
         </w:numPr>
       </w:pPr>
       <w:r>
-        <w:t xml:space="preserve">Either to Physical machine, virtual machine or cloud solution (e.g., </w:t>
-      </w:r>
-      <w:proofErr w:type="spellStart"/>
-      <w:r>
-        <w:t>DigitalOcean</w:t>
-      </w:r>
-      <w:proofErr w:type="spellEnd"/>
-      <w:r>
-        <w:t>)</w:t>
+        <w:t>Either to Physical machine, virtual machine or cloud solution (e.g., DigitalOcean)</w:t>
       </w:r>
     </w:p>
     <w:p>
@@ -24724,15 +24872,7 @@
         <w:t xml:space="preserve"> </w:t>
       </w:r>
       <w:r>
-        <w:t xml:space="preserve">in </w:t>
-      </w:r>
-      <w:proofErr w:type="spellStart"/>
-      <w:r>
-        <w:t>sudo</w:t>
-      </w:r>
-      <w:proofErr w:type="spellEnd"/>
-      <w:r>
-        <w:t xml:space="preserve"> apt install</w:t>
+        <w:t>in sudo apt install</w:t>
       </w:r>
     </w:p>
     <w:p>
@@ -24743,19 +24883,9 @@
           <w:numId w:val="27"/>
         </w:numPr>
       </w:pPr>
-      <w:proofErr w:type="spellStart"/>
-      <w:r>
-        <w:t>mkdir</w:t>
-      </w:r>
-      <w:proofErr w:type="spellEnd"/>
-      <w:r>
-        <w:t xml:space="preserve"> </w:t>
-      </w:r>
-      <w:proofErr w:type="spellStart"/>
-      <w:r>
-        <w:t>tor_service</w:t>
-      </w:r>
-      <w:proofErr w:type="spellEnd"/>
+      <w:r>
+        <w:t>mkdir tor_service</w:t>
+      </w:r>
       <w:r>
         <w:t xml:space="preserve"> (anywhere)</w:t>
       </w:r>
@@ -24769,13 +24899,8 @@
         </w:numPr>
       </w:pPr>
       <w:r>
-        <w:t xml:space="preserve">cd </w:t>
-      </w:r>
-      <w:proofErr w:type="spellStart"/>
-      <w:r>
-        <w:t>tor_service</w:t>
-      </w:r>
-      <w:proofErr w:type="spellEnd"/>
+        <w:t>cd tor_service</w:t>
+      </w:r>
     </w:p>
     <w:p>
       <w:pPr>
@@ -24786,17 +24911,7 @@
         </w:numPr>
       </w:pPr>
       <w:r>
-        <w:t xml:space="preserve">python3-m </w:t>
-      </w:r>
-      <w:proofErr w:type="spellStart"/>
-      <w:proofErr w:type="gramStart"/>
-      <w:r>
-        <w:t>http.server</w:t>
-      </w:r>
-      <w:proofErr w:type="spellEnd"/>
-      <w:proofErr w:type="gramEnd"/>
-      <w:r>
-        <w:t xml:space="preserve"> –bind 127.0.0.1 8080</w:t>
+        <w:t>python3-m http.server –bind 127.0.0.1 8080</w:t>
       </w:r>
     </w:p>
     <w:p>
@@ -24868,15 +24983,7 @@
         </w:numPr>
       </w:pPr>
       <w:r>
-        <w:t xml:space="preserve">Open a Web Browser and type </w:t>
-      </w:r>
-      <w:proofErr w:type="spellStart"/>
-      <w:r>
-        <w:t>url</w:t>
-      </w:r>
-      <w:proofErr w:type="spellEnd"/>
-      <w:r>
-        <w:t xml:space="preserve"> to port “localhost:8080”. The Web page runs on Python in local machine now we want to host it in Tor</w:t>
+        <w:t>Open a Web Browser and type url to port “localhost:8080”. The Web page runs on Python in local machine now we want to host it in Tor</w:t>
       </w:r>
     </w:p>
     <w:p>
@@ -24899,13 +25006,8 @@
           <w:numId w:val="27"/>
         </w:numPr>
       </w:pPr>
-      <w:proofErr w:type="spellStart"/>
-      <w:r>
-        <w:t>sudo</w:t>
-      </w:r>
-      <w:proofErr w:type="spellEnd"/>
-      <w:r>
-        <w:t xml:space="preserve"> apt update</w:t>
+      <w:r>
+        <w:t>sudo apt update</w:t>
       </w:r>
     </w:p>
     <w:p>
@@ -24916,22 +25018,9 @@
           <w:numId w:val="27"/>
         </w:numPr>
       </w:pPr>
-      <w:proofErr w:type="spellStart"/>
       <w:r>
         <w:lastRenderedPageBreak/>
-        <w:t>sudo</w:t>
-      </w:r>
-      <w:proofErr w:type="spellEnd"/>
-      <w:r>
-        <w:t xml:space="preserve"> apt install -y tor </w:t>
-      </w:r>
-      <w:proofErr w:type="spellStart"/>
-      <w:r>
-        <w:t>torbrowser</w:t>
-      </w:r>
-      <w:proofErr w:type="spellEnd"/>
-      <w:r>
-        <w:t>-launcher</w:t>
+        <w:t>sudo apt install -y tor torbrowser-launcher</w:t>
       </w:r>
     </w:p>
     <w:p>
@@ -24942,13 +25031,8 @@
           <w:numId w:val="27"/>
         </w:numPr>
       </w:pPr>
-      <w:proofErr w:type="spellStart"/>
-      <w:r>
-        <w:t>whereis</w:t>
-      </w:r>
-      <w:proofErr w:type="spellEnd"/>
-      <w:r>
-        <w:t xml:space="preserve"> tor</w:t>
+      <w:r>
+        <w:t>whereis tor</w:t>
       </w:r>
     </w:p>
     <w:p>
@@ -24960,15 +25044,7 @@
         </w:numPr>
       </w:pPr>
       <w:r>
-        <w:t>cd /</w:t>
-      </w:r>
-      <w:proofErr w:type="spellStart"/>
-      <w:r>
-        <w:t>etc</w:t>
-      </w:r>
-      <w:proofErr w:type="spellEnd"/>
-      <w:r>
-        <w:t>/tor</w:t>
+        <w:t>cd /etc/tor</w:t>
       </w:r>
     </w:p>
     <w:p>
@@ -24979,19 +25055,9 @@
           <w:numId w:val="27"/>
         </w:numPr>
       </w:pPr>
-      <w:proofErr w:type="spellStart"/>
-      <w:r>
-        <w:t>sudo</w:t>
-      </w:r>
-      <w:proofErr w:type="spellEnd"/>
-      <w:r>
-        <w:t xml:space="preserve"> nano </w:t>
-      </w:r>
-      <w:proofErr w:type="spellStart"/>
-      <w:r>
-        <w:t>torrc</w:t>
-      </w:r>
-      <w:proofErr w:type="spellEnd"/>
+      <w:r>
+        <w:t>sudo nano torrc</w:t>
+      </w:r>
     </w:p>
     <w:p>
       <w:pPr>
@@ -25046,13 +25112,8 @@
           <w:numId w:val="27"/>
         </w:numPr>
       </w:pPr>
-      <w:proofErr w:type="spellStart"/>
-      <w:r>
-        <w:t>sudo</w:t>
-      </w:r>
-      <w:proofErr w:type="spellEnd"/>
-      <w:r>
-        <w:t xml:space="preserve"> tor</w:t>
+      <w:r>
+        <w:t>sudo tor</w:t>
       </w:r>
     </w:p>
     <w:p>
@@ -25067,39 +25128,7 @@
         <w:t xml:space="preserve">The hidden service is running </w:t>
       </w:r>
       <w:r>
-        <w:t xml:space="preserve">in order to see it in Tor browser you need the </w:t>
-      </w:r>
-      <w:proofErr w:type="gramStart"/>
-      <w:r>
-        <w:t>“.onion</w:t>
-      </w:r>
-      <w:proofErr w:type="gramEnd"/>
-      <w:r>
-        <w:t>” address you can get it in cd /var/lib/tor/</w:t>
-      </w:r>
-      <w:proofErr w:type="spellStart"/>
-      <w:r>
-        <w:t>hidden_service</w:t>
-      </w:r>
-      <w:proofErr w:type="spellEnd"/>
-      <w:r>
-        <w:t xml:space="preserve"> as a </w:t>
-      </w:r>
-      <w:proofErr w:type="spellStart"/>
-      <w:r>
-        <w:t>sudo</w:t>
-      </w:r>
-      <w:proofErr w:type="spellEnd"/>
-      <w:r>
-        <w:t xml:space="preserve"> </w:t>
-      </w:r>
-      <w:proofErr w:type="spellStart"/>
-      <w:r>
-        <w:t>su</w:t>
-      </w:r>
-      <w:proofErr w:type="spellEnd"/>
-      <w:r>
-        <w:t xml:space="preserve"> user before go there as depicted in</w:t>
+        <w:t>in order to see it in Tor browser you need the “.onion” address you can get it in cd /var/lib/tor/hidden_service as a sudo su user before go there as depicted in</w:t>
       </w:r>
       <w:r>
         <w:t xml:space="preserve"> </w:t>
@@ -25155,15 +25184,7 @@
         <w:ind w:left="1440"/>
       </w:pPr>
       <w:r>
-        <w:t xml:space="preserve">Is recommended to have your own dedicated server like </w:t>
-      </w:r>
-      <w:proofErr w:type="spellStart"/>
-      <w:r>
-        <w:t>apache</w:t>
-      </w:r>
-      <w:proofErr w:type="spellEnd"/>
-      <w:r>
-        <w:t>, tomcat or any other HTTP software because you are going to run long-term and get a lot of traffic probably so python server maybe not suitable for the job.</w:t>
+        <w:t>Is recommended to have your own dedicated server like apache, tomcat or any other HTTP software because you are going to run long-term and get a lot of traffic probably so python server maybe not suitable for the job.</w:t>
       </w:r>
     </w:p>
     <w:p>
@@ -25230,25 +25251,30 @@
       <w:r>
         <w:t xml:space="preserve">Figure </w:t>
       </w:r>
-      <w:fldSimple w:instr=" SEQ Figure \* ARABIC ">
-        <w:r>
-          <w:rPr>
-            <w:noProof/>
-          </w:rPr>
-          <w:t>16</w:t>
-        </w:r>
-      </w:fldSimple>
+      <w:r>
+        <w:fldChar w:fldCharType="begin"/>
+      </w:r>
+      <w:r>
+        <w:instrText xml:space="preserve"> SEQ Figure \* ARABIC </w:instrText>
+      </w:r>
+      <w:r>
+        <w:fldChar w:fldCharType="separate"/>
+      </w:r>
+      <w:r>
+        <w:rPr>
+          <w:noProof/>
+        </w:rPr>
+        <w:t>16</w:t>
+      </w:r>
+      <w:r>
+        <w:rPr>
+          <w:noProof/>
+        </w:rPr>
+        <w:fldChar w:fldCharType="end"/>
+      </w:r>
       <w:bookmarkEnd w:id="112"/>
       <w:r>
-        <w:t xml:space="preserve"> </w:t>
-      </w:r>
-      <w:proofErr w:type="spellStart"/>
-      <w:r>
-        <w:t>torrc</w:t>
-      </w:r>
-      <w:proofErr w:type="spellEnd"/>
-      <w:r>
-        <w:t xml:space="preserve"> for hidden services</w:t>
+        <w:t xml:space="preserve"> torrc for hidden services</w:t>
       </w:r>
       <w:bookmarkEnd w:id="113"/>
     </w:p>
@@ -25309,31 +25335,36 @@
       <w:r>
         <w:t xml:space="preserve">Figure </w:t>
       </w:r>
-      <w:fldSimple w:instr=" SEQ Figure \* ARABIC ">
-        <w:r>
-          <w:rPr>
-            <w:noProof/>
-          </w:rPr>
-          <w:t>17</w:t>
-        </w:r>
-      </w:fldSimple>
+      <w:r>
+        <w:fldChar w:fldCharType="begin"/>
+      </w:r>
+      <w:r>
+        <w:instrText xml:space="preserve"> SEQ Figure \* ARABIC </w:instrText>
+      </w:r>
+      <w:r>
+        <w:fldChar w:fldCharType="separate"/>
+      </w:r>
+      <w:r>
+        <w:rPr>
+          <w:noProof/>
+        </w:rPr>
+        <w:t>17</w:t>
+      </w:r>
+      <w:r>
+        <w:rPr>
+          <w:noProof/>
+        </w:rPr>
+        <w:fldChar w:fldCharType="end"/>
+      </w:r>
       <w:bookmarkEnd w:id="114"/>
       <w:r>
-        <w:t xml:space="preserve"> Find </w:t>
-      </w:r>
-      <w:proofErr w:type="gramStart"/>
-      <w:r>
-        <w:t>your .onion</w:t>
-      </w:r>
-      <w:proofErr w:type="gramEnd"/>
-      <w:r>
-        <w:t xml:space="preserve"> address</w:t>
+        <w:t xml:space="preserve"> Find your .onion address</w:t>
       </w:r>
       <w:bookmarkEnd w:id="115"/>
     </w:p>
     <w:p/>
-    <w:bookmarkStart w:id="116" w:name="_Toc89629758" w:displacedByCustomXml="next"/>
-    <w:bookmarkStart w:id="117" w:name="_Toc89480429" w:displacedByCustomXml="next"/>
+    <w:bookmarkStart w:id="116" w:name="_Toc89480429" w:displacedByCustomXml="next"/>
+    <w:bookmarkStart w:id="117" w:name="_Toc89629758" w:displacedByCustomXml="next"/>
     <w:sdt>
       <w:sdtPr>
         <w:rPr>
@@ -29429,17 +29460,7 @@
               <w:t>systems</w:t>
             </w:r>
             <w:r>
-              <w:t xml:space="preserve"> (e.g., you configure for sending and receiving traffic in a pc a proxy </w:t>
-            </w:r>
-            <w:proofErr w:type="spellStart"/>
-            <w:proofErr w:type="gramStart"/>
-            <w:r>
-              <w:t>IP:Port</w:t>
-            </w:r>
-            <w:proofErr w:type="spellEnd"/>
-            <w:proofErr w:type="gramEnd"/>
-            <w:r>
-              <w:t xml:space="preserve"> + credentials if any</w:t>
+              <w:t xml:space="preserve"> (e.g., you configure for sending and receiving traffic in a pc a proxy IP:Port + credentials if any</w:t>
             </w:r>
             <w:r>
               <w:t xml:space="preserve"> this can apply to Application level meaning specific application requires proxy in order to communicate or Operating System level that you configure a proxy/socks and your traffic is going through the proxy as relay instead of sending it from your pc directly to Target Service</w:t>
@@ -29634,16 +29655,11 @@
               <w:t xml:space="preserve"> part</w:t>
             </w:r>
             <w:r>
-              <w:t xml:space="preserve"> without </w:t>
-            </w:r>
-            <w:proofErr w:type="gramStart"/>
-            <w:r>
-              <w:t>index</w:t>
+              <w:t xml:space="preserve"> without index</w:t>
             </w:r>
             <w:r>
               <w:t>.</w:t>
             </w:r>
-            <w:proofErr w:type="gramEnd"/>
           </w:p>
         </w:tc>
       </w:tr>
@@ -30007,15 +30023,7 @@
           </w:tcPr>
           <w:p>
             <w:r>
-              <w:t>Key exchange (e.g., Diffie-</w:t>
-            </w:r>
-            <w:proofErr w:type="spellStart"/>
-            <w:r>
-              <w:t>hellman</w:t>
-            </w:r>
-            <w:proofErr w:type="spellEnd"/>
-            <w:r>
-              <w:t>)</w:t>
+              <w:t>Key exchange (e.g., Diffie-hellman)</w:t>
             </w:r>
           </w:p>
         </w:tc>
@@ -30266,15 +30274,7 @@
               <w:t>certification</w:t>
             </w:r>
             <w:r>
-              <w:t xml:space="preserve"> of a fingerprint meaning </w:t>
-            </w:r>
-            <w:proofErr w:type="spellStart"/>
-            <w:r>
-              <w:t>its</w:t>
-            </w:r>
-            <w:proofErr w:type="spellEnd"/>
-            <w:r>
-              <w:t xml:space="preserve"> has been approved by other individuals or trusted </w:t>
+              <w:t xml:space="preserve"> of a fingerprint meaning its has been approved by other individuals or trusted </w:t>
             </w:r>
             <w:r>
               <w:t xml:space="preserve">dedicated </w:t>
@@ -31710,7 +31710,22 @@
         <w:footnoteRef/>
       </w:r>
       <w:r>
-        <w:t xml:space="preserve"> Exit Relays are public known</w:t>
+        <w:t xml:space="preserve"> </w:t>
+      </w:r>
+      <w:r>
+        <w:t xml:space="preserve">Version v2,3 represents security level of </w:t>
+      </w:r>
+      <w:r>
+        <w:t xml:space="preserve">encryption algorithm </w:t>
+      </w:r>
+      <w:r>
+        <w:t>HS</w:t>
+      </w:r>
+      <w:r>
+        <w:t xml:space="preserve"> not many people want to access a V2</w:t>
+      </w:r>
+      <w:r>
+        <w:t xml:space="preserve"> (risk of deanonymizing)</w:t>
       </w:r>
     </w:p>
   </w:footnote>
@@ -31726,7 +31741,7 @@
         <w:footnoteRef/>
       </w:r>
       <w:r>
-        <w:t xml:space="preserve"> except if use VPN on exit node mode for outgoing traffic;</w:t>
+        <w:t xml:space="preserve"> Exit Relays are public known</w:t>
       </w:r>
     </w:p>
   </w:footnote>
@@ -31742,13 +31757,7 @@
         <w:footnoteRef/>
       </w:r>
       <w:r>
-        <w:t xml:space="preserve"> You install the server</w:t>
-      </w:r>
-      <w:r>
-        <w:t xml:space="preserve"> application</w:t>
-      </w:r>
-      <w:r>
-        <w:t xml:space="preserve"> and the client by configuring them in your own rules.</w:t>
+        <w:t xml:space="preserve"> except if use VPN on exit node mode for outgoing traffic;</w:t>
       </w:r>
     </w:p>
   </w:footnote>
@@ -31764,43 +31773,14 @@
         <w:footnoteRef/>
       </w:r>
       <w:r>
-        <w:t xml:space="preserve"> traffic outside the tunnel is encrypted only if protocols used are encryption-based (i.e., SSH, pop3 etc.) and if its remote-access</w:t>
-      </w:r>
-      <w:r>
-        <w:t xml:space="preserve"> (host-to-host) then</w:t>
-      </w:r>
-      <w:r>
-        <w:t xml:space="preserve"> possible there is not E2EE except if the target host service</w:t>
-      </w:r>
-      <w:r>
-        <w:t>/socket connection</w:t>
-      </w:r>
-      <w:r>
-        <w:t xml:space="preserve"> </w:t>
-      </w:r>
-      <w:r>
-        <w:t xml:space="preserve">that the traffic is forwarded </w:t>
-      </w:r>
-      <w:r>
-        <w:t>is using encryption</w:t>
-      </w:r>
-      <w:r>
-        <w:t xml:space="preserve"> (e.g., if website you visit is HTTP</w:t>
-      </w:r>
-      <w:r>
-        <w:t xml:space="preserve"> </w:t>
-      </w:r>
-      <w:r>
-        <w:t>the final exit VPN node will not have encryption as referred to host-to-host-to-target-website)</w:t>
-      </w:r>
-      <w:r>
-        <w:t>.</w:t>
-      </w:r>
-    </w:p>
-    <w:p>
-      <w:pPr>
-        <w:pStyle w:val="FootnoteText"/>
-      </w:pPr>
+        <w:t xml:space="preserve"> You install the server</w:t>
+      </w:r>
+      <w:r>
+        <w:t xml:space="preserve"> application</w:t>
+      </w:r>
+      <w:r>
+        <w:t xml:space="preserve"> and the client by configuring them in your own rules.</w:t>
+      </w:r>
     </w:p>
   </w:footnote>
   <w:footnote w:id="18">
@@ -31815,19 +31795,34 @@
         <w:footnoteRef/>
       </w:r>
       <w:r>
-        <w:t xml:space="preserve"> Makes </w:t>
-      </w:r>
-      <w:r>
-        <w:t xml:space="preserve">almost </w:t>
-      </w:r>
-      <w:r>
-        <w:t xml:space="preserve">impossible for a Man in the Middle attack from decrypting all data packets gathered among different period of times/sessions because it needs to find every time the new </w:t>
-      </w:r>
-      <w:r>
-        <w:t>crypto key</w:t>
-      </w:r>
-      <w:r>
-        <w:t xml:space="preserve"> to decipher</w:t>
+        <w:t xml:space="preserve"> traffic outside the tunnel is encrypted only if protocols used are encryption-based (i.e., SSH, pop3 etc.) and if its remote-access</w:t>
+      </w:r>
+      <w:r>
+        <w:t xml:space="preserve"> (host-to-host) then</w:t>
+      </w:r>
+      <w:r>
+        <w:t xml:space="preserve"> possible there is not E2EE except if the target host service</w:t>
+      </w:r>
+      <w:r>
+        <w:t>/socket connection</w:t>
+      </w:r>
+      <w:r>
+        <w:t xml:space="preserve"> </w:t>
+      </w:r>
+      <w:r>
+        <w:t xml:space="preserve">that the traffic is forwarded </w:t>
+      </w:r>
+      <w:r>
+        <w:t>is using encryption</w:t>
+      </w:r>
+      <w:r>
+        <w:t xml:space="preserve"> (e.g., if website you visit is HTTP</w:t>
+      </w:r>
+      <w:r>
+        <w:t xml:space="preserve"> </w:t>
+      </w:r>
+      <w:r>
+        <w:t>the final exit VPN node will not have encryption as referred to host-to-host-to-target-website)</w:t>
       </w:r>
       <w:r>
         <w:t>.</w:t>
@@ -31851,22 +31846,22 @@
         <w:footnoteRef/>
       </w:r>
       <w:r>
-        <w:t xml:space="preserve"> The actual data payload for Application Layer on TCP/IP model is not encrypted by Tor</w:t>
-      </w:r>
-      <w:r>
-        <w:t xml:space="preserve"> so the exit-node will remove the final layer of encrypted packet</w:t>
-      </w:r>
-      <w:r>
-        <w:t xml:space="preserve"> of Tor network</w:t>
-      </w:r>
-      <w:r>
-        <w:t xml:space="preserve"> but the Application Layer will be on its own </w:t>
-      </w:r>
-      <w:r>
-        <w:t xml:space="preserve">from now and on </w:t>
-      </w:r>
-      <w:r>
-        <w:t>depending what service the user initiated to make contact/socket with.</w:t>
+        <w:t xml:space="preserve"> Makes </w:t>
+      </w:r>
+      <w:r>
+        <w:t xml:space="preserve">almost </w:t>
+      </w:r>
+      <w:r>
+        <w:t xml:space="preserve">impossible for a Man in the Middle attack from decrypting all data packets gathered among different period of times/sessions because it needs to find every time the new </w:t>
+      </w:r>
+      <w:r>
+        <w:t>crypto key</w:t>
+      </w:r>
+      <w:r>
+        <w:t xml:space="preserve"> to decipher</w:t>
+      </w:r>
+      <w:r>
+        <w:t>.</w:t>
       </w:r>
     </w:p>
     <w:p>
@@ -31887,35 +31882,71 @@
         <w:footnoteRef/>
       </w:r>
       <w:r>
-        <w:t xml:space="preserve"> </w:t>
-      </w:r>
-      <w:r>
-        <w:t>Again,</w:t>
-      </w:r>
-      <w:r>
-        <w:t xml:space="preserve"> User must be aware of final target service that want to reach</w:t>
-      </w:r>
-      <w:r>
-        <w:t xml:space="preserve"> (http, https)</w:t>
-      </w:r>
-      <w:r>
-        <w:t xml:space="preserve"> the outbound Interface of user will encrypt Traffic because is going through browser </w:t>
-      </w:r>
-      <w:r>
-        <w:t xml:space="preserve">to the interface </w:t>
-      </w:r>
-      <w:r>
-        <w:t xml:space="preserve">as inbound </w:t>
-      </w:r>
-      <w:r>
-        <w:t xml:space="preserve">(top-to-down encapsulation OSI model) </w:t>
-      </w:r>
-      <w:r>
-        <w:t>and also the Traffic will be getting extra layers of encryption inside Tor Network but on final exit-node the actual Application Data tier layer will be on its own.</w:t>
-      </w:r>
+        <w:t xml:space="preserve"> The actual data payload for Application Layer on TCP/IP model is not encrypted by Tor</w:t>
+      </w:r>
+      <w:r>
+        <w:t xml:space="preserve"> so the exit-node will remove the final layer of encrypted packet</w:t>
+      </w:r>
+      <w:r>
+        <w:t xml:space="preserve"> of Tor network</w:t>
+      </w:r>
+      <w:r>
+        <w:t xml:space="preserve"> but the Application Layer will be on its own </w:t>
+      </w:r>
+      <w:r>
+        <w:t xml:space="preserve">from now and on </w:t>
+      </w:r>
+      <w:r>
+        <w:t>depending what service the user initiated to make contact/socket with.</w:t>
+      </w:r>
+    </w:p>
+    <w:p>
+      <w:pPr>
+        <w:pStyle w:val="FootnoteText"/>
+      </w:pPr>
     </w:p>
   </w:footnote>
   <w:footnote w:id="21">
+    <w:p>
+      <w:pPr>
+        <w:pStyle w:val="FootnoteText"/>
+      </w:pPr>
+      <w:r>
+        <w:rPr>
+          <w:rStyle w:val="FootnoteReference"/>
+        </w:rPr>
+        <w:footnoteRef/>
+      </w:r>
+      <w:r>
+        <w:t xml:space="preserve"> </w:t>
+      </w:r>
+      <w:r>
+        <w:t>Again,</w:t>
+      </w:r>
+      <w:r>
+        <w:t xml:space="preserve"> User must be aware of final target service that want to reach</w:t>
+      </w:r>
+      <w:r>
+        <w:t xml:space="preserve"> (http, https)</w:t>
+      </w:r>
+      <w:r>
+        <w:t xml:space="preserve"> the outbound Interface of user will encrypt Traffic because is going through browser </w:t>
+      </w:r>
+      <w:r>
+        <w:t xml:space="preserve">to the interface </w:t>
+      </w:r>
+      <w:r>
+        <w:t xml:space="preserve">as inbound </w:t>
+      </w:r>
+      <w:r>
+        <w:t xml:space="preserve">(top-to-down encapsulation OSI model) </w:t>
+      </w:r>
+      <w:r>
+        <w:t>and also the Traffic will be getting extra layers of encryption inside Tor Network but on final exit-node the actual Application Data tier layer will be on its own.</w:t>
+      </w:r>
+    </w:p>
+  </w:footnote>
+  <w:footnote w:id="22">
     <w:p>
       <w:pPr>
         <w:pStyle w:val="FootnoteText"/>
@@ -38009,21 +38040,21 @@
     <w:charset w:val="00"/>
     <w:family w:val="swiss"/>
     <w:pitch w:val="variable"/>
-    <w:sig w:usb0="E4002EFF" w:usb1="C000247B" w:usb2="00000009" w:usb3="00000000" w:csb0="000001FF" w:csb1="00000000"/>
+    <w:sig w:usb0="E0002AFF" w:usb1="4000ACFF" w:usb2="00000001" w:usb3="00000000" w:csb0="000001FF" w:csb1="00000000"/>
   </w:font>
   <w:font w:name="Calibri Light">
     <w:panose1 w:val="020F0302020204030204"/>
     <w:charset w:val="00"/>
     <w:family w:val="swiss"/>
     <w:pitch w:val="variable"/>
-    <w:sig w:usb0="E4002EFF" w:usb1="C000247B" w:usb2="00000009" w:usb3="00000000" w:csb0="000001FF" w:csb1="00000000"/>
+    <w:sig w:usb0="A0002AEF" w:usb1="4000207B" w:usb2="00000000" w:usb3="00000000" w:csb0="000001FF" w:csb1="00000000"/>
   </w:font>
   <w:font w:name="Arial">
     <w:panose1 w:val="020B0604020202020204"/>
     <w:charset w:val="00"/>
     <w:family w:val="swiss"/>
     <w:pitch w:val="variable"/>
-    <w:sig w:usb0="E0002EFF" w:usb1="C000785B" w:usb2="00000009" w:usb3="00000000" w:csb0="000001FF" w:csb1="00000000"/>
+    <w:sig w:usb0="E0002AFF" w:usb1="C0007843" w:usb2="00000009" w:usb3="00000000" w:csb0="000001FF" w:csb1="00000000"/>
   </w:font>
   <w:font w:name="Lato">
     <w:panose1 w:val="020F0502020204030203"/>

</xml_diff>